<commit_message>
Add 2 more static scenario to code. Add acknolwedgement section in readme
</commit_message>
<xml_diff>
--- a/Paper Summary.docx
+++ b/Paper Summary.docx
@@ -5,13 +5,46 @@
     <w:p>
       <w:pPr>
         <w:pStyle w:val="Heading1"/>
-      </w:pPr>
-      <w:r>
+        <w:jc w:val="center"/>
+        <w:rPr>
+          <w:b/>
+          <w:bCs/>
+          <w:sz w:val="36"/>
+          <w:szCs w:val="36"/>
+        </w:rPr>
+      </w:pPr>
+      <w:r>
+        <w:rPr>
+          <w:b/>
+          <w:bCs/>
+          <w:sz w:val="36"/>
+          <w:szCs w:val="36"/>
+        </w:rPr>
         <w:t>Summary of Qualitative Physics using Dimensional Analysis</w:t>
       </w:r>
     </w:p>
     <w:p>
       <w:pPr>
+        <w:jc w:val="center"/>
+      </w:pPr>
+      <w:r>
+        <w:t>R. Bhaskar and Anil Nigam</w:t>
+      </w:r>
+      <w:r>
+        <w:br/>
+      </w:r>
+      <w:r>
+        <w:t>IBM Thomas J. Watson Research Center, P.O. Box 704,</w:t>
+      </w:r>
+      <w:r>
+        <w:br/>
+      </w:r>
+      <w:r>
+        <w:t>Yorktown Heights, NY 10598, USA</w:t>
+      </w:r>
+    </w:p>
+    <w:p>
+      <w:pPr>
         <w:pStyle w:val="Heading2"/>
       </w:pPr>
       <w:r>
@@ -102,26 +135,13 @@
         <w:jc w:val="both"/>
       </w:pPr>
       <w:r>
-        <w:t xml:space="preserve">For simplification, she calls her pre-mix recipe as </w:t>
-      </w:r>
-      <w:proofErr w:type="spellStart"/>
-      <w:proofErr w:type="gramStart"/>
-      <w:r>
-        <w:t>coffe</w:t>
+        <w:t>For simplification, she calls her pre-mix recipe as coffe</w:t>
       </w:r>
       <w:r>
         <w:t>e</w:t>
       </w:r>
       <w:r>
-        <w:t>:sugar</w:t>
-      </w:r>
-      <w:proofErr w:type="gramEnd"/>
-      <w:r>
-        <w:t>:milk</w:t>
-      </w:r>
-      <w:proofErr w:type="spellEnd"/>
-      <w:r>
-        <w:t xml:space="preserve"> powder, as all composition are in tbs. </w:t>
+        <w:t xml:space="preserve">:sugar:milk powder, as all composition are in tbs. </w:t>
       </w:r>
       <w:r>
         <w:t xml:space="preserve">This comparison can be called as (oversimplified) </w:t>
@@ -235,6 +255,7 @@
         <w:jc w:val="both"/>
       </w:pPr>
       <w:r>
+        <w:lastRenderedPageBreak/>
         <w:t xml:space="preserve">One day, I made this recipe in my boyfriend’s place. </w:t>
       </w:r>
       <w:r>
@@ -244,11 +265,7 @@
         <w:t xml:space="preserve"> like usual</w:t>
       </w:r>
       <w:r>
-        <w:t xml:space="preserve">, I used the pre-mix recipe with this coffee machine. This can be called </w:t>
-      </w:r>
-      <w:r>
-        <w:lastRenderedPageBreak/>
-        <w:t xml:space="preserve">as (oversimplified) </w:t>
+        <w:t xml:space="preserve">, I used the pre-mix recipe with this coffee machine. This can be called as (oversimplified) </w:t>
       </w:r>
       <w:r>
         <w:rPr>
@@ -607,21 +624,7 @@
         <w:rPr>
           <w:rFonts w:eastAsiaTheme="minorEastAsia"/>
         </w:rPr>
-        <w:t xml:space="preserve">when </w:t>
-      </w:r>
-      <w:proofErr w:type="spellStart"/>
-      <w:r>
-        <w:rPr>
-          <w:rFonts w:eastAsiaTheme="minorEastAsia"/>
-        </w:rPr>
-        <w:t>A</w:t>
-      </w:r>
-      <w:proofErr w:type="spellEnd"/>
-      <w:r>
-        <w:rPr>
-          <w:rFonts w:eastAsiaTheme="minorEastAsia"/>
-        </w:rPr>
-        <w:t xml:space="preserve"> increased, the B will be decreased.</w:t>
+        <w:t>when A increased, the B will be decreased.</w:t>
       </w:r>
     </w:p>
     <w:p>
@@ -983,15 +986,11 @@
         <w:t xml:space="preserve"> theoretical basis for why we can determine variables without knowing the original physics formula.</w:t>
       </w:r>
       <w:r>
-        <w:t xml:space="preserve"> It gives us systematic method to determine how many dimensionless </w:t>
-      </w:r>
-      <w:proofErr w:type="gramStart"/>
-      <w:r>
-        <w:t>combination</w:t>
-      </w:r>
-      <w:proofErr w:type="gramEnd"/>
-      <w:r>
-        <w:t xml:space="preserve"> can be acquired from a group of variables.</w:t>
+        <w:t xml:space="preserve"> It gives us systematic method to determine how many dimensionless combination can be acquired from a </w:t>
+      </w:r>
+      <w:r>
+        <w:lastRenderedPageBreak/>
+        <w:t>group of variables.</w:t>
       </w:r>
       <w:r>
         <w:br/>
@@ -1001,13 +1000,8 @@
         <w:t>π</w:t>
       </w:r>
       <w:r>
-        <w:t xml:space="preserve"> Theorem </w:t>
-      </w:r>
-      <w:proofErr w:type="gramStart"/>
-      <w:r>
-        <w:t>is</w:t>
-      </w:r>
-      <w:proofErr w:type="gramEnd"/>
+        <w:t xml:space="preserve"> Theorem is</w:t>
+      </w:r>
       <w:r>
         <w:br/>
       </w:r>
@@ -1016,7 +1010,6 @@
           <w:rPr>
             <w:rFonts w:ascii="Cambria Math" w:hAnsi="Cambria Math"/>
           </w:rPr>
-          <w:lastRenderedPageBreak/>
           <m:t>π = (n-r)</m:t>
         </m:r>
       </m:oMath>
@@ -1164,7 +1157,7 @@
                     <pic:cNvPicPr/>
                   </pic:nvPicPr>
                   <pic:blipFill>
-                    <a:blip r:embed="rId5"/>
+                    <a:blip r:embed="rId7"/>
                     <a:stretch>
                       <a:fillRect/>
                     </a:stretch>
@@ -1382,6 +1375,7 @@
         </w:numPr>
       </w:pPr>
       <w:r>
+        <w:lastRenderedPageBreak/>
         <w:t xml:space="preserve">By inspection it is clear that mass only available on the right side of the equation, so we can omit the </w:t>
       </w:r>
       <w:r>
@@ -1420,7 +1414,6 @@
         <w:pStyle w:val="ListParagraph"/>
       </w:pPr>
       <w:r>
-        <w:lastRenderedPageBreak/>
         <w:t xml:space="preserve"> </w:t>
       </w:r>
     </w:p>
@@ -1447,15 +1440,7 @@
         <w:t xml:space="preserve"> is dimensionless, so it can be entered only as product, and therefore can be omitted from this equation.</w:t>
       </w:r>
       <w:r>
-        <w:t xml:space="preserve"> Which means, only time, length and gravitation are relevant in </w:t>
-      </w:r>
-      <w:proofErr w:type="gramStart"/>
-      <w:r>
-        <w:t>this calculations</w:t>
-      </w:r>
-      <w:proofErr w:type="gramEnd"/>
-      <w:r>
-        <w:t>.</w:t>
+        <w:t xml:space="preserve"> Which means, only time, length and gravitation are relevant in this calculations.</w:t>
       </w:r>
     </w:p>
     <w:p>
@@ -1560,15 +1545,7 @@
         <w:t>)</w:t>
       </w:r>
       <w:r>
-        <w:t xml:space="preserve">, this formula only </w:t>
-      </w:r>
-      <w:proofErr w:type="gramStart"/>
-      <w:r>
-        <w:t>have</w:t>
-      </w:r>
-      <w:proofErr w:type="gramEnd"/>
-      <w:r>
-        <w:t xml:space="preserve"> 2 dimensions T and L</w:t>
+        <w:t>, this formula only have 2 dimensions T and L</w:t>
       </w:r>
       <w:r>
         <w:t>]</w:t>
@@ -2590,13 +2567,8 @@
           <w:rFonts w:eastAsiaTheme="minorEastAsia"/>
         </w:rPr>
       </w:pPr>
-      <w:proofErr w:type="gramStart"/>
-      <w:r>
-        <w:t>So</w:t>
-      </w:r>
-      <w:proofErr w:type="gramEnd"/>
-      <w:r>
-        <w:t xml:space="preserve"> from T, we can get: </w:t>
+      <w:r>
+        <w:t xml:space="preserve">So from T, we can get: </w:t>
       </w:r>
       <m:oMath>
         <m:r>
@@ -2904,16 +2876,8 @@
         <w:rPr>
           <w:rFonts w:eastAsiaTheme="minorEastAsia"/>
         </w:rPr>
-        <w:t xml:space="preserve">, which equivalent </w:t>
-      </w:r>
-      <w:proofErr w:type="gramStart"/>
-      <w:r>
-        <w:rPr>
-          <w:rFonts w:eastAsiaTheme="minorEastAsia"/>
-        </w:rPr>
-        <w:t>to :</w:t>
-      </w:r>
-      <w:proofErr w:type="gramEnd"/>
+        <w:t>, which equivalent to :</w:t>
+      </w:r>
       <w:r>
         <w:rPr>
           <w:rFonts w:ascii="Cambria Math" w:hAnsi="Cambria Math"/>
@@ -3260,7 +3224,6 @@
         </m:r>
       </m:oMath>
     </w:p>
-    <w:p/>
     <w:p>
       <w:pPr>
         <w:pStyle w:val="Heading2"/>
@@ -3710,7 +3673,6 @@
         </w:rPr>
         <w:t xml:space="preserve">If </w:t>
       </w:r>
-      <w:proofErr w:type="spellStart"/>
       <w:r>
         <w:rPr>
           <w:rFonts w:ascii="Cambria Math" w:hAnsi="Cambria Math"/>
@@ -3728,7 +3690,6 @@
         </w:rPr>
         <w:t>j</w:t>
       </w:r>
-      <w:proofErr w:type="spellEnd"/>
       <w:r>
         <w:rPr>
           <w:i/>
@@ -3736,7 +3697,6 @@
         </w:rPr>
         <w:t xml:space="preserve"> is in the basis and occurs in </w:t>
       </w:r>
-      <w:proofErr w:type="spellStart"/>
       <w:r>
         <w:rPr>
           <w:rFonts w:ascii="Cambria Math" w:hAnsi="Cambria Math" w:cs="Times New Roman"/>
@@ -3752,7 +3712,6 @@
         </w:rPr>
         <w:t>i</w:t>
       </w:r>
-      <w:proofErr w:type="spellEnd"/>
       <w:r>
         <w:rPr>
           <w:i/>
@@ -3798,7 +3757,6 @@
         </w:rPr>
         <w:t xml:space="preserve">If </w:t>
       </w:r>
-      <w:proofErr w:type="spellStart"/>
       <w:r>
         <w:rPr>
           <w:rFonts w:ascii="Cambria Math" w:hAnsi="Cambria Math"/>
@@ -3816,45 +3774,27 @@
         </w:rPr>
         <w:t>j</w:t>
       </w:r>
-      <w:proofErr w:type="spellEnd"/>
       <w:r>
         <w:rPr>
           <w:i/>
           <w:iCs/>
         </w:rPr>
-        <w:t xml:space="preserve"> is in the </w:t>
-      </w:r>
-      <w:proofErr w:type="spellStart"/>
+        <w:t xml:space="preserve"> is in the basis </w:t>
+      </w:r>
       <w:r>
         <w:rPr>
           <w:i/>
           <w:iCs/>
         </w:rPr>
-        <w:t>basis</w:t>
-      </w:r>
-      <w:proofErr w:type="spellEnd"/>
+        <w:t xml:space="preserve">but not </w:t>
+      </w:r>
       <w:r>
         <w:rPr>
           <w:i/>
           <w:iCs/>
         </w:rPr>
-        <w:t xml:space="preserve"> </w:t>
-      </w:r>
-      <w:r>
-        <w:rPr>
-          <w:i/>
-          <w:iCs/>
-        </w:rPr>
-        <w:t xml:space="preserve">but not </w:t>
-      </w:r>
-      <w:r>
-        <w:rPr>
-          <w:i/>
-          <w:iCs/>
-        </w:rPr>
         <w:t xml:space="preserve">in </w:t>
       </w:r>
-      <w:proofErr w:type="spellStart"/>
       <w:r>
         <w:rPr>
           <w:rFonts w:ascii="Cambria Math" w:hAnsi="Cambria Math" w:cs="Times New Roman"/>
@@ -3870,7 +3810,6 @@
         </w:rPr>
         <w:t>i</w:t>
       </w:r>
-      <w:proofErr w:type="spellEnd"/>
       <w:r>
         <w:rPr>
           <w:i/>
@@ -3919,7 +3858,6 @@
         </w:rPr>
         <w:t xml:space="preserve">If </w:t>
       </w:r>
-      <w:proofErr w:type="spellStart"/>
       <w:r>
         <w:rPr>
           <w:rFonts w:ascii="Cambria Math" w:hAnsi="Cambria Math"/>
@@ -3937,7 +3875,6 @@
         </w:rPr>
         <w:t>j</w:t>
       </w:r>
-      <w:proofErr w:type="spellEnd"/>
       <w:r>
         <w:rPr>
           <w:i/>
@@ -3966,7 +3903,6 @@
         </w:rPr>
         <w:t xml:space="preserve">, then use appropriate inter-regime partial linking </w:t>
       </w:r>
-      <w:proofErr w:type="spellStart"/>
       <w:r>
         <w:rPr>
           <w:rFonts w:ascii="Cambria Math" w:hAnsi="Cambria Math" w:cs="Times New Roman"/>
@@ -3982,7 +3918,6 @@
         </w:rPr>
         <w:t>i</w:t>
       </w:r>
-      <w:proofErr w:type="spellEnd"/>
       <w:r>
         <w:rPr>
           <w:i/>
@@ -3997,7 +3932,6 @@
         </w:rPr>
         <w:t xml:space="preserve">and </w:t>
       </w:r>
-      <w:proofErr w:type="spellStart"/>
       <w:r>
         <w:rPr>
           <w:rFonts w:ascii="Cambria Math" w:hAnsi="Cambria Math" w:cs="Times New Roman"/>
@@ -4013,7 +3947,6 @@
         </w:rPr>
         <w:t>j</w:t>
       </w:r>
-      <w:proofErr w:type="spellEnd"/>
     </w:p>
     <w:p>
       <w:pPr>
@@ -4217,7 +4150,7 @@
                     <pic:cNvPicPr/>
                   </pic:nvPicPr>
                   <pic:blipFill>
-                    <a:blip r:embed="rId6"/>
+                    <a:blip r:embed="rId8"/>
                     <a:stretch>
                       <a:fillRect/>
                     </a:stretch>
@@ -4314,9 +4247,9 @@
           <w:noProof/>
         </w:rPr>
         <w:drawing>
-          <wp:inline distT="0" distB="0" distL="0" distR="0" wp14:anchorId="11F19031" wp14:editId="69E19286">
-            <wp:extent cx="3553036" cy="3130550"/>
-            <wp:effectExtent l="0" t="0" r="9525" b="0"/>
+          <wp:inline distT="0" distB="0" distL="0" distR="0" wp14:anchorId="11F19031" wp14:editId="2DAA609D">
+            <wp:extent cx="4108450" cy="3619920"/>
+            <wp:effectExtent l="0" t="0" r="6350" b="0"/>
             <wp:docPr id="1237758838" name="Picture 1"/>
             <wp:cNvGraphicFramePr>
               <a:graphicFrameLocks xmlns:a="http://schemas.openxmlformats.org/drawingml/2006/main" noChangeAspect="1"/>
@@ -4329,7 +4262,7 @@
                     <pic:cNvPicPr/>
                   </pic:nvPicPr>
                   <pic:blipFill>
-                    <a:blip r:embed="rId7"/>
+                    <a:blip r:embed="rId9"/>
                     <a:stretch>
                       <a:fillRect/>
                     </a:stretch>
@@ -4337,7 +4270,7 @@
                   <pic:spPr>
                     <a:xfrm>
                       <a:off x="0" y="0"/>
-                      <a:ext cx="3553036" cy="3130550"/>
+                      <a:ext cx="4115603" cy="3626223"/>
                     </a:xfrm>
                     <a:prstGeom prst="rect">
                       <a:avLst/>
@@ -4359,6 +4292,7 @@
           <w:b/>
           <w:bCs/>
         </w:rPr>
+        <w:lastRenderedPageBreak/>
         <w:t xml:space="preserve">First component is </w:t>
       </w:r>
       <w:r>
@@ -4405,7 +4339,6 @@
         <w:rPr>
           <w:noProof/>
         </w:rPr>
-        <w:lastRenderedPageBreak/>
         <w:drawing>
           <wp:inline distT="0" distB="0" distL="0" distR="0" wp14:anchorId="6338EEC4" wp14:editId="3EA59CB4">
             <wp:extent cx="2463558" cy="876300"/>
@@ -4422,7 +4355,7 @@
                     <pic:cNvPicPr/>
                   </pic:nvPicPr>
                   <pic:blipFill>
-                    <a:blip r:embed="rId8"/>
+                    <a:blip r:embed="rId10"/>
                     <a:stretch>
                       <a:fillRect/>
                     </a:stretch>
@@ -4468,7 +4401,7 @@
                     <pic:cNvPicPr/>
                   </pic:nvPicPr>
                   <pic:blipFill>
-                    <a:blip r:embed="rId9"/>
+                    <a:blip r:embed="rId11"/>
                     <a:stretch>
                       <a:fillRect/>
                     </a:stretch>
@@ -4513,7 +4446,7 @@
                     <pic:cNvPicPr/>
                   </pic:nvPicPr>
                   <pic:blipFill>
-                    <a:blip r:embed="rId10"/>
+                    <a:blip r:embed="rId12"/>
                     <a:stretch>
                       <a:fillRect/>
                     </a:stretch>
@@ -4588,7 +4521,7 @@
                     <pic:cNvPicPr/>
                   </pic:nvPicPr>
                   <pic:blipFill>
-                    <a:blip r:embed="rId11"/>
+                    <a:blip r:embed="rId13"/>
                     <a:stretch>
                       <a:fillRect/>
                     </a:stretch>
@@ -4614,15 +4547,7 @@
         <w:spacing w:line="240" w:lineRule="auto"/>
       </w:pPr>
       <w:r>
-        <w:t xml:space="preserve">From these quantities, we can </w:t>
-      </w:r>
-      <w:proofErr w:type="gramStart"/>
-      <w:r>
-        <w:t>obtains</w:t>
-      </w:r>
-      <w:proofErr w:type="gramEnd"/>
-      <w:r>
-        <w:t xml:space="preserve"> </w:t>
+        <w:t xml:space="preserve">From these quantities, we can obtains </w:t>
       </w:r>
       <w:r>
         <w:rPr>
@@ -4644,7 +4569,7 @@
                     <pic:cNvPicPr/>
                   </pic:nvPicPr>
                   <pic:blipFill>
-                    <a:blip r:embed="rId12"/>
+                    <a:blip r:embed="rId14"/>
                     <a:stretch>
                       <a:fillRect/>
                     </a:stretch>
@@ -4673,23 +4598,7 @@
         <w:spacing w:after="0" w:line="240" w:lineRule="auto"/>
       </w:pPr>
       <w:r>
-        <w:t xml:space="preserve">There are 2 </w:t>
-      </w:r>
-      <w:proofErr w:type="gramStart"/>
-      <w:r>
-        <w:t>basis</w:t>
-      </w:r>
-      <w:proofErr w:type="gramEnd"/>
-      <w:r>
-        <w:t xml:space="preserve"> here, P and K. There are 3 dimensions that appear (</w:t>
-      </w:r>
-      <w:proofErr w:type="gramStart"/>
-      <w:r>
-        <w:t>L,M</w:t>
-      </w:r>
-      <w:proofErr w:type="gramEnd"/>
-      <w:r>
-        <w:t>,T), but the rank in dimensional matrix is only 2. Because, we combined [MT</w:t>
+        <w:t>There are 2 basis here, P and K. There are 3 dimensions that appear (L,M,T), but the rank in dimensional matrix is only 2. Because, we combined [MT</w:t>
       </w:r>
       <w:r>
         <w:rPr>
@@ -4761,7 +4670,7 @@
                     <pic:cNvPicPr/>
                   </pic:nvPicPr>
                   <pic:blipFill>
-                    <a:blip r:embed="rId13"/>
+                    <a:blip r:embed="rId15"/>
                     <a:stretch>
                       <a:fillRect/>
                     </a:stretch>
@@ -4807,7 +4716,7 @@
                     <pic:cNvPicPr/>
                   </pic:nvPicPr>
                   <pic:blipFill>
-                    <a:blip r:embed="rId14"/>
+                    <a:blip r:embed="rId16"/>
                     <a:stretch>
                       <a:fillRect/>
                     </a:stretch>
@@ -4838,7 +4747,6 @@
         <w:spacing w:after="0" w:line="240" w:lineRule="auto"/>
       </w:pPr>
       <w:r>
-        <w:lastRenderedPageBreak/>
         <w:t xml:space="preserve">As the goal of pressure regulator is to maintain outlet pressure </w:t>
       </w:r>
       <w:r>
@@ -4931,7 +4839,7 @@
                     <pic:cNvPicPr/>
                   </pic:nvPicPr>
                   <pic:blipFill>
-                    <a:blip r:embed="rId15"/>
+                    <a:blip r:embed="rId17"/>
                     <a:stretch>
                       <a:fillRect/>
                     </a:stretch>
@@ -5116,23 +5024,7 @@
           <w:b/>
           <w:bCs/>
         </w:rPr>
-        <w:t>In-</w:t>
-      </w:r>
-      <w:proofErr w:type="gramStart"/>
-      <w:r>
-        <w:rPr>
-          <w:b/>
-          <w:bCs/>
-        </w:rPr>
-        <w:t>Principle</w:t>
-      </w:r>
-      <w:proofErr w:type="gramEnd"/>
-      <w:r>
-        <w:rPr>
-          <w:b/>
-          <w:bCs/>
-        </w:rPr>
-        <w:t xml:space="preserve"> Reducibility</w:t>
+        <w:t>In-Principle Reducibility</w:t>
       </w:r>
       <w:r>
         <w:t xml:space="preserve">: </w:t>
@@ -5223,11 +5115,6 @@
       <w:r>
         <w:t>and can only provide qualitative results (positive or negative signs) or proportionality.</w:t>
       </w:r>
-    </w:p>
-    <w:p>
-      <w:pPr>
-        <w:spacing w:after="0" w:line="240" w:lineRule="auto"/>
-      </w:pPr>
     </w:p>
     <w:p>
       <w:pPr>
@@ -5270,7 +5157,7 @@
                     </pic:cNvPicPr>
                   </pic:nvPicPr>
                   <pic:blipFill>
-                    <a:blip r:embed="rId16">
+                    <a:blip r:embed="rId18">
                       <a:extLst>
                         <a:ext uri="{28A0092B-C50C-407E-A947-70E740481C1C}">
                           <a14:useLocalDpi xmlns:a14="http://schemas.microsoft.com/office/drawing/2010/main" val="0"/>
@@ -5354,9 +5241,67 @@
         <w:jc w:val="both"/>
       </w:pPr>
       <w:r>
-        <w:t xml:space="preserve">Fig3 consisted of 2 ensembles: </w:t>
-      </w:r>
-      <w:proofErr w:type="spellStart"/>
+        <w:t>Fig3 consisted of 2 ensembles: Ensembles_</w:t>
+      </w:r>
+      <w:r>
+        <w:rPr>
+          <w:rFonts w:ascii="Cambria Math" w:hAnsi="Cambria Math"/>
+        </w:rPr>
+        <w:t>A</w:t>
+      </w:r>
+      <w:r>
+        <w:t xml:space="preserve"> and Ensembles_</w:t>
+      </w:r>
+      <w:r>
+        <w:rPr>
+          <w:rFonts w:ascii="Cambria Math" w:hAnsi="Cambria Math"/>
+        </w:rPr>
+        <w:t>B</w:t>
+      </w:r>
+      <w:r>
+        <w:t>. Ensembles_</w:t>
+      </w:r>
+      <w:r>
+        <w:rPr>
+          <w:rFonts w:ascii="Cambria Math" w:hAnsi="Cambria Math"/>
+        </w:rPr>
+        <w:t>A</w:t>
+      </w:r>
+      <w:r>
+        <w:t xml:space="preserve"> consisted of 2 regimes (</w:t>
+      </w:r>
+      <w:r>
+        <w:rPr>
+          <w:rFonts w:ascii="Cambria Math" w:hAnsi="Cambria Math"/>
+        </w:rPr>
+        <w:t>π</w:t>
+      </w:r>
+      <w:r>
+        <w:rPr>
+          <w:rFonts w:ascii="Cambria Math" w:hAnsi="Cambria Math"/>
+          <w:vertAlign w:val="subscript"/>
+        </w:rPr>
+        <w:t>a1</w:t>
+      </w:r>
+      <w:r>
+        <w:t xml:space="preserve"> and </w:t>
+      </w:r>
+      <w:r>
+        <w:rPr>
+          <w:rFonts w:ascii="Cambria Math" w:hAnsi="Cambria Math"/>
+        </w:rPr>
+        <w:t>π</w:t>
+      </w:r>
+      <w:r>
+        <w:rPr>
+          <w:rFonts w:ascii="Cambria Math" w:hAnsi="Cambria Math"/>
+          <w:vertAlign w:val="subscript"/>
+        </w:rPr>
+        <w:t>a2</w:t>
+      </w:r>
+      <w:r>
+        <w:t xml:space="preserve">). While, </w:t>
+      </w:r>
       <w:r>
         <w:t>Ensembles_</w:t>
       </w:r>
@@ -5364,15 +5309,48 @@
         <w:rPr>
           <w:rFonts w:ascii="Cambria Math" w:hAnsi="Cambria Math"/>
         </w:rPr>
+        <w:t>B</w:t>
+      </w:r>
+      <w:r>
+        <w:t xml:space="preserve"> consisted of </w:t>
+      </w:r>
+      <w:r>
+        <w:t>1</w:t>
+      </w:r>
+      <w:r>
+        <w:t xml:space="preserve"> regimes (</w:t>
+      </w:r>
+      <w:r>
+        <w:rPr>
+          <w:rFonts w:ascii="Cambria Math" w:hAnsi="Cambria Math"/>
+        </w:rPr>
+        <w:t>π</w:t>
+      </w:r>
+      <w:r>
+        <w:rPr>
+          <w:rFonts w:ascii="Cambria Math" w:hAnsi="Cambria Math"/>
+          <w:vertAlign w:val="subscript"/>
+        </w:rPr>
+        <w:t>b</w:t>
+      </w:r>
+      <w:r>
+        <w:rPr>
+          <w:rFonts w:ascii="Cambria Math" w:hAnsi="Cambria Math"/>
+          <w:vertAlign w:val="subscript"/>
+        </w:rPr>
+        <w:t>1</w:t>
+      </w:r>
+      <w:r>
+        <w:t>). Ensembles_</w:t>
+      </w:r>
+      <w:r>
+        <w:rPr>
+          <w:rFonts w:ascii="Cambria Math" w:hAnsi="Cambria Math"/>
+        </w:rPr>
         <w:t>A</w:t>
       </w:r>
-      <w:proofErr w:type="spellEnd"/>
-      <w:r>
-        <w:t xml:space="preserve"> and </w:t>
-      </w:r>
-      <w:proofErr w:type="spellStart"/>
-      <w:r>
-        <w:t>Ensembles_</w:t>
+      <w:r>
+        <w:t xml:space="preserve"> and Ensembles_</w:t>
       </w:r>
       <w:r>
         <w:rPr>
@@ -5380,13 +5358,112 @@
         </w:rPr>
         <w:t>B</w:t>
       </w:r>
-      <w:proofErr w:type="spellEnd"/>
-      <w:r>
-        <w:t xml:space="preserve">. </w:t>
-      </w:r>
-      <w:proofErr w:type="spellStart"/>
-      <w:r>
-        <w:t>Ensembles_</w:t>
+      <w:r>
+        <w:rPr>
+          <w:rFonts w:ascii="Cambria Math" w:hAnsi="Cambria Math"/>
+        </w:rPr>
+        <w:t xml:space="preserve"> </w:t>
+      </w:r>
+      <w:r>
+        <w:t xml:space="preserve">are connected by pivot variables, </w:t>
+      </w:r>
+      <w:r>
+        <w:rPr>
+          <w:rFonts w:ascii="Cambria Math" w:hAnsi="Cambria Math"/>
+        </w:rPr>
+        <w:t>π</w:t>
+      </w:r>
+      <w:r>
+        <w:rPr>
+          <w:rFonts w:ascii="Cambria Math" w:hAnsi="Cambria Math"/>
+          <w:vertAlign w:val="subscript"/>
+        </w:rPr>
+        <w:t>c</w:t>
+      </w:r>
+      <w:r>
+        <w:rPr>
+          <w:rFonts w:ascii="Cambria Math" w:hAnsi="Cambria Math"/>
+          <w:vertAlign w:val="subscript"/>
+        </w:rPr>
+        <w:t>1</w:t>
+      </w:r>
+      <w:r>
+        <w:rPr>
+          <w:rFonts w:ascii="Cambria Math" w:hAnsi="Cambria Math"/>
+          <w:vertAlign w:val="subscript"/>
+        </w:rPr>
+        <w:t xml:space="preserve"> </w:t>
+      </w:r>
+      <w:r>
+        <w:t xml:space="preserve">and </w:t>
+      </w:r>
+      <w:r>
+        <w:rPr>
+          <w:rFonts w:ascii="Cambria Math" w:hAnsi="Cambria Math"/>
+        </w:rPr>
+        <w:t>π</w:t>
+      </w:r>
+      <w:r>
+        <w:rPr>
+          <w:rFonts w:ascii="Cambria Math" w:hAnsi="Cambria Math"/>
+          <w:vertAlign w:val="subscript"/>
+        </w:rPr>
+        <w:t>c2</w:t>
+      </w:r>
+      <w:r>
+        <w:t>.</w:t>
+      </w:r>
+    </w:p>
+    <w:p>
+      <w:pPr>
+        <w:jc w:val="both"/>
+      </w:pPr>
+      <w:r>
+        <w:t>Therefore, we can start the program by receiving all the value (</w:t>
+      </w:r>
+      <w:r>
+        <w:rPr>
+          <w:rFonts w:ascii="Cambria Math" w:hAnsi="Cambria Math"/>
+        </w:rPr>
+        <w:t>INCREASE, DECREASE, CONSTANT</w:t>
+      </w:r>
+      <w:r>
+        <w:t>, UNKNOWN</w:t>
+      </w:r>
+      <w:r>
+        <w:t>) of the qualitative variables (</w:t>
+      </w:r>
+      <w:r>
+        <w:rPr>
+          <w:rFonts w:ascii="Cambria Math" w:hAnsi="Cambria Math"/>
+        </w:rPr>
+        <w:t>π</w:t>
+      </w:r>
+      <w:r>
+        <w:rPr>
+          <w:rFonts w:ascii="Cambria Math" w:hAnsi="Cambria Math"/>
+          <w:vertAlign w:val="subscript"/>
+        </w:rPr>
+        <w:t>in</w:t>
+      </w:r>
+      <w:r>
+        <w:rPr>
+          <w:rFonts w:ascii="Cambria Math" w:hAnsi="Cambria Math"/>
+        </w:rPr>
+        <w:t>, π</w:t>
+      </w:r>
+      <w:r>
+        <w:rPr>
+          <w:rFonts w:ascii="Cambria Math" w:hAnsi="Cambria Math"/>
+          <w:vertAlign w:val="subscript"/>
+        </w:rPr>
+        <w:t>out</w:t>
+      </w:r>
+      <w:r>
+        <w:rPr>
+          <w:rFonts w:ascii="Cambria Math" w:hAnsi="Cambria Math"/>
+        </w:rPr>
+        <w:t xml:space="preserve">, Q, </w:t>
       </w:r>
       <w:r>
         <w:rPr>
@@ -5394,9 +5471,71 @@
         </w:rPr>
         <w:t>A</w:t>
       </w:r>
-      <w:proofErr w:type="spellEnd"/>
-      <w:r>
-        <w:t xml:space="preserve"> consisted of 2 regimes (</w:t>
+      <w:r>
+        <w:rPr>
+          <w:rFonts w:ascii="Cambria Math" w:hAnsi="Cambria Math"/>
+          <w:vertAlign w:val="subscript"/>
+        </w:rPr>
+        <w:t>open</w:t>
+      </w:r>
+      <w:r>
+        <w:rPr>
+          <w:rFonts w:ascii="Cambria Math" w:hAnsi="Cambria Math"/>
+        </w:rPr>
+        <w:t>, x, P</w:t>
+      </w:r>
+      <w:r>
+        <w:t>). Variable that representing spring constant (</w:t>
+      </w:r>
+      <w:r>
+        <w:rPr>
+          <w:rFonts w:ascii="Cambria Math" w:hAnsi="Cambria Math"/>
+        </w:rPr>
+        <w:t>K</w:t>
+      </w:r>
+      <w:r>
+        <w:t>) and Fluid density (</w:t>
+      </w:r>
+      <w:r>
+        <w:rPr>
+          <w:rFonts w:ascii="Cambria Math" w:hAnsi="Cambria Math"/>
+        </w:rPr>
+        <w:t>rho/</w:t>
+      </w:r>
+      <w:r>
+        <w:rPr>
+          <w:rFonts w:ascii="Cambria Math" w:hAnsi="Cambria Math"/>
+        </w:rPr>
+        <w:t>ρ</w:t>
+      </w:r>
+      <w:r>
+        <w:t xml:space="preserve">) are hard-coded into CONSTANT to decrease the complexity of this program. Because, a machine spring and fluid density would not suddenly change in the middle of the process. But, in the future, when we used this system to model a machine </w:t>
+      </w:r>
+      <w:r>
+        <w:rPr>
+          <w:u w:val="single"/>
+        </w:rPr>
+        <w:t>prior</w:t>
+      </w:r>
+      <w:r>
+        <w:t xml:space="preserve"> building it, of course we need to make it input-able as well.</w:t>
+      </w:r>
+      <w:r>
+        <w:t xml:space="preserve"> Additional, UNKNOWN value is added to cover the scenario where user did not pre-defined a variable.</w:t>
+      </w:r>
+    </w:p>
+    <w:p>
+      <w:pPr>
+        <w:jc w:val="both"/>
+      </w:pPr>
+      <w:r>
+        <w:t xml:space="preserve">Then, the program will iterate starting from </w:t>
+      </w:r>
+      <w:r>
+        <w:t>Ensemble</w:t>
+      </w:r>
+      <w:r>
+        <w:t xml:space="preserve">s_A, which value will be retracted from </w:t>
       </w:r>
       <w:r>
         <w:rPr>
@@ -5412,7 +5551,13 @@
         <w:t>a1</w:t>
       </w:r>
       <w:r>
-        <w:t xml:space="preserve"> and </w:t>
+        <w:t xml:space="preserve"> (Propagate Pi_A1</w:t>
+      </w:r>
+      <w:r>
+        <w:t xml:space="preserve"> – Fig.7</w:t>
+      </w:r>
+      <w:r>
+        <w:t xml:space="preserve">) and </w:t>
       </w:r>
       <w:r>
         <w:rPr>
@@ -5425,38 +5570,67 @@
           <w:rFonts w:ascii="Cambria Math" w:hAnsi="Cambria Math"/>
           <w:vertAlign w:val="subscript"/>
         </w:rPr>
-        <w:t>a2</w:t>
-      </w:r>
-      <w:r>
-        <w:t xml:space="preserve">). While, </w:t>
-      </w:r>
-      <w:proofErr w:type="spellStart"/>
-      <w:r>
-        <w:t>Ensembles_</w:t>
-      </w:r>
-      <w:r>
-        <w:rPr>
-          <w:rFonts w:ascii="Cambria Math" w:hAnsi="Cambria Math"/>
-        </w:rPr>
-        <w:t>B</w:t>
-      </w:r>
-      <w:proofErr w:type="spellEnd"/>
-      <w:r>
-        <w:t xml:space="preserve"> consisted of </w:t>
-      </w:r>
-      <w:r>
+        <w:t>a</w:t>
+      </w:r>
+      <w:r>
+        <w:rPr>
+          <w:rFonts w:ascii="Cambria Math" w:hAnsi="Cambria Math"/>
+          <w:vertAlign w:val="subscript"/>
+        </w:rPr>
+        <w:t>2</w:t>
+      </w:r>
+      <w:r>
+        <w:t xml:space="preserve"> (Propagate Pi_A</w:t>
+      </w:r>
+      <w:r>
+        <w:t>2</w:t>
+      </w:r>
+      <w:r>
+        <w:t xml:space="preserve"> – Fig.8</w:t>
+      </w:r>
+      <w:r>
+        <w:t>)</w:t>
+      </w:r>
+      <w:r>
+        <w:t>.</w:t>
+      </w:r>
+      <w:r>
+        <w:t xml:space="preserve"> Then, we will retract value of pivot variables </w:t>
+      </w:r>
+      <w:r>
+        <w:rPr>
+          <w:rFonts w:ascii="Cambria Math" w:hAnsi="Cambria Math"/>
+        </w:rPr>
+        <w:t>π</w:t>
+      </w:r>
+      <w:r>
+        <w:rPr>
+          <w:rFonts w:ascii="Cambria Math" w:hAnsi="Cambria Math"/>
+          <w:vertAlign w:val="subscript"/>
+        </w:rPr>
+        <w:t>c</w:t>
+      </w:r>
+      <w:r>
+        <w:rPr>
+          <w:rFonts w:ascii="Cambria Math" w:hAnsi="Cambria Math"/>
+          <w:vertAlign w:val="subscript"/>
+        </w:rPr>
         <w:t>1</w:t>
       </w:r>
       <w:r>
-        <w:t xml:space="preserve"> </w:t>
-      </w:r>
-      <w:proofErr w:type="gramStart"/>
-      <w:r>
-        <w:t>regimes</w:t>
-      </w:r>
-      <w:proofErr w:type="gramEnd"/>
-      <w:r>
-        <w:t xml:space="preserve"> (</w:t>
+        <w:t xml:space="preserve"> (Propagate Pi_</w:t>
+      </w:r>
+      <w:r>
+        <w:t>C</w:t>
+      </w:r>
+      <w:r>
+        <w:t>1</w:t>
+      </w:r>
+      <w:r>
+        <w:t xml:space="preserve"> – Fig.10</w:t>
+      </w:r>
+      <w:r>
+        <w:t xml:space="preserve">) and </w:t>
       </w:r>
       <w:r>
         <w:rPr>
@@ -5469,391 +5643,44 @@
           <w:rFonts w:ascii="Cambria Math" w:hAnsi="Cambria Math"/>
           <w:vertAlign w:val="subscript"/>
         </w:rPr>
-        <w:t>b</w:t>
+        <w:t>C</w:t>
       </w:r>
       <w:r>
         <w:rPr>
           <w:rFonts w:ascii="Cambria Math" w:hAnsi="Cambria Math"/>
           <w:vertAlign w:val="subscript"/>
         </w:rPr>
-        <w:t>1</w:t>
-      </w:r>
-      <w:r>
-        <w:t xml:space="preserve">). </w:t>
-      </w:r>
-      <w:proofErr w:type="spellStart"/>
-      <w:r>
-        <w:t>Ensembles_</w:t>
-      </w:r>
-      <w:r>
-        <w:rPr>
-          <w:rFonts w:ascii="Cambria Math" w:hAnsi="Cambria Math"/>
-        </w:rPr>
-        <w:t>A</w:t>
-      </w:r>
-      <w:proofErr w:type="spellEnd"/>
-      <w:r>
-        <w:t xml:space="preserve"> and </w:t>
-      </w:r>
-      <w:proofErr w:type="spellStart"/>
-      <w:r>
-        <w:t>Ensembles_</w:t>
-      </w:r>
-      <w:r>
-        <w:rPr>
-          <w:rFonts w:ascii="Cambria Math" w:hAnsi="Cambria Math"/>
-        </w:rPr>
-        <w:t>B</w:t>
-      </w:r>
-      <w:proofErr w:type="spellEnd"/>
-      <w:r>
-        <w:rPr>
-          <w:rFonts w:ascii="Cambria Math" w:hAnsi="Cambria Math"/>
-        </w:rPr>
-        <w:t xml:space="preserve"> </w:t>
-      </w:r>
-      <w:r>
-        <w:t xml:space="preserve">are connected by pivot variables, </w:t>
-      </w:r>
-      <w:r>
-        <w:rPr>
-          <w:rFonts w:ascii="Cambria Math" w:hAnsi="Cambria Math"/>
-        </w:rPr>
-        <w:t>π</w:t>
-      </w:r>
-      <w:r>
-        <w:rPr>
-          <w:rFonts w:ascii="Cambria Math" w:hAnsi="Cambria Math"/>
-          <w:vertAlign w:val="subscript"/>
-        </w:rPr>
-        <w:t>c</w:t>
-      </w:r>
-      <w:r>
-        <w:rPr>
-          <w:rFonts w:ascii="Cambria Math" w:hAnsi="Cambria Math"/>
-          <w:vertAlign w:val="subscript"/>
-        </w:rPr>
-        <w:t>1</w:t>
-      </w:r>
-      <w:r>
-        <w:rPr>
-          <w:rFonts w:ascii="Cambria Math" w:hAnsi="Cambria Math"/>
-          <w:vertAlign w:val="subscript"/>
-        </w:rPr>
-        <w:t xml:space="preserve"> </w:t>
-      </w:r>
-      <w:r>
-        <w:t xml:space="preserve">and </w:t>
-      </w:r>
-      <w:r>
-        <w:rPr>
-          <w:rFonts w:ascii="Cambria Math" w:hAnsi="Cambria Math"/>
-        </w:rPr>
-        <w:t>π</w:t>
-      </w:r>
-      <w:r>
-        <w:rPr>
-          <w:rFonts w:ascii="Cambria Math" w:hAnsi="Cambria Math"/>
-          <w:vertAlign w:val="subscript"/>
-        </w:rPr>
-        <w:t>c2</w:t>
-      </w:r>
-      <w:r>
-        <w:t>.</w:t>
-      </w:r>
-    </w:p>
-    <w:p>
-      <w:pPr>
-        <w:jc w:val="both"/>
-      </w:pPr>
-      <w:r>
-        <w:t>Therefore, we can start the program by receiving all the value (</w:t>
-      </w:r>
-      <w:r>
-        <w:rPr>
-          <w:rFonts w:ascii="Cambria Math" w:hAnsi="Cambria Math"/>
-        </w:rPr>
-        <w:t>INCREASE, DECREASE, CONSTANT</w:t>
-      </w:r>
-      <w:r>
-        <w:t>, UNKNOWN</w:t>
-      </w:r>
-      <w:r>
-        <w:t>) of the qualitative variables (</w:t>
-      </w:r>
-      <w:r>
-        <w:rPr>
-          <w:rFonts w:ascii="Cambria Math" w:hAnsi="Cambria Math"/>
-        </w:rPr>
-        <w:t>π</w:t>
-      </w:r>
-      <w:r>
-        <w:rPr>
-          <w:rFonts w:ascii="Cambria Math" w:hAnsi="Cambria Math"/>
-          <w:vertAlign w:val="subscript"/>
-        </w:rPr>
-        <w:t>in</w:t>
-      </w:r>
-      <w:r>
-        <w:rPr>
-          <w:rFonts w:ascii="Cambria Math" w:hAnsi="Cambria Math"/>
-        </w:rPr>
-        <w:t>, π</w:t>
-      </w:r>
-      <w:r>
-        <w:rPr>
-          <w:rFonts w:ascii="Cambria Math" w:hAnsi="Cambria Math"/>
-          <w:vertAlign w:val="subscript"/>
-        </w:rPr>
-        <w:t>out</w:t>
-      </w:r>
-      <w:r>
-        <w:rPr>
-          <w:rFonts w:ascii="Cambria Math" w:hAnsi="Cambria Math"/>
-        </w:rPr>
-        <w:t xml:space="preserve">, Q, </w:t>
-      </w:r>
-      <w:proofErr w:type="spellStart"/>
-      <w:r>
-        <w:rPr>
-          <w:rFonts w:ascii="Cambria Math" w:hAnsi="Cambria Math"/>
-        </w:rPr>
-        <w:t>A</w:t>
-      </w:r>
-      <w:r>
-        <w:rPr>
-          <w:rFonts w:ascii="Cambria Math" w:hAnsi="Cambria Math"/>
-          <w:vertAlign w:val="subscript"/>
-        </w:rPr>
-        <w:t>open</w:t>
-      </w:r>
-      <w:proofErr w:type="spellEnd"/>
-      <w:r>
-        <w:rPr>
-          <w:rFonts w:ascii="Cambria Math" w:hAnsi="Cambria Math"/>
-        </w:rPr>
-        <w:t>, x, P</w:t>
-      </w:r>
-      <w:r>
-        <w:t>). Variable that representing spring constant (</w:t>
-      </w:r>
-      <w:r>
-        <w:rPr>
-          <w:rFonts w:ascii="Cambria Math" w:hAnsi="Cambria Math"/>
-        </w:rPr>
-        <w:t>K</w:t>
-      </w:r>
-      <w:r>
-        <w:t>) and Fluid density (</w:t>
-      </w:r>
-      <w:r>
-        <w:rPr>
-          <w:rFonts w:ascii="Cambria Math" w:hAnsi="Cambria Math"/>
-        </w:rPr>
-        <w:t>rho/</w:t>
-      </w:r>
-      <w:r>
-        <w:rPr>
-          <w:rFonts w:ascii="Cambria Math" w:hAnsi="Cambria Math"/>
-        </w:rPr>
-        <w:t>ρ</w:t>
-      </w:r>
-      <w:r>
-        <w:t xml:space="preserve">) are hard-coded into CONSTANT to decrease the complexity of this program. Because, a machine spring and fluid density would not suddenly change in the middle of the process. But, in the future, when we used this system to model a machine </w:t>
-      </w:r>
-      <w:r>
-        <w:rPr>
-          <w:u w:val="single"/>
-        </w:rPr>
-        <w:t>prior</w:t>
-      </w:r>
-      <w:r>
-        <w:t xml:space="preserve"> building it, of course we need to make it input-able as well.</w:t>
-      </w:r>
-      <w:r>
-        <w:t xml:space="preserve"> Additional, UNKNOWN value is added to cover the scenario where user did not pre-</w:t>
-      </w:r>
-      <w:proofErr w:type="gramStart"/>
-      <w:r>
-        <w:t>defined</w:t>
-      </w:r>
-      <w:proofErr w:type="gramEnd"/>
-      <w:r>
-        <w:t xml:space="preserve"> a variable.</w:t>
-      </w:r>
-    </w:p>
-    <w:p>
-      <w:pPr>
-        <w:jc w:val="both"/>
-      </w:pPr>
-      <w:r>
-        <w:t xml:space="preserve">Then, the program will iterate starting from </w:t>
-      </w:r>
-      <w:proofErr w:type="spellStart"/>
+        <w:t>2</w:t>
+      </w:r>
+      <w:r>
+        <w:t xml:space="preserve"> (Propagate Pi_</w:t>
+      </w:r>
+      <w:r>
+        <w:t>C</w:t>
+      </w:r>
+      <w:r>
+        <w:t>2</w:t>
+      </w:r>
+      <w:r>
+        <w:t xml:space="preserve"> – Fig.11</w:t>
+      </w:r>
+      <w:r>
+        <w:t>)</w:t>
+      </w:r>
+      <w:r>
+        <w:t xml:space="preserve">. With the value from pivot variables, we can connect </w:t>
+      </w:r>
       <w:r>
         <w:t>Ensemble</w:t>
       </w:r>
       <w:r>
-        <w:t>s_A</w:t>
-      </w:r>
-      <w:proofErr w:type="spellEnd"/>
-      <w:r>
-        <w:t xml:space="preserve">, which value will be retracted from </w:t>
-      </w:r>
-      <w:r>
-        <w:rPr>
-          <w:rFonts w:ascii="Cambria Math" w:hAnsi="Cambria Math"/>
-        </w:rPr>
-        <w:t>π</w:t>
-      </w:r>
-      <w:r>
-        <w:rPr>
-          <w:rFonts w:ascii="Cambria Math" w:hAnsi="Cambria Math"/>
-          <w:vertAlign w:val="subscript"/>
-        </w:rPr>
-        <w:t>a1</w:t>
-      </w:r>
-      <w:r>
-        <w:t xml:space="preserve"> (Propagate Pi_A1</w:t>
-      </w:r>
-      <w:r>
-        <w:t xml:space="preserve"> – Fig.7</w:t>
-      </w:r>
-      <w:r>
-        <w:t xml:space="preserve">) and </w:t>
-      </w:r>
-      <w:r>
-        <w:rPr>
-          <w:rFonts w:ascii="Cambria Math" w:hAnsi="Cambria Math"/>
-        </w:rPr>
-        <w:t>π</w:t>
-      </w:r>
-      <w:r>
-        <w:rPr>
-          <w:rFonts w:ascii="Cambria Math" w:hAnsi="Cambria Math"/>
-          <w:vertAlign w:val="subscript"/>
-        </w:rPr>
-        <w:t>a</w:t>
-      </w:r>
-      <w:r>
-        <w:rPr>
-          <w:rFonts w:ascii="Cambria Math" w:hAnsi="Cambria Math"/>
-          <w:vertAlign w:val="subscript"/>
-        </w:rPr>
-        <w:t>2</w:t>
-      </w:r>
-      <w:r>
-        <w:t xml:space="preserve"> (Propagate Pi_A</w:t>
-      </w:r>
-      <w:r>
-        <w:t>2</w:t>
-      </w:r>
-      <w:r>
-        <w:t xml:space="preserve"> – Fig.8</w:t>
-      </w:r>
-      <w:r>
-        <w:t>)</w:t>
-      </w:r>
-      <w:r>
-        <w:t>.</w:t>
-      </w:r>
-      <w:r>
-        <w:t xml:space="preserve"> Then, we will retract value of pivot variables </w:t>
-      </w:r>
-      <w:r>
-        <w:rPr>
-          <w:rFonts w:ascii="Cambria Math" w:hAnsi="Cambria Math"/>
-        </w:rPr>
-        <w:t>π</w:t>
-      </w:r>
-      <w:r>
-        <w:rPr>
-          <w:rFonts w:ascii="Cambria Math" w:hAnsi="Cambria Math"/>
-          <w:vertAlign w:val="subscript"/>
-        </w:rPr>
-        <w:t>c</w:t>
-      </w:r>
-      <w:r>
-        <w:rPr>
-          <w:rFonts w:ascii="Cambria Math" w:hAnsi="Cambria Math"/>
-          <w:vertAlign w:val="subscript"/>
-        </w:rPr>
-        <w:t>1</w:t>
-      </w:r>
-      <w:r>
-        <w:t xml:space="preserve"> (Propagate Pi_</w:t>
-      </w:r>
-      <w:r>
-        <w:t>C</w:t>
-      </w:r>
-      <w:r>
-        <w:t>1</w:t>
-      </w:r>
-      <w:r>
-        <w:t xml:space="preserve"> – Fig.10</w:t>
-      </w:r>
-      <w:r>
-        <w:t xml:space="preserve">) and </w:t>
-      </w:r>
-      <w:r>
-        <w:rPr>
-          <w:rFonts w:ascii="Cambria Math" w:hAnsi="Cambria Math"/>
-        </w:rPr>
-        <w:t>π</w:t>
-      </w:r>
-      <w:r>
-        <w:rPr>
-          <w:rFonts w:ascii="Cambria Math" w:hAnsi="Cambria Math"/>
-          <w:vertAlign w:val="subscript"/>
-        </w:rPr>
-        <w:t>C</w:t>
-      </w:r>
-      <w:r>
-        <w:rPr>
-          <w:rFonts w:ascii="Cambria Math" w:hAnsi="Cambria Math"/>
-          <w:vertAlign w:val="subscript"/>
-        </w:rPr>
-        <w:t>2</w:t>
-      </w:r>
-      <w:r>
-        <w:t xml:space="preserve"> (Propagate Pi_</w:t>
-      </w:r>
-      <w:r>
-        <w:t>C</w:t>
-      </w:r>
-      <w:r>
-        <w:t>2</w:t>
-      </w:r>
-      <w:r>
-        <w:t xml:space="preserve"> – Fig.11</w:t>
-      </w:r>
-      <w:r>
-        <w:t>)</w:t>
-      </w:r>
-      <w:r>
-        <w:t xml:space="preserve">. With the value from pivot variables, we can connect </w:t>
-      </w:r>
-      <w:proofErr w:type="spellStart"/>
+        <w:t xml:space="preserve">s_A with </w:t>
+      </w:r>
       <w:r>
         <w:t>Ensemble</w:t>
       </w:r>
       <w:r>
-        <w:t>s_A</w:t>
-      </w:r>
-      <w:proofErr w:type="spellEnd"/>
-      <w:r>
-        <w:t xml:space="preserve"> with </w:t>
-      </w:r>
-      <w:proofErr w:type="spellStart"/>
-      <w:r>
-        <w:t>Ensemble</w:t>
-      </w:r>
-      <w:r>
-        <w:t>s_B</w:t>
-      </w:r>
-      <w:proofErr w:type="spellEnd"/>
-      <w:r>
-        <w:t xml:space="preserve">, which value came from </w:t>
+        <w:t xml:space="preserve">s_B, which value came from </w:t>
       </w:r>
       <w:r>
         <w:rPr>
@@ -5935,7 +5762,6 @@
       <w:r>
         <w:t>), valve opening area (</w:t>
       </w:r>
-      <w:proofErr w:type="spellStart"/>
       <w:r>
         <w:rPr>
           <w:rFonts w:ascii="Cambria Math" w:hAnsi="Cambria Math"/>
@@ -5949,7 +5775,6 @@
         </w:rPr>
         <w:t>open</w:t>
       </w:r>
-      <w:proofErr w:type="spellEnd"/>
       <w:r>
         <w:t>), and inlet pressure (</w:t>
       </w:r>
@@ -6026,7 +5851,6 @@
       <w:r>
         <w:t xml:space="preserve"> increase the value of the regime, while the denominator variables </w:t>
       </w:r>
-      <w:proofErr w:type="spellStart"/>
       <w:r>
         <w:rPr>
           <w:rFonts w:ascii="Cambria Math" w:hAnsi="Cambria Math"/>
@@ -6040,7 +5864,6 @@
         </w:rPr>
         <w:t>open</w:t>
       </w:r>
-      <w:proofErr w:type="spellEnd"/>
       <w:r>
         <w:rPr>
           <w:rFonts w:ascii="Cambria Math" w:hAnsi="Cambria Math"/>
@@ -6109,15 +5932,7 @@
       </w:r>
       <w:r>
         <w:br/>
-        <w:t xml:space="preserve">This </w:t>
-      </w:r>
-      <w:proofErr w:type="gramStart"/>
-      <w:r>
-        <w:t>function</w:t>
-      </w:r>
-      <w:proofErr w:type="gramEnd"/>
-      <w:r>
-        <w:t xml:space="preserve"> links outlet pressure (</w:t>
+        <w:t>This function links outlet pressure (</w:t>
       </w:r>
       <w:r>
         <w:rPr>
@@ -6265,53 +6080,22 @@
         <w:t>This coupling regime connects the pipe ensemble</w:t>
       </w:r>
       <w:r>
-        <w:t xml:space="preserve"> (</w:t>
-      </w:r>
-      <w:proofErr w:type="spellStart"/>
-      <w:r>
-        <w:t>Ensemble_A</w:t>
-      </w:r>
-      <w:proofErr w:type="spellEnd"/>
-      <w:r>
-        <w:t>)</w:t>
-      </w:r>
-      <w:r>
-        <w:t xml:space="preserve"> and the spring </w:t>
-      </w:r>
-      <w:proofErr w:type="gramStart"/>
-      <w:r>
-        <w:t xml:space="preserve">ensemble </w:t>
-      </w:r>
-      <w:r>
-        <w:t xml:space="preserve"> (</w:t>
-      </w:r>
-      <w:proofErr w:type="spellStart"/>
-      <w:proofErr w:type="gramEnd"/>
-      <w:r>
-        <w:t>Ensemble_B</w:t>
-      </w:r>
-      <w:proofErr w:type="spellEnd"/>
-      <w:r>
-        <w:t xml:space="preserve">) </w:t>
+        <w:t xml:space="preserve"> (Ensemble_A)</w:t>
+      </w:r>
+      <w:r>
+        <w:t xml:space="preserve"> and the spring ensemble </w:t>
+      </w:r>
+      <w:r>
+        <w:t xml:space="preserve"> (Ensemble_B) </w:t>
       </w:r>
       <w:r>
         <w:t xml:space="preserve">by </w:t>
       </w:r>
       <w:r>
-        <w:t xml:space="preserve">using pivot </w:t>
-      </w:r>
-      <w:proofErr w:type="spellStart"/>
-      <w:proofErr w:type="gramStart"/>
-      <w:r>
-        <w:t>variables:</w:t>
-      </w:r>
-      <w:r>
-        <w:t>pressure</w:t>
-      </w:r>
-      <w:proofErr w:type="spellEnd"/>
-      <w:proofErr w:type="gramEnd"/>
-      <w:r>
-        <w:t xml:space="preserve"> (</w:t>
+        <w:t>using pivot variables:</w:t>
+      </w:r>
+      <w:r>
+        <w:t>pressure (</w:t>
       </w:r>
       <w:r>
         <w:rPr>
@@ -6352,37 +6136,14 @@
         <w:br/>
         <w:t xml:space="preserve">This coupling regime connects the </w:t>
       </w:r>
-      <w:proofErr w:type="spellStart"/>
       <w:r>
         <w:t>Ensemble</w:t>
       </w:r>
       <w:r>
-        <w:t>_A</w:t>
-      </w:r>
-      <w:proofErr w:type="spellEnd"/>
-      <w:r>
-        <w:t xml:space="preserve"> and </w:t>
-      </w:r>
-      <w:proofErr w:type="spellStart"/>
-      <w:r>
-        <w:t>Ensemble_B</w:t>
-      </w:r>
-      <w:proofErr w:type="spellEnd"/>
-      <w:r>
-        <w:t xml:space="preserve">, by employing pivot </w:t>
-      </w:r>
-      <w:proofErr w:type="spellStart"/>
-      <w:proofErr w:type="gramStart"/>
-      <w:r>
-        <w:t>variables:</w:t>
-      </w:r>
-      <w:r>
-        <w:t>spring</w:t>
-      </w:r>
-      <w:proofErr w:type="spellEnd"/>
-      <w:proofErr w:type="gramEnd"/>
-      <w:r>
-        <w:t xml:space="preserve"> displacement (</w:t>
+        <w:t>_A and Ensemble_B, by employing pivot variables:</w:t>
+      </w:r>
+      <w:r>
+        <w:t>spring displacement (</w:t>
       </w:r>
       <w:r>
         <w:rPr>
@@ -6393,7 +6154,6 @@
       <w:r>
         <w:t>) with the valve opening area (</w:t>
       </w:r>
-      <w:proofErr w:type="spellStart"/>
       <w:r>
         <w:rPr>
           <w:rFonts w:ascii="Cambria Math" w:hAnsi="Cambria Math"/>
@@ -6408,14 +6168,12 @@
         </w:rPr>
         <w:t>open</w:t>
       </w:r>
-      <w:proofErr w:type="spellEnd"/>
       <w:r>
         <w:t xml:space="preserve">). </w:t>
       </w:r>
       <w:r>
         <w:t xml:space="preserve">When, </w:t>
       </w:r>
-      <w:proofErr w:type="spellStart"/>
       <w:r>
         <w:rPr>
           <w:rFonts w:ascii="Cambria Math" w:hAnsi="Cambria Math"/>
@@ -6430,7 +6188,6 @@
         </w:rPr>
         <w:t>open</w:t>
       </w:r>
-      <w:proofErr w:type="spellEnd"/>
       <w:r>
         <w:t xml:space="preserve"> and </w:t>
       </w:r>
@@ -6471,11 +6228,9 @@
       <w:r>
         <w:t xml:space="preserve"> or changing in this coding to accommodate other mechanism, we only need to change propagate functions and the sequences that the propagate functions been called in </w:t>
       </w:r>
-      <w:proofErr w:type="spellStart"/>
       <w:r>
         <w:t>solve_pressure_regulator</w:t>
       </w:r>
-      <w:proofErr w:type="spellEnd"/>
       <w:r>
         <w:t>.</w:t>
       </w:r>
@@ -6491,35 +6246,16 @@
         <w:t>proportionality</w:t>
       </w:r>
       <w:r>
-        <w:t xml:space="preserve"> between nominator and denominator, I have also prepared </w:t>
-      </w:r>
-      <w:proofErr w:type="spellStart"/>
-      <w:proofErr w:type="gramStart"/>
-      <w:r>
-        <w:t>function:</w:t>
-      </w:r>
-      <w:r>
-        <w:t>determine</w:t>
-      </w:r>
-      <w:proofErr w:type="gramEnd"/>
-      <w:r>
-        <w:t>_product_status</w:t>
-      </w:r>
-      <w:proofErr w:type="spellEnd"/>
-      <w:r>
-        <w:t xml:space="preserve"> (Fig.6) (to find the value of 2 qualitative variables with multiplication relationship between them) and </w:t>
-      </w:r>
-      <w:proofErr w:type="spellStart"/>
-      <w:proofErr w:type="gramStart"/>
-      <w:r>
-        <w:t>function:</w:t>
-      </w:r>
-      <w:r>
-        <w:t>determine</w:t>
-      </w:r>
-      <w:proofErr w:type="gramEnd"/>
-      <w:r>
-        <w:t>_</w:t>
+        <w:t xml:space="preserve"> between nominator and denominator, I have also prepared function:</w:t>
+      </w:r>
+      <w:r>
+        <w:t>determine_product_status</w:t>
+      </w:r>
+      <w:r>
+        <w:t xml:space="preserve"> (Fig.6) (to find the value of 2 qualitative variables with multiplication relationship between them) and function:</w:t>
+      </w:r>
+      <w:r>
+        <w:t>determine_</w:t>
       </w:r>
       <w:r>
         <w:t>division</w:t>
@@ -6527,17 +6263,8 @@
       <w:r>
         <w:t>_status</w:t>
       </w:r>
-      <w:proofErr w:type="spellEnd"/>
-      <w:r>
-        <w:t xml:space="preserve"> (Fig5) (to find the value of 2 qualitative variables with division relationship between them). We can </w:t>
-      </w:r>
-      <w:proofErr w:type="gramStart"/>
-      <w:r>
-        <w:t>enhanced</w:t>
-      </w:r>
-      <w:proofErr w:type="gramEnd"/>
-      <w:r>
-        <w:t xml:space="preserve"> this in the </w:t>
+      <w:r>
+        <w:t xml:space="preserve"> (Fig5) (to find the value of 2 qualitative variables with division relationship between them). We can enhanced this in the </w:t>
       </w:r>
       <w:r>
         <w:rPr>
@@ -6546,35 +6273,16 @@
         <w:t>future</w:t>
       </w:r>
       <w:r>
-        <w:t xml:space="preserve"> by changing the variables (status1, status2) received by </w:t>
-      </w:r>
-      <w:proofErr w:type="spellStart"/>
-      <w:proofErr w:type="gramStart"/>
-      <w:r>
-        <w:t>function:</w:t>
-      </w:r>
-      <w:r>
-        <w:t>determine</w:t>
-      </w:r>
-      <w:proofErr w:type="gramEnd"/>
-      <w:r>
-        <w:t>_product_status</w:t>
-      </w:r>
-      <w:proofErr w:type="spellEnd"/>
-      <w:r>
-        <w:t xml:space="preserve"> and </w:t>
-      </w:r>
-      <w:proofErr w:type="spellStart"/>
-      <w:proofErr w:type="gramStart"/>
-      <w:r>
-        <w:t>function:</w:t>
-      </w:r>
-      <w:r>
-        <w:t>determine</w:t>
-      </w:r>
-      <w:proofErr w:type="gramEnd"/>
-      <w:r>
-        <w:t>_</w:t>
+        <w:t xml:space="preserve"> by changing the variables (status1, status2) received by function:</w:t>
+      </w:r>
+      <w:r>
+        <w:t>determine_product_status</w:t>
+      </w:r>
+      <w:r>
+        <w:t xml:space="preserve"> and function:</w:t>
+      </w:r>
+      <w:r>
+        <w:t>determine_</w:t>
       </w:r>
       <w:r>
         <w:t>division</w:t>
@@ -6582,7 +6290,6 @@
       <w:r>
         <w:t>_status</w:t>
       </w:r>
-      <w:proofErr w:type="spellEnd"/>
       <w:r>
         <w:t>, into array or dictionary, instead.</w:t>
       </w:r>
@@ -6619,7 +6326,7 @@
                     </pic:cNvPicPr>
                   </pic:nvPicPr>
                   <pic:blipFill>
-                    <a:blip r:embed="rId17">
+                    <a:blip r:embed="rId19">
                       <a:extLst>
                         <a:ext uri="{28A0092B-C50C-407E-A947-70E740481C1C}">
                           <a14:useLocalDpi xmlns:a14="http://schemas.microsoft.com/office/drawing/2010/main" val="0"/>
@@ -6692,7 +6399,7 @@
                     </pic:cNvPicPr>
                   </pic:nvPicPr>
                   <pic:blipFill>
-                    <a:blip r:embed="rId18">
+                    <a:blip r:embed="rId20">
                       <a:extLst>
                         <a:ext uri="{28A0092B-C50C-407E-A947-70E740481C1C}">
                           <a14:useLocalDpi xmlns:a14="http://schemas.microsoft.com/office/drawing/2010/main" val="0"/>
@@ -6759,7 +6466,7 @@
                     </pic:cNvPicPr>
                   </pic:nvPicPr>
                   <pic:blipFill>
-                    <a:blip r:embed="rId19">
+                    <a:blip r:embed="rId21">
                       <a:extLst>
                         <a:ext uri="{28A0092B-C50C-407E-A947-70E740481C1C}">
                           <a14:useLocalDpi xmlns:a14="http://schemas.microsoft.com/office/drawing/2010/main" val="0"/>
@@ -6826,7 +6533,7 @@
                     </pic:cNvPicPr>
                   </pic:nvPicPr>
                   <pic:blipFill>
-                    <a:blip r:embed="rId20">
+                    <a:blip r:embed="rId22">
                       <a:extLst>
                         <a:ext uri="{28A0092B-C50C-407E-A947-70E740481C1C}">
                           <a14:useLocalDpi xmlns:a14="http://schemas.microsoft.com/office/drawing/2010/main" val="0"/>
@@ -6902,174 +6609,6 @@
                 <pic:pic xmlns:pic="http://schemas.openxmlformats.org/drawingml/2006/picture">
                   <pic:nvPicPr>
                     <pic:cNvPr id="0" name="Picture 6"/>
-                    <pic:cNvPicPr>
-                      <a:picLocks noChangeAspect="1" noChangeArrowheads="1"/>
-                    </pic:cNvPicPr>
-                  </pic:nvPicPr>
-                  <pic:blipFill>
-                    <a:blip r:embed="rId21">
-                      <a:extLst>
-                        <a:ext uri="{28A0092B-C50C-407E-A947-70E740481C1C}">
-                          <a14:useLocalDpi xmlns:a14="http://schemas.microsoft.com/office/drawing/2010/main" val="0"/>
-                        </a:ext>
-                      </a:extLst>
-                    </a:blip>
-                    <a:srcRect/>
-                    <a:stretch>
-                      <a:fillRect/>
-                    </a:stretch>
-                  </pic:blipFill>
-                  <pic:spPr bwMode="auto">
-                    <a:xfrm>
-                      <a:off x="0" y="0"/>
-                      <a:ext cx="5937250" cy="4762500"/>
-                    </a:xfrm>
-                    <a:prstGeom prst="rect">
-                      <a:avLst/>
-                    </a:prstGeom>
-                    <a:noFill/>
-                    <a:ln>
-                      <a:noFill/>
-                    </a:ln>
-                  </pic:spPr>
-                </pic:pic>
-              </a:graphicData>
-            </a:graphic>
-          </wp:inline>
-        </w:drawing>
-      </w:r>
-    </w:p>
-    <w:p>
-      <w:pPr>
-        <w:jc w:val="center"/>
-      </w:pPr>
-      <w:r>
-        <w:t>Fig</w:t>
-      </w:r>
-      <w:r>
-        <w:t>9</w:t>
-      </w:r>
-      <w:r>
-        <w:t>.Pi_</w:t>
-      </w:r>
-      <w:r>
-        <w:t>B</w:t>
-      </w:r>
-      <w:r>
-        <w:t>1</w:t>
-      </w:r>
-    </w:p>
-    <w:p>
-      <w:pPr>
-        <w:jc w:val="center"/>
-      </w:pPr>
-    </w:p>
-    <w:p>
-      <w:pPr>
-        <w:jc w:val="center"/>
-      </w:pPr>
-      <w:r>
-        <w:rPr>
-          <w:noProof/>
-        </w:rPr>
-        <w:lastRenderedPageBreak/>
-        <w:drawing>
-          <wp:inline distT="0" distB="0" distL="0" distR="0" wp14:anchorId="00456FE2" wp14:editId="1791E46F">
-            <wp:extent cx="5937250" cy="4762500"/>
-            <wp:effectExtent l="0" t="0" r="6350" b="0"/>
-            <wp:docPr id="1159742970" name="Picture 7"/>
-            <wp:cNvGraphicFramePr>
-              <a:graphicFrameLocks xmlns:a="http://schemas.openxmlformats.org/drawingml/2006/main" noChangeAspect="1"/>
-            </wp:cNvGraphicFramePr>
-            <a:graphic xmlns:a="http://schemas.openxmlformats.org/drawingml/2006/main">
-              <a:graphicData uri="http://schemas.openxmlformats.org/drawingml/2006/picture">
-                <pic:pic xmlns:pic="http://schemas.openxmlformats.org/drawingml/2006/picture">
-                  <pic:nvPicPr>
-                    <pic:cNvPr id="0" name="Picture 7"/>
-                    <pic:cNvPicPr>
-                      <a:picLocks noChangeAspect="1" noChangeArrowheads="1"/>
-                    </pic:cNvPicPr>
-                  </pic:nvPicPr>
-                  <pic:blipFill>
-                    <a:blip r:embed="rId22">
-                      <a:extLst>
-                        <a:ext uri="{28A0092B-C50C-407E-A947-70E740481C1C}">
-                          <a14:useLocalDpi xmlns:a14="http://schemas.microsoft.com/office/drawing/2010/main" val="0"/>
-                        </a:ext>
-                      </a:extLst>
-                    </a:blip>
-                    <a:srcRect/>
-                    <a:stretch>
-                      <a:fillRect/>
-                    </a:stretch>
-                  </pic:blipFill>
-                  <pic:spPr bwMode="auto">
-                    <a:xfrm>
-                      <a:off x="0" y="0"/>
-                      <a:ext cx="5937250" cy="4762500"/>
-                    </a:xfrm>
-                    <a:prstGeom prst="rect">
-                      <a:avLst/>
-                    </a:prstGeom>
-                    <a:noFill/>
-                    <a:ln>
-                      <a:noFill/>
-                    </a:ln>
-                  </pic:spPr>
-                </pic:pic>
-              </a:graphicData>
-            </a:graphic>
-          </wp:inline>
-        </w:drawing>
-      </w:r>
-    </w:p>
-    <w:p>
-      <w:pPr>
-        <w:jc w:val="center"/>
-      </w:pPr>
-      <w:r>
-        <w:t>Fig</w:t>
-      </w:r>
-      <w:r>
-        <w:t>10</w:t>
-      </w:r>
-      <w:r>
-        <w:t>.Pi_</w:t>
-      </w:r>
-      <w:r>
-        <w:t>C</w:t>
-      </w:r>
-      <w:r>
-        <w:t>1</w:t>
-      </w:r>
-    </w:p>
-    <w:p>
-      <w:pPr>
-        <w:jc w:val="center"/>
-      </w:pPr>
-    </w:p>
-    <w:p>
-      <w:pPr>
-        <w:jc w:val="center"/>
-      </w:pPr>
-      <w:r>
-        <w:rPr>
-          <w:noProof/>
-        </w:rPr>
-        <w:lastRenderedPageBreak/>
-        <w:drawing>
-          <wp:inline distT="0" distB="0" distL="0" distR="0" wp14:anchorId="794C4A5F" wp14:editId="005CB36E">
-            <wp:extent cx="5937250" cy="4762500"/>
-            <wp:effectExtent l="0" t="0" r="6350" b="0"/>
-            <wp:docPr id="1107183151" name="Picture 8"/>
-            <wp:cNvGraphicFramePr>
-              <a:graphicFrameLocks xmlns:a="http://schemas.openxmlformats.org/drawingml/2006/main" noChangeAspect="1"/>
-            </wp:cNvGraphicFramePr>
-            <a:graphic xmlns:a="http://schemas.openxmlformats.org/drawingml/2006/main">
-              <a:graphicData uri="http://schemas.openxmlformats.org/drawingml/2006/picture">
-                <pic:pic xmlns:pic="http://schemas.openxmlformats.org/drawingml/2006/picture">
-                  <pic:nvPicPr>
-                    <pic:cNvPr id="0" name="Picture 8"/>
                     <pic:cNvPicPr>
                       <a:picLocks noChangeAspect="1" noChangeArrowheads="1"/>
                     </pic:cNvPicPr>
@@ -7112,6 +6651,174 @@
         <w:jc w:val="center"/>
       </w:pPr>
       <w:r>
+        <w:t>Fig</w:t>
+      </w:r>
+      <w:r>
+        <w:t>9</w:t>
+      </w:r>
+      <w:r>
+        <w:t>.Pi_</w:t>
+      </w:r>
+      <w:r>
+        <w:t>B</w:t>
+      </w:r>
+      <w:r>
+        <w:t>1</w:t>
+      </w:r>
+    </w:p>
+    <w:p>
+      <w:pPr>
+        <w:jc w:val="center"/>
+      </w:pPr>
+    </w:p>
+    <w:p>
+      <w:pPr>
+        <w:jc w:val="center"/>
+      </w:pPr>
+      <w:r>
+        <w:rPr>
+          <w:noProof/>
+        </w:rPr>
+        <w:lastRenderedPageBreak/>
+        <w:drawing>
+          <wp:inline distT="0" distB="0" distL="0" distR="0" wp14:anchorId="00456FE2" wp14:editId="1791E46F">
+            <wp:extent cx="5937250" cy="4762500"/>
+            <wp:effectExtent l="0" t="0" r="6350" b="0"/>
+            <wp:docPr id="1159742970" name="Picture 7"/>
+            <wp:cNvGraphicFramePr>
+              <a:graphicFrameLocks xmlns:a="http://schemas.openxmlformats.org/drawingml/2006/main" noChangeAspect="1"/>
+            </wp:cNvGraphicFramePr>
+            <a:graphic xmlns:a="http://schemas.openxmlformats.org/drawingml/2006/main">
+              <a:graphicData uri="http://schemas.openxmlformats.org/drawingml/2006/picture">
+                <pic:pic xmlns:pic="http://schemas.openxmlformats.org/drawingml/2006/picture">
+                  <pic:nvPicPr>
+                    <pic:cNvPr id="0" name="Picture 7"/>
+                    <pic:cNvPicPr>
+                      <a:picLocks noChangeAspect="1" noChangeArrowheads="1"/>
+                    </pic:cNvPicPr>
+                  </pic:nvPicPr>
+                  <pic:blipFill>
+                    <a:blip r:embed="rId24">
+                      <a:extLst>
+                        <a:ext uri="{28A0092B-C50C-407E-A947-70E740481C1C}">
+                          <a14:useLocalDpi xmlns:a14="http://schemas.microsoft.com/office/drawing/2010/main" val="0"/>
+                        </a:ext>
+                      </a:extLst>
+                    </a:blip>
+                    <a:srcRect/>
+                    <a:stretch>
+                      <a:fillRect/>
+                    </a:stretch>
+                  </pic:blipFill>
+                  <pic:spPr bwMode="auto">
+                    <a:xfrm>
+                      <a:off x="0" y="0"/>
+                      <a:ext cx="5937250" cy="4762500"/>
+                    </a:xfrm>
+                    <a:prstGeom prst="rect">
+                      <a:avLst/>
+                    </a:prstGeom>
+                    <a:noFill/>
+                    <a:ln>
+                      <a:noFill/>
+                    </a:ln>
+                  </pic:spPr>
+                </pic:pic>
+              </a:graphicData>
+            </a:graphic>
+          </wp:inline>
+        </w:drawing>
+      </w:r>
+    </w:p>
+    <w:p>
+      <w:pPr>
+        <w:jc w:val="center"/>
+      </w:pPr>
+      <w:r>
+        <w:t>Fig</w:t>
+      </w:r>
+      <w:r>
+        <w:t>10</w:t>
+      </w:r>
+      <w:r>
+        <w:t>.Pi_</w:t>
+      </w:r>
+      <w:r>
+        <w:t>C</w:t>
+      </w:r>
+      <w:r>
+        <w:t>1</w:t>
+      </w:r>
+    </w:p>
+    <w:p>
+      <w:pPr>
+        <w:jc w:val="center"/>
+      </w:pPr>
+    </w:p>
+    <w:p>
+      <w:pPr>
+        <w:jc w:val="center"/>
+      </w:pPr>
+      <w:r>
+        <w:rPr>
+          <w:noProof/>
+        </w:rPr>
+        <w:lastRenderedPageBreak/>
+        <w:drawing>
+          <wp:inline distT="0" distB="0" distL="0" distR="0" wp14:anchorId="794C4A5F" wp14:editId="005CB36E">
+            <wp:extent cx="5937250" cy="4762500"/>
+            <wp:effectExtent l="0" t="0" r="6350" b="0"/>
+            <wp:docPr id="1107183151" name="Picture 8"/>
+            <wp:cNvGraphicFramePr>
+              <a:graphicFrameLocks xmlns:a="http://schemas.openxmlformats.org/drawingml/2006/main" noChangeAspect="1"/>
+            </wp:cNvGraphicFramePr>
+            <a:graphic xmlns:a="http://schemas.openxmlformats.org/drawingml/2006/main">
+              <a:graphicData uri="http://schemas.openxmlformats.org/drawingml/2006/picture">
+                <pic:pic xmlns:pic="http://schemas.openxmlformats.org/drawingml/2006/picture">
+                  <pic:nvPicPr>
+                    <pic:cNvPr id="0" name="Picture 8"/>
+                    <pic:cNvPicPr>
+                      <a:picLocks noChangeAspect="1" noChangeArrowheads="1"/>
+                    </pic:cNvPicPr>
+                  </pic:nvPicPr>
+                  <pic:blipFill>
+                    <a:blip r:embed="rId25">
+                      <a:extLst>
+                        <a:ext uri="{28A0092B-C50C-407E-A947-70E740481C1C}">
+                          <a14:useLocalDpi xmlns:a14="http://schemas.microsoft.com/office/drawing/2010/main" val="0"/>
+                        </a:ext>
+                      </a:extLst>
+                    </a:blip>
+                    <a:srcRect/>
+                    <a:stretch>
+                      <a:fillRect/>
+                    </a:stretch>
+                  </pic:blipFill>
+                  <pic:spPr bwMode="auto">
+                    <a:xfrm>
+                      <a:off x="0" y="0"/>
+                      <a:ext cx="5937250" cy="4762500"/>
+                    </a:xfrm>
+                    <a:prstGeom prst="rect">
+                      <a:avLst/>
+                    </a:prstGeom>
+                    <a:noFill/>
+                    <a:ln>
+                      <a:noFill/>
+                    </a:ln>
+                  </pic:spPr>
+                </pic:pic>
+              </a:graphicData>
+            </a:graphic>
+          </wp:inline>
+        </w:drawing>
+      </w:r>
+    </w:p>
+    <w:p>
+      <w:pPr>
+        <w:jc w:val="center"/>
+      </w:pPr>
+      <w:r>
         <w:t>Fig1</w:t>
       </w:r>
       <w:r>
@@ -7165,18 +6872,9 @@
       <w:r>
         <w:t>Accepts qualitative values (INCREASE, DECREASE, CONSTANT, UNKNOWN) for system variables:</w:t>
       </w:r>
-    </w:p>
-    <w:p>
-      <w:pPr>
-        <w:numPr>
-          <w:ilvl w:val="1"/>
-          <w:numId w:val="7"/>
-        </w:numPr>
-        <w:spacing w:after="0" w:line="240" w:lineRule="auto"/>
-        <w:rPr>
-          <w:rFonts w:ascii="Cambria Math" w:hAnsi="Cambria Math"/>
-        </w:rPr>
-      </w:pPr>
+      <w:r>
+        <w:t xml:space="preserve"> </w:t>
+      </w:r>
       <w:r>
         <w:rPr>
           <w:rFonts w:ascii="Cambria Math" w:hAnsi="Cambria Math"/>
@@ -7207,14 +6905,7 @@
         <w:rPr>
           <w:rFonts w:ascii="Cambria Math" w:hAnsi="Cambria Math"/>
         </w:rPr>
-        <w:t xml:space="preserve">, Q, </w:t>
-      </w:r>
-      <w:proofErr w:type="spellStart"/>
-      <w:r>
-        <w:rPr>
-          <w:rFonts w:ascii="Cambria Math" w:hAnsi="Cambria Math"/>
-        </w:rPr>
-        <w:t>A</w:t>
+        <w:t>, Q, A</w:t>
       </w:r>
       <w:r>
         <w:rPr>
@@ -7223,7 +6914,6 @@
         </w:rPr>
         <w:t>open</w:t>
       </w:r>
-      <w:proofErr w:type="spellEnd"/>
       <w:r>
         <w:rPr>
           <w:rFonts w:ascii="Cambria Math" w:hAnsi="Cambria Math"/>
@@ -7331,14 +7021,7 @@
         <w:rPr>
           <w:rFonts w:ascii="Cambria Math" w:hAnsi="Cambria Math"/>
         </w:rPr>
-        <w:t xml:space="preserve">Q, ρ, </w:t>
-      </w:r>
-      <w:proofErr w:type="spellStart"/>
-      <w:r>
-        <w:rPr>
-          <w:rFonts w:ascii="Cambria Math" w:hAnsi="Cambria Math"/>
-        </w:rPr>
-        <w:t>A</w:t>
+        <w:t>Q, ρ, A</w:t>
       </w:r>
       <w:r>
         <w:rPr>
@@ -7347,7 +7030,6 @@
         </w:rPr>
         <w:t>open</w:t>
       </w:r>
-      <w:proofErr w:type="spellEnd"/>
       <w:r>
         <w:rPr>
           <w:rFonts w:ascii="Cambria Math" w:hAnsi="Cambria Math"/>
@@ -7500,7 +7182,6 @@
       <w:r>
         <w:t xml:space="preserve"> ↔ </w:t>
       </w:r>
-      <w:proofErr w:type="spellStart"/>
       <w:r>
         <w:rPr>
           <w:rFonts w:ascii="Cambria Math" w:hAnsi="Cambria Math"/>
@@ -7514,7 +7195,6 @@
         </w:rPr>
         <w:t>pen</w:t>
       </w:r>
-      <w:proofErr w:type="spellEnd"/>
       <w:r>
         <w:t>.</w:t>
       </w:r>
@@ -7587,7 +7267,6 @@
         </w:numPr>
         <w:spacing w:after="0" w:line="240" w:lineRule="auto"/>
       </w:pPr>
-      <w:proofErr w:type="spellStart"/>
       <w:r>
         <w:rPr>
           <w:b/>
@@ -7595,7 +7274,6 @@
         </w:rPr>
         <w:t>determine_product_status</w:t>
       </w:r>
-      <w:proofErr w:type="spellEnd"/>
       <w:r>
         <w:t xml:space="preserve"> – Fig.6: evaluates multiplication relationship of two qualitative states.</w:t>
       </w:r>
@@ -7608,7 +7286,6 @@
         </w:numPr>
         <w:spacing w:after="0" w:line="240" w:lineRule="auto"/>
       </w:pPr>
-      <w:proofErr w:type="spellStart"/>
       <w:r>
         <w:rPr>
           <w:b/>
@@ -7616,7 +7293,6 @@
         </w:rPr>
         <w:t>determine_division_status</w:t>
       </w:r>
-      <w:proofErr w:type="spellEnd"/>
       <w:r>
         <w:t xml:space="preserve"> – Fig.5: evaluates division relationship of two qualitative states.</w:t>
       </w:r>
@@ -7634,23 +7310,7 @@
           <w:b/>
           <w:bCs/>
         </w:rPr>
-        <w:t>6. Main Algorithm (</w:t>
-      </w:r>
-      <w:proofErr w:type="spellStart"/>
-      <w:r>
-        <w:rPr>
-          <w:b/>
-          <w:bCs/>
-        </w:rPr>
-        <w:t>solve_pressure_regulator</w:t>
-      </w:r>
-      <w:proofErr w:type="spellEnd"/>
-      <w:r>
-        <w:rPr>
-          <w:b/>
-          <w:bCs/>
-        </w:rPr>
-        <w:t>)</w:t>
+        <w:t>6. Main Algorithm (solve_pressure_regulator)</w:t>
       </w:r>
     </w:p>
     <w:p>
@@ -7745,6 +7405,18 @@
     </w:p>
     <w:p>
       <w:pPr>
+        <w:numPr>
+          <w:ilvl w:val="0"/>
+          <w:numId w:val="13"/>
+        </w:numPr>
+        <w:spacing w:after="0" w:line="240" w:lineRule="auto"/>
+      </w:pPr>
+      <w:r>
+        <w:t>Currently only allow positive numbers in all variables, allow flexibility.</w:t>
+      </w:r>
+    </w:p>
+    <w:p>
+      <w:pPr>
         <w:spacing w:after="0" w:line="240" w:lineRule="auto"/>
         <w:rPr>
           <w:b/>
@@ -7768,23 +7440,7 @@
         <w:spacing w:after="0" w:line="240" w:lineRule="auto"/>
       </w:pPr>
       <w:r>
-        <w:t xml:space="preserve">Generalize </w:t>
-      </w:r>
-      <w:proofErr w:type="spellStart"/>
-      <w:r>
-        <w:t>determine_product_status</w:t>
-      </w:r>
-      <w:proofErr w:type="spellEnd"/>
-      <w:r>
-        <w:t xml:space="preserve"> and </w:t>
-      </w:r>
-      <w:proofErr w:type="spellStart"/>
-      <w:r>
-        <w:t>determine_division_status</w:t>
-      </w:r>
-      <w:proofErr w:type="spellEnd"/>
-      <w:r>
-        <w:t xml:space="preserve"> to handle arrays/dictionaries of variables.</w:t>
+        <w:t>Generalize determine_product_status and determine_division_status to handle arrays/dictionaries of variables.</w:t>
       </w:r>
     </w:p>
     <w:p>
@@ -7922,14 +7578,522 @@
         <w:t>Allow iteration to show transient vs steady-state qualitative behavior.</w:t>
       </w:r>
     </w:p>
+    <w:p>
+      <w:pPr>
+        <w:pStyle w:val="Heading2"/>
+        <w:rPr>
+          <w:b/>
+          <w:bCs/>
+        </w:rPr>
+      </w:pPr>
+      <w:r>
+        <w:rPr>
+          <w:b/>
+          <w:bCs/>
+        </w:rPr>
+        <w:lastRenderedPageBreak/>
+        <w:t>DEMO</w:t>
+      </w:r>
+    </w:p>
+    <w:p>
+      <w:pPr>
+        <w:spacing w:after="0" w:line="240" w:lineRule="auto"/>
+        <w:jc w:val="center"/>
+      </w:pPr>
+      <w:r>
+        <w:rPr>
+          <w:noProof/>
+        </w:rPr>
+        <w:drawing>
+          <wp:inline distT="0" distB="0" distL="0" distR="0" wp14:anchorId="49F2D18C" wp14:editId="096B43EB">
+            <wp:extent cx="5943600" cy="3710305"/>
+            <wp:effectExtent l="0" t="0" r="0" b="4445"/>
+            <wp:docPr id="452393483" name="Picture 9"/>
+            <wp:cNvGraphicFramePr>
+              <a:graphicFrameLocks xmlns:a="http://schemas.openxmlformats.org/drawingml/2006/main" noChangeAspect="1"/>
+            </wp:cNvGraphicFramePr>
+            <a:graphic xmlns:a="http://schemas.openxmlformats.org/drawingml/2006/main">
+              <a:graphicData uri="http://schemas.openxmlformats.org/drawingml/2006/picture">
+                <pic:pic xmlns:pic="http://schemas.openxmlformats.org/drawingml/2006/picture">
+                  <pic:nvPicPr>
+                    <pic:cNvPr id="0" name="Picture 88"/>
+                    <pic:cNvPicPr>
+                      <a:picLocks noChangeAspect="1" noChangeArrowheads="1"/>
+                    </pic:cNvPicPr>
+                  </pic:nvPicPr>
+                  <pic:blipFill>
+                    <a:blip r:embed="rId26">
+                      <a:extLst>
+                        <a:ext uri="{28A0092B-C50C-407E-A947-70E740481C1C}">
+                          <a14:useLocalDpi xmlns:a14="http://schemas.microsoft.com/office/drawing/2010/main" val="0"/>
+                        </a:ext>
+                      </a:extLst>
+                    </a:blip>
+                    <a:srcRect/>
+                    <a:stretch>
+                      <a:fillRect/>
+                    </a:stretch>
+                  </pic:blipFill>
+                  <pic:spPr bwMode="auto">
+                    <a:xfrm>
+                      <a:off x="0" y="0"/>
+                      <a:ext cx="5943600" cy="3710305"/>
+                    </a:xfrm>
+                    <a:prstGeom prst="rect">
+                      <a:avLst/>
+                    </a:prstGeom>
+                    <a:noFill/>
+                    <a:ln>
+                      <a:noFill/>
+                    </a:ln>
+                  </pic:spPr>
+                </pic:pic>
+              </a:graphicData>
+            </a:graphic>
+          </wp:inline>
+        </w:drawing>
+      </w:r>
+    </w:p>
+    <w:p>
+      <w:pPr>
+        <w:spacing w:after="0" w:line="240" w:lineRule="auto"/>
+        <w:jc w:val="center"/>
+      </w:pPr>
+      <w:r>
+        <w:t>Fig12.Example of running script</w:t>
+      </w:r>
+    </w:p>
+    <w:p>
+      <w:pPr>
+        <w:spacing w:after="0" w:line="240" w:lineRule="auto"/>
+      </w:pPr>
+      <w:r>
+        <w:t>Fig12 shows running sample of the attached code.</w:t>
+      </w:r>
+    </w:p>
+    <w:p>
+      <w:pPr>
+        <w:spacing w:after="0" w:line="240" w:lineRule="auto"/>
+        <w:jc w:val="center"/>
+      </w:pPr>
+    </w:p>
+    <w:p>
+      <w:pPr>
+        <w:spacing w:after="0" w:line="240" w:lineRule="auto"/>
+        <w:jc w:val="both"/>
+      </w:pPr>
+      <w:r>
+        <w:rPr>
+          <w:rStyle w:val="Heading2Char"/>
+        </w:rPr>
+        <w:t>Acknowledgements</w:t>
+      </w:r>
+      <w:r>
+        <w:br/>
+        <w:t>I would like to sincerely thank Professor Eric Coatanéa for providing the opportunity to work on this assignment and for sharing the reference materials that inspired this study. I am also grateful to my pen-pal</w:t>
+      </w:r>
+      <w:r>
+        <w:t xml:space="preserve"> (Eepy)</w:t>
+      </w:r>
+      <w:r>
+        <w:t>, who studied mechanical engineering</w:t>
+      </w:r>
+      <w:r>
+        <w:t xml:space="preserve"> and working as technical sales</w:t>
+      </w:r>
+      <w:r>
+        <w:t>, for discussing with me the concepts I initially found difficult and for helping me better understand the qualitative reasoning framework. This work has not only been a valuable academic exercise but also a personal opportunity to reconnect and learn collaboratively.</w:t>
+      </w:r>
+    </w:p>
+    <w:p>
+      <w:pPr>
+        <w:spacing w:after="0" w:line="240" w:lineRule="auto"/>
+        <w:jc w:val="both"/>
+      </w:pPr>
+    </w:p>
+    <w:p>
+      <w:pPr>
+        <w:pStyle w:val="Heading2"/>
+      </w:pPr>
+      <w:r>
+        <w:t>Proof of Manual Work</w:t>
+      </w:r>
+    </w:p>
+    <w:p>
+      <w:pPr>
+        <w:spacing w:after="0" w:line="240" w:lineRule="auto"/>
+        <w:jc w:val="both"/>
+      </w:pPr>
+      <w:r>
+        <w:t>All reasoning steps, derivations, and algorithm sketches presented in this summary were developed manually. I prepared handwritten notes</w:t>
+      </w:r>
+      <w:r>
+        <w:t xml:space="preserve"> </w:t>
+      </w:r>
+      <w:r>
+        <w:t>and draft calculations throughout the process before typing the final version</w:t>
+      </w:r>
+      <w:r>
+        <w:t xml:space="preserve">, while </w:t>
+      </w:r>
+      <w:r>
+        <w:t>diagrams</w:t>
+      </w:r>
+      <w:r>
+        <w:t xml:space="preserve"> were drawn in draw.io (Fig.1</w:t>
+      </w:r>
+      <w:r>
+        <w:t>4</w:t>
+      </w:r>
+      <w:r>
+        <w:t>)</w:t>
+      </w:r>
+      <w:r>
+        <w:t>. A photo of my handwritten notes is included as evidence that this work was carried out by hand and not generated by an automated language model</w:t>
+      </w:r>
+      <w:r>
+        <w:t xml:space="preserve"> (Fig.1</w:t>
+      </w:r>
+      <w:r>
+        <w:t>3</w:t>
+      </w:r>
+      <w:r>
+        <w:t>)</w:t>
+      </w:r>
+      <w:r>
+        <w:t>.</w:t>
+      </w:r>
+    </w:p>
+    <w:p>
+      <w:pPr>
+        <w:spacing w:after="0" w:line="240" w:lineRule="auto"/>
+        <w:jc w:val="both"/>
+      </w:pPr>
+    </w:p>
+    <w:p>
+      <w:pPr>
+        <w:spacing w:after="0" w:line="240" w:lineRule="auto"/>
+        <w:jc w:val="center"/>
+      </w:pPr>
+      <w:r>
+        <w:rPr>
+          <w:noProof/>
+        </w:rPr>
+        <w:lastRenderedPageBreak/>
+        <w:drawing>
+          <wp:inline distT="0" distB="0" distL="0" distR="0" wp14:anchorId="7F1B3EE5" wp14:editId="0AA856E7">
+            <wp:extent cx="5943600" cy="4305300"/>
+            <wp:effectExtent l="0" t="0" r="0" b="0"/>
+            <wp:docPr id="867873446" name="Picture 10"/>
+            <wp:cNvGraphicFramePr>
+              <a:graphicFrameLocks xmlns:a="http://schemas.openxmlformats.org/drawingml/2006/main" noChangeAspect="1"/>
+            </wp:cNvGraphicFramePr>
+            <a:graphic xmlns:a="http://schemas.openxmlformats.org/drawingml/2006/main">
+              <a:graphicData uri="http://schemas.openxmlformats.org/drawingml/2006/picture">
+                <pic:pic xmlns:pic="http://schemas.openxmlformats.org/drawingml/2006/picture">
+                  <pic:nvPicPr>
+                    <pic:cNvPr id="0" name="Picture 90"/>
+                    <pic:cNvPicPr>
+                      <a:picLocks noChangeAspect="1" noChangeArrowheads="1"/>
+                    </pic:cNvPicPr>
+                  </pic:nvPicPr>
+                  <pic:blipFill>
+                    <a:blip r:embed="rId27">
+                      <a:extLst>
+                        <a:ext uri="{28A0092B-C50C-407E-A947-70E740481C1C}">
+                          <a14:useLocalDpi xmlns:a14="http://schemas.microsoft.com/office/drawing/2010/main" val="0"/>
+                        </a:ext>
+                      </a:extLst>
+                    </a:blip>
+                    <a:srcRect/>
+                    <a:stretch>
+                      <a:fillRect/>
+                    </a:stretch>
+                  </pic:blipFill>
+                  <pic:spPr bwMode="auto">
+                    <a:xfrm>
+                      <a:off x="0" y="0"/>
+                      <a:ext cx="5943600" cy="4305300"/>
+                    </a:xfrm>
+                    <a:prstGeom prst="rect">
+                      <a:avLst/>
+                    </a:prstGeom>
+                    <a:noFill/>
+                    <a:ln>
+                      <a:noFill/>
+                    </a:ln>
+                  </pic:spPr>
+                </pic:pic>
+              </a:graphicData>
+            </a:graphic>
+          </wp:inline>
+        </w:drawing>
+      </w:r>
+    </w:p>
+    <w:p>
+      <w:pPr>
+        <w:spacing w:after="0" w:line="240" w:lineRule="auto"/>
+        <w:jc w:val="center"/>
+      </w:pPr>
+      <w:r>
+        <w:t>Fig13. Some of the handwritten notes</w:t>
+      </w:r>
+    </w:p>
+    <w:p>
+      <w:pPr>
+        <w:spacing w:after="0" w:line="240" w:lineRule="auto"/>
+        <w:jc w:val="center"/>
+      </w:pPr>
+    </w:p>
+    <w:p>
+      <w:pPr>
+        <w:spacing w:after="0" w:line="240" w:lineRule="auto"/>
+        <w:jc w:val="center"/>
+      </w:pPr>
+      <w:r>
+        <w:rPr>
+          <w:noProof/>
+        </w:rPr>
+        <w:drawing>
+          <wp:inline distT="0" distB="0" distL="0" distR="0" wp14:anchorId="49A73F11" wp14:editId="66990EF2">
+            <wp:extent cx="5416504" cy="3308350"/>
+            <wp:effectExtent l="0" t="0" r="0" b="6350"/>
+            <wp:docPr id="1132797723" name="Picture 1"/>
+            <wp:cNvGraphicFramePr>
+              <a:graphicFrameLocks xmlns:a="http://schemas.openxmlformats.org/drawingml/2006/main" noChangeAspect="1"/>
+            </wp:cNvGraphicFramePr>
+            <a:graphic xmlns:a="http://schemas.openxmlformats.org/drawingml/2006/main">
+              <a:graphicData uri="http://schemas.openxmlformats.org/drawingml/2006/picture">
+                <pic:pic xmlns:pic="http://schemas.openxmlformats.org/drawingml/2006/picture">
+                  <pic:nvPicPr>
+                    <pic:cNvPr id="1132797723" name=""/>
+                    <pic:cNvPicPr/>
+                  </pic:nvPicPr>
+                  <pic:blipFill>
+                    <a:blip r:embed="rId28"/>
+                    <a:stretch>
+                      <a:fillRect/>
+                    </a:stretch>
+                  </pic:blipFill>
+                  <pic:spPr>
+                    <a:xfrm>
+                      <a:off x="0" y="0"/>
+                      <a:ext cx="5444104" cy="3325208"/>
+                    </a:xfrm>
+                    <a:prstGeom prst="rect">
+                      <a:avLst/>
+                    </a:prstGeom>
+                  </pic:spPr>
+                </pic:pic>
+              </a:graphicData>
+            </a:graphic>
+          </wp:inline>
+        </w:drawing>
+      </w:r>
+    </w:p>
+    <w:p>
+      <w:pPr>
+        <w:spacing w:after="0" w:line="240" w:lineRule="auto"/>
+        <w:jc w:val="center"/>
+      </w:pPr>
+      <w:r>
+        <w:t>Fig14. Screenshot of draw.io diagrams</w:t>
+      </w:r>
+    </w:p>
     <w:sectPr>
+      <w:headerReference w:type="default" r:id="rId29"/>
+      <w:footerReference w:type="default" r:id="rId30"/>
       <w:pgSz w:w="12240" w:h="15840"/>
-      <w:pgMar w:top="1440" w:right="1440" w:bottom="1440" w:left="1440" w:header="720" w:footer="720" w:gutter="0"/>
+      <w:pgMar w:top="1440" w:right="1440" w:bottom="1440" w:left="1440" w:header="142" w:footer="720" w:gutter="0"/>
       <w:cols w:space="720"/>
       <w:docGrid w:linePitch="360"/>
     </w:sectPr>
   </w:body>
 </w:document>
+</file>
+
+<file path=word/endnotes.xml><?xml version="1.0" encoding="utf-8"?>
+<w:endnotes xmlns:wpc="http://schemas.microsoft.com/office/word/2010/wordprocessingCanvas" xmlns:cx="http://schemas.microsoft.com/office/drawing/2014/chartex" xmlns:cx1="http://schemas.microsoft.com/office/drawing/2015/9/8/chartex" xmlns:cx2="http://schemas.microsoft.com/office/drawing/2015/10/21/chartex" xmlns:cx3="http://schemas.microsoft.com/office/drawing/2016/5/9/chartex" xmlns:cx4="http://schemas.microsoft.com/office/drawing/2016/5/10/chartex" xmlns:cx5="http://schemas.microsoft.com/office/drawing/2016/5/11/chartex" xmlns:cx6="http://schemas.microsoft.com/office/drawing/2016/5/12/chartex" xmlns:cx7="http://schemas.microsoft.com/office/drawing/2016/5/13/chartex" xmlns:cx8="http://schemas.microsoft.com/office/drawing/2016/5/14/chartex" xmlns:mc="http://schemas.openxmlformats.org/markup-compatibility/2006" xmlns:aink="http://schemas.microsoft.com/office/drawing/2016/ink" xmlns:am3d="http://schemas.microsoft.com/office/drawing/2017/model3d" xmlns:o="urn:schemas-microsoft-com:office:office" xmlns:oel="http://schemas.microsoft.com/office/2019/extlst" xmlns:r="http://schemas.openxmlformats.org/officeDocument/2006/relationships" xmlns:m="http://schemas.openxmlformats.org/officeDocument/2006/math" xmlns:v="urn:schemas-microsoft-com:vml" xmlns:wp14="http://schemas.microsoft.com/office/word/2010/wordprocessingDrawing" xmlns:wp="http://schemas.openxmlformats.org/drawingml/2006/wordprocessingDrawing" xmlns:w10="urn:schemas-microsoft-com:office:word" xmlns:w="http://schemas.openxmlformats.org/wordprocessingml/2006/main" xmlns:w14="http://schemas.microsoft.com/office/word/2010/wordml" xmlns:w15="http://schemas.microsoft.com/office/word/2012/wordml" xmlns:w16cex="http://schemas.microsoft.com/office/word/2018/wordml/cex" xmlns:w16cid="http://schemas.microsoft.com/office/word/2016/wordml/cid" xmlns:w16="http://schemas.microsoft.com/office/word/2018/wordml" xmlns:w16du="http://schemas.microsoft.com/office/word/2023/wordml/word16du" xmlns:w16sdtdh="http://schemas.microsoft.com/office/word/2020/wordml/sdtdatahash" xmlns:w16sdtfl="http://schemas.microsoft.com/office/word/2024/wordml/sdtformatlock" xmlns:w16se="http://schemas.microsoft.com/office/word/2015/wordml/symex" xmlns:wpg="http://schemas.microsoft.com/office/word/2010/wordprocessingGroup" xmlns:wpi="http://schemas.microsoft.com/office/word/2010/wordprocessingInk" xmlns:wne="http://schemas.microsoft.com/office/word/2006/wordml" xmlns:wps="http://schemas.microsoft.com/office/word/2010/wordprocessingShape" mc:Ignorable="w14 w15 w16se w16cid w16 w16cex w16sdtdh w16sdtfl w16du wp14">
+  <w:endnote w:type="separator" w:id="-1">
+    <w:p>
+      <w:pPr>
+        <w:spacing w:after="0" w:line="240" w:lineRule="auto"/>
+      </w:pPr>
+      <w:r>
+        <w:separator/>
+      </w:r>
+    </w:p>
+  </w:endnote>
+  <w:endnote w:type="continuationSeparator" w:id="0">
+    <w:p>
+      <w:pPr>
+        <w:spacing w:after="0" w:line="240" w:lineRule="auto"/>
+      </w:pPr>
+      <w:r>
+        <w:continuationSeparator/>
+      </w:r>
+    </w:p>
+  </w:endnote>
+</w:endnotes>
+</file>
+
+<file path=word/footer1.xml><?xml version="1.0" encoding="utf-8"?>
+<w:ftr xmlns:wpc="http://schemas.microsoft.com/office/word/2010/wordprocessingCanvas" xmlns:cx="http://schemas.microsoft.com/office/drawing/2014/chartex" xmlns:cx1="http://schemas.microsoft.com/office/drawing/2015/9/8/chartex" xmlns:cx2="http://schemas.microsoft.com/office/drawing/2015/10/21/chartex" xmlns:cx3="http://schemas.microsoft.com/office/drawing/2016/5/9/chartex" xmlns:cx4="http://schemas.microsoft.com/office/drawing/2016/5/10/chartex" xmlns:cx5="http://schemas.microsoft.com/office/drawing/2016/5/11/chartex" xmlns:cx6="http://schemas.microsoft.com/office/drawing/2016/5/12/chartex" xmlns:cx7="http://schemas.microsoft.com/office/drawing/2016/5/13/chartex" xmlns:cx8="http://schemas.microsoft.com/office/drawing/2016/5/14/chartex" xmlns:mc="http://schemas.openxmlformats.org/markup-compatibility/2006" xmlns:aink="http://schemas.microsoft.com/office/drawing/2016/ink" xmlns:am3d="http://schemas.microsoft.com/office/drawing/2017/model3d" xmlns:o="urn:schemas-microsoft-com:office:office" xmlns:oel="http://schemas.microsoft.com/office/2019/extlst" xmlns:r="http://schemas.openxmlformats.org/officeDocument/2006/relationships" xmlns:m="http://schemas.openxmlformats.org/officeDocument/2006/math" xmlns:v="urn:schemas-microsoft-com:vml" xmlns:wp14="http://schemas.microsoft.com/office/word/2010/wordprocessingDrawing" xmlns:wp="http://schemas.openxmlformats.org/drawingml/2006/wordprocessingDrawing" xmlns:w10="urn:schemas-microsoft-com:office:word" xmlns:w="http://schemas.openxmlformats.org/wordprocessingml/2006/main" xmlns:w14="http://schemas.microsoft.com/office/word/2010/wordml" xmlns:w15="http://schemas.microsoft.com/office/word/2012/wordml" xmlns:w16cex="http://schemas.microsoft.com/office/word/2018/wordml/cex" xmlns:w16cid="http://schemas.microsoft.com/office/word/2016/wordml/cid" xmlns:w16="http://schemas.microsoft.com/office/word/2018/wordml" xmlns:w16du="http://schemas.microsoft.com/office/word/2023/wordml/word16du" xmlns:w16sdtdh="http://schemas.microsoft.com/office/word/2020/wordml/sdtdatahash" xmlns:w16sdtfl="http://schemas.microsoft.com/office/word/2024/wordml/sdtformatlock" xmlns:w16se="http://schemas.microsoft.com/office/word/2015/wordml/symex" xmlns:wpg="http://schemas.microsoft.com/office/word/2010/wordprocessingGroup" xmlns:wpi="http://schemas.microsoft.com/office/word/2010/wordprocessingInk" xmlns:wne="http://schemas.microsoft.com/office/word/2006/wordml" xmlns:wps="http://schemas.microsoft.com/office/word/2010/wordprocessingShape" mc:Ignorable="w14 w15 w16se w16cid w16 w16cex w16sdtdh w16sdtfl w16du wp14">
+  <w:sdt>
+    <w:sdtPr>
+      <w:id w:val="539013494"/>
+      <w:docPartObj>
+        <w:docPartGallery w:val="Page Numbers (Bottom of Page)"/>
+        <w:docPartUnique/>
+      </w:docPartObj>
+    </w:sdtPr>
+    <w:sdtEndPr>
+      <w:rPr>
+        <w:noProof/>
+      </w:rPr>
+    </w:sdtEndPr>
+    <w:sdtContent>
+      <w:p>
+        <w:pPr>
+          <w:pStyle w:val="Footer"/>
+          <w:jc w:val="center"/>
+        </w:pPr>
+        <w:r>
+          <w:fldChar w:fldCharType="begin"/>
+        </w:r>
+        <w:r>
+          <w:instrText xml:space="preserve"> PAGE   \* MERGEFORMAT </w:instrText>
+        </w:r>
+        <w:r>
+          <w:fldChar w:fldCharType="separate"/>
+        </w:r>
+        <w:r>
+          <w:rPr>
+            <w:noProof/>
+          </w:rPr>
+          <w:t>2</w:t>
+        </w:r>
+        <w:r>
+          <w:rPr>
+            <w:noProof/>
+          </w:rPr>
+          <w:fldChar w:fldCharType="end"/>
+        </w:r>
+      </w:p>
+    </w:sdtContent>
+  </w:sdt>
+  <w:p>
+    <w:pPr>
+      <w:pStyle w:val="Footer"/>
+    </w:pPr>
+  </w:p>
+</w:ftr>
+</file>
+
+<file path=word/footnotes.xml><?xml version="1.0" encoding="utf-8"?>
+<w:footnotes xmlns:wpc="http://schemas.microsoft.com/office/word/2010/wordprocessingCanvas" xmlns:cx="http://schemas.microsoft.com/office/drawing/2014/chartex" xmlns:cx1="http://schemas.microsoft.com/office/drawing/2015/9/8/chartex" xmlns:cx2="http://schemas.microsoft.com/office/drawing/2015/10/21/chartex" xmlns:cx3="http://schemas.microsoft.com/office/drawing/2016/5/9/chartex" xmlns:cx4="http://schemas.microsoft.com/office/drawing/2016/5/10/chartex" xmlns:cx5="http://schemas.microsoft.com/office/drawing/2016/5/11/chartex" xmlns:cx6="http://schemas.microsoft.com/office/drawing/2016/5/12/chartex" xmlns:cx7="http://schemas.microsoft.com/office/drawing/2016/5/13/chartex" xmlns:cx8="http://schemas.microsoft.com/office/drawing/2016/5/14/chartex" xmlns:mc="http://schemas.openxmlformats.org/markup-compatibility/2006" xmlns:aink="http://schemas.microsoft.com/office/drawing/2016/ink" xmlns:am3d="http://schemas.microsoft.com/office/drawing/2017/model3d" xmlns:o="urn:schemas-microsoft-com:office:office" xmlns:oel="http://schemas.microsoft.com/office/2019/extlst" xmlns:r="http://schemas.openxmlformats.org/officeDocument/2006/relationships" xmlns:m="http://schemas.openxmlformats.org/officeDocument/2006/math" xmlns:v="urn:schemas-microsoft-com:vml" xmlns:wp14="http://schemas.microsoft.com/office/word/2010/wordprocessingDrawing" xmlns:wp="http://schemas.openxmlformats.org/drawingml/2006/wordprocessingDrawing" xmlns:w10="urn:schemas-microsoft-com:office:word" xmlns:w="http://schemas.openxmlformats.org/wordprocessingml/2006/main" xmlns:w14="http://schemas.microsoft.com/office/word/2010/wordml" xmlns:w15="http://schemas.microsoft.com/office/word/2012/wordml" xmlns:w16cex="http://schemas.microsoft.com/office/word/2018/wordml/cex" xmlns:w16cid="http://schemas.microsoft.com/office/word/2016/wordml/cid" xmlns:w16="http://schemas.microsoft.com/office/word/2018/wordml" xmlns:w16du="http://schemas.microsoft.com/office/word/2023/wordml/word16du" xmlns:w16sdtdh="http://schemas.microsoft.com/office/word/2020/wordml/sdtdatahash" xmlns:w16sdtfl="http://schemas.microsoft.com/office/word/2024/wordml/sdtformatlock" xmlns:w16se="http://schemas.microsoft.com/office/word/2015/wordml/symex" xmlns:wpg="http://schemas.microsoft.com/office/word/2010/wordprocessingGroup" xmlns:wpi="http://schemas.microsoft.com/office/word/2010/wordprocessingInk" xmlns:wne="http://schemas.microsoft.com/office/word/2006/wordml" xmlns:wps="http://schemas.microsoft.com/office/word/2010/wordprocessingShape" mc:Ignorable="w14 w15 w16se w16cid w16 w16cex w16sdtdh w16sdtfl w16du wp14">
+  <w:footnote w:type="separator" w:id="-1">
+    <w:p>
+      <w:pPr>
+        <w:spacing w:after="0" w:line="240" w:lineRule="auto"/>
+      </w:pPr>
+      <w:r>
+        <w:separator/>
+      </w:r>
+    </w:p>
+  </w:footnote>
+  <w:footnote w:type="continuationSeparator" w:id="0">
+    <w:p>
+      <w:pPr>
+        <w:spacing w:after="0" w:line="240" w:lineRule="auto"/>
+      </w:pPr>
+      <w:r>
+        <w:continuationSeparator/>
+      </w:r>
+    </w:p>
+  </w:footnote>
+</w:footnotes>
+</file>
+
+<file path=word/header1.xml><?xml version="1.0" encoding="utf-8"?>
+<w:hdr xmlns:wpc="http://schemas.microsoft.com/office/word/2010/wordprocessingCanvas" xmlns:cx="http://schemas.microsoft.com/office/drawing/2014/chartex" xmlns:cx1="http://schemas.microsoft.com/office/drawing/2015/9/8/chartex" xmlns:cx2="http://schemas.microsoft.com/office/drawing/2015/10/21/chartex" xmlns:cx3="http://schemas.microsoft.com/office/drawing/2016/5/9/chartex" xmlns:cx4="http://schemas.microsoft.com/office/drawing/2016/5/10/chartex" xmlns:cx5="http://schemas.microsoft.com/office/drawing/2016/5/11/chartex" xmlns:cx6="http://schemas.microsoft.com/office/drawing/2016/5/12/chartex" xmlns:cx7="http://schemas.microsoft.com/office/drawing/2016/5/13/chartex" xmlns:cx8="http://schemas.microsoft.com/office/drawing/2016/5/14/chartex" xmlns:mc="http://schemas.openxmlformats.org/markup-compatibility/2006" xmlns:aink="http://schemas.microsoft.com/office/drawing/2016/ink" xmlns:am3d="http://schemas.microsoft.com/office/drawing/2017/model3d" xmlns:o="urn:schemas-microsoft-com:office:office" xmlns:oel="http://schemas.microsoft.com/office/2019/extlst" xmlns:r="http://schemas.openxmlformats.org/officeDocument/2006/relationships" xmlns:m="http://schemas.openxmlformats.org/officeDocument/2006/math" xmlns:v="urn:schemas-microsoft-com:vml" xmlns:wp14="http://schemas.microsoft.com/office/word/2010/wordprocessingDrawing" xmlns:wp="http://schemas.openxmlformats.org/drawingml/2006/wordprocessingDrawing" xmlns:w10="urn:schemas-microsoft-com:office:word" xmlns:w="http://schemas.openxmlformats.org/wordprocessingml/2006/main" xmlns:w14="http://schemas.microsoft.com/office/word/2010/wordml" xmlns:w15="http://schemas.microsoft.com/office/word/2012/wordml" xmlns:w16cex="http://schemas.microsoft.com/office/word/2018/wordml/cex" xmlns:w16cid="http://schemas.microsoft.com/office/word/2016/wordml/cid" xmlns:w16="http://schemas.microsoft.com/office/word/2018/wordml" xmlns:w16du="http://schemas.microsoft.com/office/word/2023/wordml/word16du" xmlns:w16sdtdh="http://schemas.microsoft.com/office/word/2020/wordml/sdtdatahash" xmlns:w16sdtfl="http://schemas.microsoft.com/office/word/2024/wordml/sdtformatlock" xmlns:w16se="http://schemas.microsoft.com/office/word/2015/wordml/symex" xmlns:wpg="http://schemas.microsoft.com/office/word/2010/wordprocessingGroup" xmlns:wpi="http://schemas.microsoft.com/office/word/2010/wordprocessingInk" xmlns:wne="http://schemas.microsoft.com/office/word/2006/wordml" xmlns:wps="http://schemas.microsoft.com/office/word/2010/wordprocessingShape" mc:Ignorable="w14 w15 w16se w16cid w16 w16cex w16sdtdh w16sdtfl w16du wp14">
+  <w:p>
+    <w:pPr>
+      <w:pStyle w:val="Header"/>
+      <w:jc w:val="right"/>
+    </w:pPr>
+    <w:r>
+      <w:t xml:space="preserve">CINDY APRILIA, </w:t>
+    </w:r>
+    <w:r>
+      <w:t>, 29 August 2025</w:t>
+    </w:r>
+    <w:r>
+      <w:br/>
+      <w:t xml:space="preserve">Written Test of </w:t>
+    </w:r>
+    <w:r>
+      <w:t>P</w:t>
+    </w:r>
+    <w:r>
+      <w:t>h</w:t>
+    </w:r>
+    <w:r>
+      <w:t xml:space="preserve">D in </w:t>
+    </w:r>
+    <w:r>
+      <w:t>B</w:t>
+    </w:r>
+    <w:r>
+      <w:t xml:space="preserve">reakthrough </w:t>
+    </w:r>
+    <w:r>
+      <w:t>R</w:t>
+    </w:r>
+    <w:r>
+      <w:t xml:space="preserve">esearch </w:t>
+    </w:r>
+    <w:r>
+      <w:t>P</w:t>
+    </w:r>
+    <w:r>
+      <w:t xml:space="preserve">roject that will lead to a </w:t>
+    </w:r>
+    <w:r>
+      <w:t>N</w:t>
+    </w:r>
+    <w:r>
+      <w:t xml:space="preserve">ew </w:t>
+    </w:r>
+    <w:r>
+      <w:t>A</w:t>
+    </w:r>
+    <w:r>
+      <w:t xml:space="preserve">pproach to </w:t>
+    </w:r>
+    <w:r>
+      <w:t>D</w:t>
+    </w:r>
+    <w:r>
+      <w:t xml:space="preserve">esign and </w:t>
+    </w:r>
+    <w:r>
+      <w:t>M</w:t>
+    </w:r>
+    <w:r>
+      <w:t>anufacturing</w:t>
+    </w:r>
+    <w:r>
+      <w:t xml:space="preserve">, Qualitative Physic Using Dimensional Analysis (Dimensional Analysis and </w:t>
+    </w:r>
+    <w:r>
+      <w:rPr>
+        <w:rFonts w:ascii="Times New Roman" w:hAnsi="Times New Roman" w:cs="Times New Roman"/>
+      </w:rPr>
+      <w:t>π-Calculus)</w:t>
+    </w:r>
+  </w:p>
+</w:hdr>
 </file>
 
 <file path=word/numbering.xml><?xml version="1.0" encoding="utf-8"?>
@@ -11144,6 +11308,50 @@
       <w:rFonts w:ascii="Times New Roman" w:hAnsi="Times New Roman" w:cs="Times New Roman"/>
     </w:rPr>
   </w:style>
+  <w:style w:type="paragraph" w:styleId="Header">
+    <w:name w:val="header"/>
+    <w:basedOn w:val="Normal"/>
+    <w:link w:val="HeaderChar"/>
+    <w:uiPriority w:val="99"/>
+    <w:unhideWhenUsed/>
+    <w:rsid w:val="00AA0AEA"/>
+    <w:pPr>
+      <w:tabs>
+        <w:tab w:val="center" w:pos="4680"/>
+        <w:tab w:val="right" w:pos="9360"/>
+      </w:tabs>
+      <w:spacing w:after="0" w:line="240" w:lineRule="auto"/>
+    </w:pPr>
+  </w:style>
+  <w:style w:type="character" w:customStyle="1" w:styleId="HeaderChar">
+    <w:name w:val="Header Char"/>
+    <w:basedOn w:val="DefaultParagraphFont"/>
+    <w:link w:val="Header"/>
+    <w:uiPriority w:val="99"/>
+    <w:rsid w:val="00AA0AEA"/>
+  </w:style>
+  <w:style w:type="paragraph" w:styleId="Footer">
+    <w:name w:val="footer"/>
+    <w:basedOn w:val="Normal"/>
+    <w:link w:val="FooterChar"/>
+    <w:uiPriority w:val="99"/>
+    <w:unhideWhenUsed/>
+    <w:rsid w:val="00AA0AEA"/>
+    <w:pPr>
+      <w:tabs>
+        <w:tab w:val="center" w:pos="4680"/>
+        <w:tab w:val="right" w:pos="9360"/>
+      </w:tabs>
+      <w:spacing w:after="0" w:line="240" w:lineRule="auto"/>
+    </w:pPr>
+  </w:style>
+  <w:style w:type="character" w:customStyle="1" w:styleId="FooterChar">
+    <w:name w:val="Footer Char"/>
+    <w:basedOn w:val="DefaultParagraphFont"/>
+    <w:link w:val="Footer"/>
+    <w:uiPriority w:val="99"/>
+    <w:rsid w:val="00AA0AEA"/>
+  </w:style>
 </w:styles>
 </file>
 

</xml_diff>

<commit_message>
Add future enhancement to report
</commit_message>
<xml_diff>
--- a/Paper Summary.docx
+++ b/Paper Summary.docx
@@ -32,14 +32,10 @@
       </w:r>
       <w:r>
         <w:br/>
-      </w:r>
-      <w:r>
         <w:t>IBM Thomas J. Watson Research Center, P.O. Box 704,</w:t>
       </w:r>
       <w:r>
         <w:br/>
-      </w:r>
-      <w:r>
         <w:t>Yorktown Heights, NY 10598, USA</w:t>
       </w:r>
     </w:p>
@@ -67,37 +63,13 @@
         <w:jc w:val="both"/>
       </w:pPr>
       <w:r>
-        <w:t>π-calculus</w:t>
-      </w:r>
-      <w:r>
-        <w:t xml:space="preserve"> is a </w:t>
+        <w:t xml:space="preserve">π-calculus is a </w:t>
       </w:r>
       <w:r>
         <w:t>formal framework for qualitative reasoning</w:t>
       </w:r>
       <w:r>
-        <w:t>.</w:t>
-      </w:r>
-      <w:r>
-        <w:t xml:space="preserve"> </w:t>
-      </w:r>
-      <w:r>
-        <w:t xml:space="preserve">Instead of modeling the system as static equations, </w:t>
-      </w:r>
-      <w:r>
-        <w:t xml:space="preserve">by employing </w:t>
-      </w:r>
-      <w:r>
-        <w:t>π-calculus</w:t>
-      </w:r>
-      <w:r>
-        <w:t>, we can</w:t>
-      </w:r>
-      <w:r>
-        <w:t xml:space="preserve"> treat the physical variables as processes and the π-groups as channels through which these processes communicate. Changes to one variable (process) propagate through these channels, affecting other connected processes.</w:t>
-      </w:r>
-      <w:r>
-        <w:t xml:space="preserve"> </w:t>
+        <w:t xml:space="preserve">. Instead of modeling the system as static equations, by employing π-calculus, we can treat the physical variables as processes and the π-groups as channels through which these processes communicate. Changes to one variable (process) propagate through these channels, affecting other connected processes. </w:t>
       </w:r>
     </w:p>
     <w:p>
@@ -105,13 +77,7 @@
         <w:jc w:val="both"/>
       </w:pPr>
       <w:r>
-        <w:t xml:space="preserve">This way, we can build a computer programming algorithm that model the operations of the device without prior knowledge of how the devices work, by following the </w:t>
-      </w:r>
-      <w:r>
-        <w:t>π-calculus</w:t>
-      </w:r>
-      <w:r>
-        <w:t xml:space="preserve"> framework. </w:t>
+        <w:t xml:space="preserve">This way, we can build a computer programming algorithm that model the operations of the device without prior knowledge of how the devices work, by following the π-calculus framework. </w:t>
       </w:r>
     </w:p>
     <w:p>
@@ -135,13 +101,26 @@
         <w:jc w:val="both"/>
       </w:pPr>
       <w:r>
-        <w:t>For simplification, she calls her pre-mix recipe as coffe</w:t>
+        <w:t xml:space="preserve">For simplification, she calls her pre-mix recipe as </w:t>
+      </w:r>
+      <w:proofErr w:type="spellStart"/>
+      <w:proofErr w:type="gramStart"/>
+      <w:r>
+        <w:t>coffe</w:t>
       </w:r>
       <w:r>
         <w:t>e</w:t>
       </w:r>
       <w:r>
-        <w:t xml:space="preserve">:sugar:milk powder, as all composition are in tbs. </w:t>
+        <w:t>:sugar</w:t>
+      </w:r>
+      <w:proofErr w:type="gramEnd"/>
+      <w:r>
+        <w:t>:milk</w:t>
+      </w:r>
+      <w:proofErr w:type="spellEnd"/>
+      <w:r>
+        <w:t xml:space="preserve"> powder, as all composition are in tbs. </w:t>
       </w:r>
       <w:r>
         <w:t xml:space="preserve">This comparison can be called as (oversimplified) </w:t>
@@ -624,7 +603,21 @@
         <w:rPr>
           <w:rFonts w:eastAsiaTheme="minorEastAsia"/>
         </w:rPr>
-        <w:t>when A increased, the B will be decreased.</w:t>
+        <w:t xml:space="preserve">when </w:t>
+      </w:r>
+      <w:proofErr w:type="spellStart"/>
+      <w:r>
+        <w:rPr>
+          <w:rFonts w:eastAsiaTheme="minorEastAsia"/>
+        </w:rPr>
+        <w:t>A</w:t>
+      </w:r>
+      <w:proofErr w:type="spellEnd"/>
+      <w:r>
+        <w:rPr>
+          <w:rFonts w:eastAsiaTheme="minorEastAsia"/>
+        </w:rPr>
+        <w:t xml:space="preserve"> increased, the B will be decreased.</w:t>
       </w:r>
     </w:p>
     <w:p>
@@ -986,7 +979,15 @@
         <w:t xml:space="preserve"> theoretical basis for why we can determine variables without knowing the original physics formula.</w:t>
       </w:r>
       <w:r>
-        <w:t xml:space="preserve"> It gives us systematic method to determine how many dimensionless combination can be acquired from a </w:t>
+        <w:t xml:space="preserve"> It gives us systematic method to determine how many dimensionless </w:t>
+      </w:r>
+      <w:proofErr w:type="gramStart"/>
+      <w:r>
+        <w:t>combination</w:t>
+      </w:r>
+      <w:proofErr w:type="gramEnd"/>
+      <w:r>
+        <w:t xml:space="preserve"> can be acquired from a </w:t>
       </w:r>
       <w:r>
         <w:lastRenderedPageBreak/>
@@ -1000,8 +1001,13 @@
         <w:t>π</w:t>
       </w:r>
       <w:r>
-        <w:t xml:space="preserve"> Theorem is</w:t>
-      </w:r>
+        <w:t xml:space="preserve"> Theorem </w:t>
+      </w:r>
+      <w:proofErr w:type="gramStart"/>
+      <w:r>
+        <w:t>is</w:t>
+      </w:r>
+      <w:proofErr w:type="gramEnd"/>
       <w:r>
         <w:br/>
       </w:r>
@@ -1440,7 +1446,15 @@
         <w:t xml:space="preserve"> is dimensionless, so it can be entered only as product, and therefore can be omitted from this equation.</w:t>
       </w:r>
       <w:r>
-        <w:t xml:space="preserve"> Which means, only time, length and gravitation are relevant in this calculations.</w:t>
+        <w:t xml:space="preserve"> Which means, only time, length and gravitation are relevant in </w:t>
+      </w:r>
+      <w:proofErr w:type="gramStart"/>
+      <w:r>
+        <w:t>this calculations</w:t>
+      </w:r>
+      <w:proofErr w:type="gramEnd"/>
+      <w:r>
+        <w:t>.</w:t>
       </w:r>
     </w:p>
     <w:p>
@@ -1545,7 +1559,15 @@
         <w:t>)</w:t>
       </w:r>
       <w:r>
-        <w:t>, this formula only have 2 dimensions T and L</w:t>
+        <w:t xml:space="preserve">, this formula only </w:t>
+      </w:r>
+      <w:proofErr w:type="gramStart"/>
+      <w:r>
+        <w:t>have</w:t>
+      </w:r>
+      <w:proofErr w:type="gramEnd"/>
+      <w:r>
+        <w:t xml:space="preserve"> 2 dimensions T and L</w:t>
       </w:r>
       <w:r>
         <w:t>]</w:t>
@@ -2567,8 +2589,13 @@
           <w:rFonts w:eastAsiaTheme="minorEastAsia"/>
         </w:rPr>
       </w:pPr>
-      <w:r>
-        <w:t xml:space="preserve">So from T, we can get: </w:t>
+      <w:proofErr w:type="gramStart"/>
+      <w:r>
+        <w:t>So</w:t>
+      </w:r>
+      <w:proofErr w:type="gramEnd"/>
+      <w:r>
+        <w:t xml:space="preserve"> from T, we can get: </w:t>
       </w:r>
       <m:oMath>
         <m:r>
@@ -2876,8 +2903,16 @@
         <w:rPr>
           <w:rFonts w:eastAsiaTheme="minorEastAsia"/>
         </w:rPr>
-        <w:t>, which equivalent to :</w:t>
-      </w:r>
+        <w:t xml:space="preserve">, which equivalent </w:t>
+      </w:r>
+      <w:proofErr w:type="gramStart"/>
+      <w:r>
+        <w:rPr>
+          <w:rFonts w:eastAsiaTheme="minorEastAsia"/>
+        </w:rPr>
+        <w:t>to :</w:t>
+      </w:r>
+      <w:proofErr w:type="gramEnd"/>
       <w:r>
         <w:rPr>
           <w:rFonts w:ascii="Cambria Math" w:hAnsi="Cambria Math"/>
@@ -3574,34 +3609,17 @@
           <w:i/>
           <w:iCs/>
         </w:rPr>
-        <w:t>C</w:t>
+        <w:t>Component</w:t>
+      </w:r>
+      <w:r>
+        <w:t xml:space="preserve"> / </w:t>
       </w:r>
       <w:r>
         <w:rPr>
           <w:i/>
           <w:iCs/>
         </w:rPr>
-        <w:t>omponent</w:t>
-      </w:r>
-      <w:r>
-        <w:t xml:space="preserve"> </w:t>
-      </w:r>
-      <w:r>
-        <w:t xml:space="preserve">/ </w:t>
-      </w:r>
-      <w:r>
-        <w:rPr>
-          <w:i/>
-          <w:iCs/>
-        </w:rPr>
-        <w:t>S</w:t>
-      </w:r>
-      <w:r>
-        <w:rPr>
-          <w:i/>
-          <w:iCs/>
-        </w:rPr>
-        <w:t>ubsystem</w:t>
+        <w:t>Subsystem</w:t>
       </w:r>
       <w:r>
         <w:t xml:space="preserve"> is a separate part or functional unit of a larger device or system. Each component has its own physical function and can be modeled separately using one or more "ensembles" (dimensionless sets of regimes).</w:t>
@@ -3613,19 +3631,7 @@
         <w:jc w:val="both"/>
       </w:pPr>
       <w:r>
-        <w:t xml:space="preserve">Instead of trying to model the entire complex system at once, we can </w:t>
-      </w:r>
-      <w:r>
-        <w:t xml:space="preserve">break the system into multiple subsystems/components to </w:t>
-      </w:r>
-      <w:r>
-        <w:t>analyze each component separately and then connect the models through coupling variables.</w:t>
-      </w:r>
-      <w:r>
-        <w:t xml:space="preserve"> </w:t>
-      </w:r>
-      <w:r>
-        <w:t>The purpose of breaking a system down into components/subsystems is to simplify the analysis.</w:t>
+        <w:t>Instead of trying to model the entire complex system at once, we can break the system into multiple subsystems/components to analyze each component separately and then connect the models through coupling variables. The purpose of breaking a system down into components/subsystems is to simplify the analysis.</w:t>
       </w:r>
     </w:p>
     <w:p>
@@ -3638,10 +3644,7 @@
         <w:jc w:val="both"/>
       </w:pPr>
       <w:r>
-        <w:t>Relationship between</w:t>
-      </w:r>
-      <w:r>
-        <w:t xml:space="preserve"> regimes </w:t>
+        <w:t xml:space="preserve">Relationship between regimes </w:t>
       </w:r>
       <w:r>
         <w:rPr>
@@ -3673,6 +3676,7 @@
         </w:rPr>
         <w:t xml:space="preserve">If </w:t>
       </w:r>
+      <w:proofErr w:type="spellStart"/>
       <w:r>
         <w:rPr>
           <w:rFonts w:ascii="Cambria Math" w:hAnsi="Cambria Math"/>
@@ -3690,6 +3694,7 @@
         </w:rPr>
         <w:t>j</w:t>
       </w:r>
+      <w:proofErr w:type="spellEnd"/>
       <w:r>
         <w:rPr>
           <w:i/>
@@ -3697,6 +3702,7 @@
         </w:rPr>
         <w:t xml:space="preserve"> is in the basis and occurs in </w:t>
       </w:r>
+      <w:proofErr w:type="spellStart"/>
       <w:r>
         <w:rPr>
           <w:rFonts w:ascii="Cambria Math" w:hAnsi="Cambria Math" w:cs="Times New Roman"/>
@@ -3712,6 +3718,7 @@
         </w:rPr>
         <w:t>i</w:t>
       </w:r>
+      <w:proofErr w:type="spellEnd"/>
       <w:r>
         <w:rPr>
           <w:i/>
@@ -3757,6 +3764,7 @@
         </w:rPr>
         <w:t xml:space="preserve">If </w:t>
       </w:r>
+      <w:proofErr w:type="spellStart"/>
       <w:r>
         <w:rPr>
           <w:rFonts w:ascii="Cambria Math" w:hAnsi="Cambria Math"/>
@@ -3774,27 +3782,45 @@
         </w:rPr>
         <w:t>j</w:t>
       </w:r>
+      <w:proofErr w:type="spellEnd"/>
       <w:r>
         <w:rPr>
           <w:i/>
           <w:iCs/>
         </w:rPr>
-        <w:t xml:space="preserve"> is in the basis </w:t>
-      </w:r>
+        <w:t xml:space="preserve"> is in the </w:t>
+      </w:r>
+      <w:proofErr w:type="spellStart"/>
       <w:r>
         <w:rPr>
           <w:i/>
           <w:iCs/>
         </w:rPr>
-        <w:t xml:space="preserve">but not </w:t>
-      </w:r>
+        <w:t>basis</w:t>
+      </w:r>
+      <w:proofErr w:type="spellEnd"/>
       <w:r>
         <w:rPr>
           <w:i/>
           <w:iCs/>
         </w:rPr>
+        <w:t xml:space="preserve"> </w:t>
+      </w:r>
+      <w:r>
+        <w:rPr>
+          <w:i/>
+          <w:iCs/>
+        </w:rPr>
+        <w:t xml:space="preserve">but not </w:t>
+      </w:r>
+      <w:r>
+        <w:rPr>
+          <w:i/>
+          <w:iCs/>
+        </w:rPr>
         <w:t xml:space="preserve">in </w:t>
       </w:r>
+      <w:proofErr w:type="spellStart"/>
       <w:r>
         <w:rPr>
           <w:rFonts w:ascii="Cambria Math" w:hAnsi="Cambria Math" w:cs="Times New Roman"/>
@@ -3810,6 +3836,7 @@
         </w:rPr>
         <w:t>i</w:t>
       </w:r>
+      <w:proofErr w:type="spellEnd"/>
       <w:r>
         <w:rPr>
           <w:i/>
@@ -3858,6 +3885,7 @@
         </w:rPr>
         <w:t xml:space="preserve">If </w:t>
       </w:r>
+      <w:proofErr w:type="spellStart"/>
       <w:r>
         <w:rPr>
           <w:rFonts w:ascii="Cambria Math" w:hAnsi="Cambria Math"/>
@@ -3875,6 +3903,7 @@
         </w:rPr>
         <w:t>j</w:t>
       </w:r>
+      <w:proofErr w:type="spellEnd"/>
       <w:r>
         <w:rPr>
           <w:i/>
@@ -3903,6 +3932,7 @@
         </w:rPr>
         <w:t xml:space="preserve">, then use appropriate inter-regime partial linking </w:t>
       </w:r>
+      <w:proofErr w:type="spellStart"/>
       <w:r>
         <w:rPr>
           <w:rFonts w:ascii="Cambria Math" w:hAnsi="Cambria Math" w:cs="Times New Roman"/>
@@ -3918,6 +3948,7 @@
         </w:rPr>
         <w:t>i</w:t>
       </w:r>
+      <w:proofErr w:type="spellEnd"/>
       <w:r>
         <w:rPr>
           <w:i/>
@@ -3932,6 +3963,7 @@
         </w:rPr>
         <w:t xml:space="preserve">and </w:t>
       </w:r>
+      <w:proofErr w:type="spellStart"/>
       <w:r>
         <w:rPr>
           <w:rFonts w:ascii="Cambria Math" w:hAnsi="Cambria Math" w:cs="Times New Roman"/>
@@ -3947,6 +3979,7 @@
         </w:rPr>
         <w:t>j</w:t>
       </w:r>
+      <w:proofErr w:type="spellEnd"/>
     </w:p>
     <w:p>
       <w:pPr>
@@ -3983,51 +4016,51 @@
       </w:pPr>
       <w:r>
         <w:lastRenderedPageBreak/>
-        <w:t>How</w:t>
-      </w:r>
-      <w:r>
+        <w:t xml:space="preserve">How </w:t>
+      </w:r>
+      <w:r>
+        <w:rPr>
+          <w:rFonts w:ascii="Times New Roman" w:hAnsi="Times New Roman" w:cs="Times New Roman"/>
+        </w:rPr>
+        <w:t>π</w:t>
+      </w:r>
+      <w:r>
+        <w:t xml:space="preserve">-calculus Works, using The Pressure Regulator’s Mechanism </w:t>
+      </w:r>
+    </w:p>
+    <w:p>
+      <w:r>
+        <w:t>The</w:t>
+      </w:r>
+      <w:r>
+        <w:rPr>
+          <w:spacing w:val="33"/>
+        </w:rPr>
         <w:t xml:space="preserve"> </w:t>
       </w:r>
       <w:r>
-        <w:rPr>
-          <w:rFonts w:ascii="Times New Roman" w:hAnsi="Times New Roman" w:cs="Times New Roman"/>
-        </w:rPr>
-        <w:t>π</w:t>
-      </w:r>
-      <w:r>
-        <w:t>-calculus</w:t>
-      </w:r>
-      <w:r>
-        <w:t xml:space="preserve"> Works</w:t>
-      </w:r>
-      <w:r>
-        <w:t xml:space="preserve">, using </w:t>
-      </w:r>
-      <w:r>
-        <w:t xml:space="preserve">The Pressure Regulator’s Mechanism </w:t>
-      </w:r>
-    </w:p>
-    <w:p>
-      <w:r>
-        <w:t>The</w:t>
-      </w:r>
-      <w:r>
-        <w:rPr>
-          <w:spacing w:val="33"/>
+        <w:t>objective</w:t>
+      </w:r>
+      <w:r>
+        <w:rPr>
+          <w:spacing w:val="37"/>
         </w:rPr>
         <w:t xml:space="preserve"> </w:t>
       </w:r>
       <w:r>
-        <w:t>objective</w:t>
-      </w:r>
-      <w:r>
-        <w:rPr>
-          <w:spacing w:val="37"/>
+        <w:t>of this</w:t>
+      </w:r>
+      <w:r>
+        <w:rPr>
+          <w:spacing w:val="40"/>
         </w:rPr>
         <w:t xml:space="preserve"> </w:t>
       </w:r>
       <w:r>
-        <w:t>of this</w:t>
+        <w:t>example</w:t>
+      </w:r>
+      <w:r>
+        <w:t xml:space="preserve"> (Fig.2)</w:t>
       </w:r>
       <w:r>
         <w:rPr>
@@ -4036,10 +4069,7 @@
         <w:t xml:space="preserve"> </w:t>
       </w:r>
       <w:r>
-        <w:t>example</w:t>
-      </w:r>
-      <w:r>
-        <w:t xml:space="preserve"> (Fig.2)</w:t>
+        <w:t>is</w:t>
       </w:r>
       <w:r>
         <w:rPr>
@@ -4048,7 +4078,7 @@
         <w:t xml:space="preserve"> </w:t>
       </w:r>
       <w:r>
-        <w:t>is</w:t>
+        <w:t>to</w:t>
       </w:r>
       <w:r>
         <w:rPr>
@@ -4057,7 +4087,7 @@
         <w:t xml:space="preserve"> </w:t>
       </w:r>
       <w:r>
-        <w:t>to</w:t>
+        <w:t>demonstrate</w:t>
       </w:r>
       <w:r>
         <w:rPr>
@@ -4066,7 +4096,7 @@
         <w:t xml:space="preserve"> </w:t>
       </w:r>
       <w:r>
-        <w:t>demonstrate</w:t>
+        <w:t>how</w:t>
       </w:r>
       <w:r>
         <w:rPr>
@@ -4075,7 +4105,7 @@
         <w:t xml:space="preserve"> </w:t>
       </w:r>
       <w:r>
-        <w:t>how</w:t>
+        <w:t>we</w:t>
       </w:r>
       <w:r>
         <w:rPr>
@@ -4084,7 +4114,7 @@
         <w:t xml:space="preserve"> </w:t>
       </w:r>
       <w:r>
-        <w:t>we</w:t>
+        <w:t>reason</w:t>
       </w:r>
       <w:r>
         <w:rPr>
@@ -4093,7 +4123,7 @@
         <w:t xml:space="preserve"> </w:t>
       </w:r>
       <w:r>
-        <w:t>reason</w:t>
+        <w:t>across</w:t>
       </w:r>
       <w:r>
         <w:rPr>
@@ -4102,7 +4132,7 @@
         <w:t xml:space="preserve"> </w:t>
       </w:r>
       <w:r>
-        <w:t>across</w:t>
+        <w:t>coupled</w:t>
       </w:r>
       <w:r>
         <w:rPr>
@@ -4111,19 +4141,7 @@
         <w:t xml:space="preserve"> </w:t>
       </w:r>
       <w:r>
-        <w:t>coupled</w:t>
-      </w:r>
-      <w:r>
-        <w:rPr>
-          <w:spacing w:val="40"/>
-        </w:rPr>
-        <w:t xml:space="preserve"> </w:t>
-      </w:r>
-      <w:r>
-        <w:t>ensembles</w:t>
-      </w:r>
-      <w:r>
-        <w:t>.</w:t>
+        <w:t>ensembles.</w:t>
       </w:r>
     </w:p>
     <w:p>
@@ -4178,37 +4196,28 @@
         </w:rPr>
       </w:pPr>
       <w:r>
-        <w:t>P</w:t>
-      </w:r>
-      <w:r>
-        <w:t>ressure regulator</w:t>
-      </w:r>
-      <w:r>
-        <w:t>s</w:t>
-      </w:r>
-      <w:r>
+        <w:t>Pressure regulators are being used to maintain a constant pressure at the output.</w:t>
+      </w:r>
+      <w:r>
+        <w:t xml:space="preserve"> To simplify the process, we can say it consist of 2 sides, a</w:t>
+      </w:r>
+      <w:r>
+        <w:rPr>
+          <w:spacing w:val="40"/>
+        </w:rPr>
         <w:t xml:space="preserve"> </w:t>
       </w:r>
       <w:r>
-        <w:t xml:space="preserve">are being used </w:t>
-      </w:r>
-      <w:r>
-        <w:t>to maintain a constant pressure at the output.</w:t>
-      </w:r>
-      <w:r>
-        <w:t xml:space="preserve"> To simplify the process, we can say it consist of 2 sides, </w:t>
-      </w:r>
-      <w:r>
-        <w:t>a</w:t>
-      </w:r>
-      <w:r>
-        <w:rPr>
-          <w:spacing w:val="40"/>
+        <w:t>pipe with an orifice</w:t>
+      </w:r>
+      <w:r>
+        <w:rPr>
+          <w:spacing w:val="31"/>
         </w:rPr>
         <w:t xml:space="preserve"> </w:t>
       </w:r>
       <w:r>
-        <w:t>pipe with an orifice</w:t>
+        <w:t>and a spring</w:t>
       </w:r>
       <w:r>
         <w:rPr>
@@ -4217,19 +4226,7 @@
         <w:t xml:space="preserve"> </w:t>
       </w:r>
       <w:r>
-        <w:t>and a spring</w:t>
-      </w:r>
-      <w:r>
-        <w:rPr>
-          <w:spacing w:val="31"/>
-        </w:rPr>
-        <w:t xml:space="preserve"> </w:t>
-      </w:r>
-      <w:r>
-        <w:t>valve assembly</w:t>
-      </w:r>
-      <w:r>
-        <w:t>. Therefore, we can modelled pressure regulator as inter-ensemble model with 2 components connected with contact variables</w:t>
+        <w:t>valve assembly. Therefore, we can modelled pressure regulator as inter-ensemble model with 2 components connected with contact variables</w:t>
       </w:r>
       <w:r>
         <w:t xml:space="preserve"> (Fig 3)</w:t>
@@ -4300,23 +4297,10 @@
           <w:b/>
           <w:bCs/>
         </w:rPr>
-        <w:t>a pipe with</w:t>
-      </w:r>
-      <w:r>
-        <w:rPr>
-          <w:b/>
-          <w:bCs/>
-        </w:rPr>
-        <w:t xml:space="preserve"> an orifice</w:t>
-      </w:r>
-      <w:r>
-        <w:t>, which</w:t>
-      </w:r>
-      <w:r>
-        <w:t xml:space="preserve"> is a familiar system in fluid mechanics</w:t>
-      </w:r>
-      <w:r>
-        <w:t>.</w:t>
+        <w:t>a pipe with an orifice</w:t>
+      </w:r>
+      <w:r>
+        <w:t>, which is a familiar system in fluid mechanics.</w:t>
       </w:r>
     </w:p>
     <w:p>
@@ -4324,10 +4308,7 @@
         <w:spacing w:after="0" w:line="240" w:lineRule="auto"/>
       </w:pPr>
       <w:r>
-        <w:t>T</w:t>
-      </w:r>
-      <w:r>
-        <w:t>he pertinent quantities are as follows:</w:t>
+        <w:t>The pertinent quantities are as follows:</w:t>
       </w:r>
     </w:p>
     <w:p>
@@ -4547,7 +4528,15 @@
         <w:spacing w:line="240" w:lineRule="auto"/>
       </w:pPr>
       <w:r>
-        <w:t xml:space="preserve">From these quantities, we can obtains </w:t>
+        <w:t xml:space="preserve">From these quantities, we can </w:t>
+      </w:r>
+      <w:proofErr w:type="gramStart"/>
+      <w:r>
+        <w:t>obtains</w:t>
+      </w:r>
+      <w:proofErr w:type="gramEnd"/>
+      <w:r>
+        <w:t xml:space="preserve"> </w:t>
       </w:r>
       <w:r>
         <w:rPr>
@@ -4598,7 +4587,23 @@
         <w:spacing w:after="0" w:line="240" w:lineRule="auto"/>
       </w:pPr>
       <w:r>
-        <w:t>There are 2 basis here, P and K. There are 3 dimensions that appear (L,M,T), but the rank in dimensional matrix is only 2. Because, we combined [MT</w:t>
+        <w:t xml:space="preserve">There are 2 </w:t>
+      </w:r>
+      <w:proofErr w:type="gramStart"/>
+      <w:r>
+        <w:t>basis</w:t>
+      </w:r>
+      <w:proofErr w:type="gramEnd"/>
+      <w:r>
+        <w:t xml:space="preserve"> here, P and K. There are 3 dimensions that appear (</w:t>
+      </w:r>
+      <w:proofErr w:type="gramStart"/>
+      <w:r>
+        <w:t>L,M</w:t>
+      </w:r>
+      <w:proofErr w:type="gramEnd"/>
+      <w:r>
+        <w:t>,T), but the rank in dimensional matrix is only 2. Because, we combined [MT</w:t>
       </w:r>
       <w:r>
         <w:rPr>
@@ -4621,13 +4626,7 @@
         <w:jc w:val="both"/>
       </w:pPr>
       <w:r>
-        <w:t xml:space="preserve">A model of pressure regulator is coupled of a pipe with an orifice </w:t>
-      </w:r>
-      <w:r>
-        <w:t>ensemble</w:t>
-      </w:r>
-      <w:r>
-        <w:t xml:space="preserve"> and spring valve ensemble. </w:t>
+        <w:t xml:space="preserve">A model of pressure regulator is coupled of a pipe with an orifice ensemble and spring valve ensemble. </w:t>
       </w:r>
       <w:r>
         <w:t>The information needed for coupling the ensembles comes in two flavors</w:t>
@@ -5024,7 +5023,23 @@
           <w:b/>
           <w:bCs/>
         </w:rPr>
-        <w:t>In-Principle Reducibility</w:t>
+        <w:t>In-</w:t>
+      </w:r>
+      <w:proofErr w:type="gramStart"/>
+      <w:r>
+        <w:rPr>
+          <w:b/>
+          <w:bCs/>
+        </w:rPr>
+        <w:t>Principle</w:t>
+      </w:r>
+      <w:proofErr w:type="gramEnd"/>
+      <w:r>
+        <w:rPr>
+          <w:b/>
+          <w:bCs/>
+        </w:rPr>
+        <w:t xml:space="preserve"> Reducibility</w:t>
       </w:r>
       <w:r>
         <w:t xml:space="preserve">: </w:t>
@@ -5241,7 +5256,11 @@
         <w:jc w:val="both"/>
       </w:pPr>
       <w:r>
-        <w:t>Fig3 consisted of 2 ensembles: Ensembles_</w:t>
+        <w:t xml:space="preserve">Fig3 consisted of 2 ensembles: </w:t>
+      </w:r>
+      <w:proofErr w:type="spellStart"/>
+      <w:r>
+        <w:t>Ensembles_</w:t>
       </w:r>
       <w:r>
         <w:rPr>
@@ -5249,8 +5268,13 @@
         </w:rPr>
         <w:t>A</w:t>
       </w:r>
-      <w:r>
-        <w:t xml:space="preserve"> and Ensembles_</w:t>
+      <w:proofErr w:type="spellEnd"/>
+      <w:r>
+        <w:t xml:space="preserve"> and </w:t>
+      </w:r>
+      <w:proofErr w:type="spellStart"/>
+      <w:r>
+        <w:t>Ensembles_</w:t>
       </w:r>
       <w:r>
         <w:rPr>
@@ -5258,8 +5282,13 @@
         </w:rPr>
         <w:t>B</w:t>
       </w:r>
-      <w:r>
-        <w:t>. Ensembles_</w:t>
+      <w:proofErr w:type="spellEnd"/>
+      <w:r>
+        <w:t xml:space="preserve">. </w:t>
+      </w:r>
+      <w:proofErr w:type="spellStart"/>
+      <w:r>
+        <w:t>Ensembles_</w:t>
       </w:r>
       <w:r>
         <w:rPr>
@@ -5267,6 +5296,7 @@
         </w:rPr>
         <w:t>A</w:t>
       </w:r>
+      <w:proofErr w:type="spellEnd"/>
       <w:r>
         <w:t xml:space="preserve"> consisted of 2 regimes (</w:t>
       </w:r>
@@ -5302,6 +5332,7 @@
       <w:r>
         <w:t xml:space="preserve">). While, </w:t>
       </w:r>
+      <w:proofErr w:type="spellStart"/>
       <w:r>
         <w:t>Ensembles_</w:t>
       </w:r>
@@ -5311,14 +5342,74 @@
         </w:rPr>
         <w:t>B</w:t>
       </w:r>
-      <w:r>
-        <w:t xml:space="preserve"> consisted of </w:t>
-      </w:r>
-      <w:r>
+      <w:proofErr w:type="spellEnd"/>
+      <w:r>
+        <w:t xml:space="preserve"> consisted of 1 </w:t>
+      </w:r>
+      <w:proofErr w:type="gramStart"/>
+      <w:r>
+        <w:t>regimes</w:t>
+      </w:r>
+      <w:proofErr w:type="gramEnd"/>
+      <w:r>
+        <w:t xml:space="preserve"> (</w:t>
+      </w:r>
+      <w:r>
+        <w:rPr>
+          <w:rFonts w:ascii="Cambria Math" w:hAnsi="Cambria Math"/>
+        </w:rPr>
+        <w:t>π</w:t>
+      </w:r>
+      <w:r>
+        <w:rPr>
+          <w:rFonts w:ascii="Cambria Math" w:hAnsi="Cambria Math"/>
+          <w:vertAlign w:val="subscript"/>
+        </w:rPr>
+        <w:t>b</w:t>
+      </w:r>
+      <w:r>
+        <w:rPr>
+          <w:rFonts w:ascii="Cambria Math" w:hAnsi="Cambria Math"/>
+          <w:vertAlign w:val="subscript"/>
+        </w:rPr>
         <w:t>1</w:t>
       </w:r>
       <w:r>
-        <w:t xml:space="preserve"> regimes (</w:t>
+        <w:t xml:space="preserve">). </w:t>
+      </w:r>
+      <w:proofErr w:type="spellStart"/>
+      <w:r>
+        <w:t>Ensembles_</w:t>
+      </w:r>
+      <w:r>
+        <w:rPr>
+          <w:rFonts w:ascii="Cambria Math" w:hAnsi="Cambria Math"/>
+        </w:rPr>
+        <w:t>A</w:t>
+      </w:r>
+      <w:proofErr w:type="spellEnd"/>
+      <w:r>
+        <w:t xml:space="preserve"> and </w:t>
+      </w:r>
+      <w:proofErr w:type="spellStart"/>
+      <w:r>
+        <w:t>Ensembles_</w:t>
+      </w:r>
+      <w:r>
+        <w:rPr>
+          <w:rFonts w:ascii="Cambria Math" w:hAnsi="Cambria Math"/>
+        </w:rPr>
+        <w:t>B</w:t>
+      </w:r>
+      <w:proofErr w:type="spellEnd"/>
+      <w:r>
+        <w:rPr>
+          <w:rFonts w:ascii="Cambria Math" w:hAnsi="Cambria Math"/>
+        </w:rPr>
+        <w:t xml:space="preserve"> </w:t>
+      </w:r>
+      <w:r>
+        <w:t xml:space="preserve">are connected by pivot variables, </w:t>
       </w:r>
       <w:r>
         <w:rPr>
@@ -5331,6 +5422,312 @@
           <w:rFonts w:ascii="Cambria Math" w:hAnsi="Cambria Math"/>
           <w:vertAlign w:val="subscript"/>
         </w:rPr>
+        <w:t>c</w:t>
+      </w:r>
+      <w:r>
+        <w:rPr>
+          <w:rFonts w:ascii="Cambria Math" w:hAnsi="Cambria Math"/>
+          <w:vertAlign w:val="subscript"/>
+        </w:rPr>
+        <w:t>1</w:t>
+      </w:r>
+      <w:r>
+        <w:rPr>
+          <w:rFonts w:ascii="Cambria Math" w:hAnsi="Cambria Math"/>
+          <w:vertAlign w:val="subscript"/>
+        </w:rPr>
+        <w:t xml:space="preserve"> </w:t>
+      </w:r>
+      <w:r>
+        <w:t xml:space="preserve">and </w:t>
+      </w:r>
+      <w:r>
+        <w:rPr>
+          <w:rFonts w:ascii="Cambria Math" w:hAnsi="Cambria Math"/>
+        </w:rPr>
+        <w:t>π</w:t>
+      </w:r>
+      <w:r>
+        <w:rPr>
+          <w:rFonts w:ascii="Cambria Math" w:hAnsi="Cambria Math"/>
+          <w:vertAlign w:val="subscript"/>
+        </w:rPr>
+        <w:t>c2</w:t>
+      </w:r>
+      <w:r>
+        <w:t>.</w:t>
+      </w:r>
+    </w:p>
+    <w:p>
+      <w:pPr>
+        <w:jc w:val="both"/>
+      </w:pPr>
+      <w:r>
+        <w:t>Therefore, we can start the program by receiving all the value (</w:t>
+      </w:r>
+      <w:r>
+        <w:rPr>
+          <w:rFonts w:ascii="Cambria Math" w:hAnsi="Cambria Math"/>
+        </w:rPr>
+        <w:t>INCREASE, DECREASE, CONSTANT</w:t>
+      </w:r>
+      <w:r>
+        <w:t>, UNKNOWN</w:t>
+      </w:r>
+      <w:r>
+        <w:t>) of the qualitative variables (</w:t>
+      </w:r>
+      <w:r>
+        <w:rPr>
+          <w:rFonts w:ascii="Cambria Math" w:hAnsi="Cambria Math"/>
+        </w:rPr>
+        <w:t>π</w:t>
+      </w:r>
+      <w:r>
+        <w:rPr>
+          <w:rFonts w:ascii="Cambria Math" w:hAnsi="Cambria Math"/>
+          <w:vertAlign w:val="subscript"/>
+        </w:rPr>
+        <w:t>in</w:t>
+      </w:r>
+      <w:r>
+        <w:rPr>
+          <w:rFonts w:ascii="Cambria Math" w:hAnsi="Cambria Math"/>
+        </w:rPr>
+        <w:t>, π</w:t>
+      </w:r>
+      <w:r>
+        <w:rPr>
+          <w:rFonts w:ascii="Cambria Math" w:hAnsi="Cambria Math"/>
+          <w:vertAlign w:val="subscript"/>
+        </w:rPr>
+        <w:t>out</w:t>
+      </w:r>
+      <w:r>
+        <w:rPr>
+          <w:rFonts w:ascii="Cambria Math" w:hAnsi="Cambria Math"/>
+        </w:rPr>
+        <w:t xml:space="preserve">, Q, </w:t>
+      </w:r>
+      <w:proofErr w:type="spellStart"/>
+      <w:r>
+        <w:rPr>
+          <w:rFonts w:ascii="Cambria Math" w:hAnsi="Cambria Math"/>
+        </w:rPr>
+        <w:t>A</w:t>
+      </w:r>
+      <w:r>
+        <w:rPr>
+          <w:rFonts w:ascii="Cambria Math" w:hAnsi="Cambria Math"/>
+          <w:vertAlign w:val="subscript"/>
+        </w:rPr>
+        <w:t>open</w:t>
+      </w:r>
+      <w:proofErr w:type="spellEnd"/>
+      <w:r>
+        <w:rPr>
+          <w:rFonts w:ascii="Cambria Math" w:hAnsi="Cambria Math"/>
+        </w:rPr>
+        <w:t>, x, P</w:t>
+      </w:r>
+      <w:r>
+        <w:t>). Variable that representing spring constant (</w:t>
+      </w:r>
+      <w:r>
+        <w:rPr>
+          <w:rFonts w:ascii="Cambria Math" w:hAnsi="Cambria Math"/>
+        </w:rPr>
+        <w:t>K</w:t>
+      </w:r>
+      <w:r>
+        <w:t>) and Fluid density (</w:t>
+      </w:r>
+      <w:r>
+        <w:rPr>
+          <w:rFonts w:ascii="Cambria Math" w:hAnsi="Cambria Math"/>
+        </w:rPr>
+        <w:t>rho/ρ</w:t>
+      </w:r>
+      <w:r>
+        <w:t xml:space="preserve">) are hard-coded into CONSTANT to decrease the complexity of this program. Because, a machine spring and fluid density would not suddenly change in the middle of the process. But, in the future, when we used this system to model a machine </w:t>
+      </w:r>
+      <w:r>
+        <w:rPr>
+          <w:u w:val="single"/>
+        </w:rPr>
+        <w:t>prior</w:t>
+      </w:r>
+      <w:r>
+        <w:t xml:space="preserve"> building it, of course we need to make it input-able as well.</w:t>
+      </w:r>
+      <w:r>
+        <w:t xml:space="preserve"> Additional, UNKNOWN value is added to cover the scenario where user did not pre-</w:t>
+      </w:r>
+      <w:proofErr w:type="gramStart"/>
+      <w:r>
+        <w:t>defined</w:t>
+      </w:r>
+      <w:proofErr w:type="gramEnd"/>
+      <w:r>
+        <w:t xml:space="preserve"> a variable.</w:t>
+      </w:r>
+    </w:p>
+    <w:p>
+      <w:pPr>
+        <w:jc w:val="both"/>
+      </w:pPr>
+      <w:r>
+        <w:t xml:space="preserve">Then, the program will iterate starting from </w:t>
+      </w:r>
+      <w:proofErr w:type="spellStart"/>
+      <w:r>
+        <w:t>Ensemble</w:t>
+      </w:r>
+      <w:r>
+        <w:t>s_A</w:t>
+      </w:r>
+      <w:proofErr w:type="spellEnd"/>
+      <w:r>
+        <w:t xml:space="preserve">, which value will be retracted from </w:t>
+      </w:r>
+      <w:r>
+        <w:rPr>
+          <w:rFonts w:ascii="Cambria Math" w:hAnsi="Cambria Math"/>
+        </w:rPr>
+        <w:t>π</w:t>
+      </w:r>
+      <w:r>
+        <w:rPr>
+          <w:rFonts w:ascii="Cambria Math" w:hAnsi="Cambria Math"/>
+          <w:vertAlign w:val="subscript"/>
+        </w:rPr>
+        <w:t>a1</w:t>
+      </w:r>
+      <w:r>
+        <w:t xml:space="preserve"> (Propagate Pi_A1</w:t>
+      </w:r>
+      <w:r>
+        <w:t xml:space="preserve"> – Fig.7</w:t>
+      </w:r>
+      <w:r>
+        <w:t xml:space="preserve">) and </w:t>
+      </w:r>
+      <w:r>
+        <w:rPr>
+          <w:rFonts w:ascii="Cambria Math" w:hAnsi="Cambria Math"/>
+        </w:rPr>
+        <w:t>π</w:t>
+      </w:r>
+      <w:r>
+        <w:rPr>
+          <w:rFonts w:ascii="Cambria Math" w:hAnsi="Cambria Math"/>
+          <w:vertAlign w:val="subscript"/>
+        </w:rPr>
+        <w:t>a</w:t>
+      </w:r>
+      <w:r>
+        <w:rPr>
+          <w:rFonts w:ascii="Cambria Math" w:hAnsi="Cambria Math"/>
+          <w:vertAlign w:val="subscript"/>
+        </w:rPr>
+        <w:t>2</w:t>
+      </w:r>
+      <w:r>
+        <w:t xml:space="preserve"> (Propagate Pi_A2</w:t>
+      </w:r>
+      <w:r>
+        <w:t xml:space="preserve"> – Fig.8</w:t>
+      </w:r>
+      <w:r>
+        <w:t>).</w:t>
+      </w:r>
+      <w:r>
+        <w:t xml:space="preserve"> Then, we will retract value of pivot variables </w:t>
+      </w:r>
+      <w:r>
+        <w:rPr>
+          <w:rFonts w:ascii="Cambria Math" w:hAnsi="Cambria Math"/>
+        </w:rPr>
+        <w:t>π</w:t>
+      </w:r>
+      <w:r>
+        <w:rPr>
+          <w:rFonts w:ascii="Cambria Math" w:hAnsi="Cambria Math"/>
+          <w:vertAlign w:val="subscript"/>
+        </w:rPr>
+        <w:t>c</w:t>
+      </w:r>
+      <w:r>
+        <w:rPr>
+          <w:rFonts w:ascii="Cambria Math" w:hAnsi="Cambria Math"/>
+          <w:vertAlign w:val="subscript"/>
+        </w:rPr>
+        <w:t>1</w:t>
+      </w:r>
+      <w:r>
+        <w:t xml:space="preserve"> (Propagate Pi_C1</w:t>
+      </w:r>
+      <w:r>
+        <w:t xml:space="preserve"> – Fig.10</w:t>
+      </w:r>
+      <w:r>
+        <w:t xml:space="preserve">) and </w:t>
+      </w:r>
+      <w:r>
+        <w:rPr>
+          <w:rFonts w:ascii="Cambria Math" w:hAnsi="Cambria Math"/>
+        </w:rPr>
+        <w:t>π</w:t>
+      </w:r>
+      <w:r>
+        <w:rPr>
+          <w:rFonts w:ascii="Cambria Math" w:hAnsi="Cambria Math"/>
+          <w:vertAlign w:val="subscript"/>
+        </w:rPr>
+        <w:t>C2</w:t>
+      </w:r>
+      <w:r>
+        <w:t xml:space="preserve"> (Propagate Pi_C2</w:t>
+      </w:r>
+      <w:r>
+        <w:t xml:space="preserve"> – Fig.11</w:t>
+      </w:r>
+      <w:r>
+        <w:t xml:space="preserve">). With the value from pivot variables, we can connect </w:t>
+      </w:r>
+      <w:proofErr w:type="spellStart"/>
+      <w:r>
+        <w:t>Ensemble</w:t>
+      </w:r>
+      <w:r>
+        <w:t>s_A</w:t>
+      </w:r>
+      <w:proofErr w:type="spellEnd"/>
+      <w:r>
+        <w:t xml:space="preserve"> with </w:t>
+      </w:r>
+      <w:proofErr w:type="spellStart"/>
+      <w:r>
+        <w:t>Ensemble</w:t>
+      </w:r>
+      <w:r>
+        <w:t>s_B</w:t>
+      </w:r>
+      <w:proofErr w:type="spellEnd"/>
+      <w:r>
+        <w:t xml:space="preserve">, which value came from </w:t>
+      </w:r>
+      <w:r>
+        <w:rPr>
+          <w:rFonts w:ascii="Cambria Math" w:hAnsi="Cambria Math"/>
+        </w:rPr>
+        <w:t>π</w:t>
+      </w:r>
+      <w:r>
+        <w:rPr>
+          <w:rFonts w:ascii="Cambria Math" w:hAnsi="Cambria Math"/>
+          <w:vertAlign w:val="subscript"/>
+        </w:rPr>
         <w:t>b</w:t>
       </w:r>
       <w:r>
@@ -5341,375 +5738,7 @@
         <w:t>1</w:t>
       </w:r>
       <w:r>
-        <w:t>). Ensembles_</w:t>
-      </w:r>
-      <w:r>
-        <w:rPr>
-          <w:rFonts w:ascii="Cambria Math" w:hAnsi="Cambria Math"/>
-        </w:rPr>
-        <w:t>A</w:t>
-      </w:r>
-      <w:r>
-        <w:t xml:space="preserve"> and Ensembles_</w:t>
-      </w:r>
-      <w:r>
-        <w:rPr>
-          <w:rFonts w:ascii="Cambria Math" w:hAnsi="Cambria Math"/>
-        </w:rPr>
-        <w:t>B</w:t>
-      </w:r>
-      <w:r>
-        <w:rPr>
-          <w:rFonts w:ascii="Cambria Math" w:hAnsi="Cambria Math"/>
-        </w:rPr>
-        <w:t xml:space="preserve"> </w:t>
-      </w:r>
-      <w:r>
-        <w:t xml:space="preserve">are connected by pivot variables, </w:t>
-      </w:r>
-      <w:r>
-        <w:rPr>
-          <w:rFonts w:ascii="Cambria Math" w:hAnsi="Cambria Math"/>
-        </w:rPr>
-        <w:t>π</w:t>
-      </w:r>
-      <w:r>
-        <w:rPr>
-          <w:rFonts w:ascii="Cambria Math" w:hAnsi="Cambria Math"/>
-          <w:vertAlign w:val="subscript"/>
-        </w:rPr>
-        <w:t>c</w:t>
-      </w:r>
-      <w:r>
-        <w:rPr>
-          <w:rFonts w:ascii="Cambria Math" w:hAnsi="Cambria Math"/>
-          <w:vertAlign w:val="subscript"/>
-        </w:rPr>
-        <w:t>1</w:t>
-      </w:r>
-      <w:r>
-        <w:rPr>
-          <w:rFonts w:ascii="Cambria Math" w:hAnsi="Cambria Math"/>
-          <w:vertAlign w:val="subscript"/>
-        </w:rPr>
-        <w:t xml:space="preserve"> </w:t>
-      </w:r>
-      <w:r>
-        <w:t xml:space="preserve">and </w:t>
-      </w:r>
-      <w:r>
-        <w:rPr>
-          <w:rFonts w:ascii="Cambria Math" w:hAnsi="Cambria Math"/>
-        </w:rPr>
-        <w:t>π</w:t>
-      </w:r>
-      <w:r>
-        <w:rPr>
-          <w:rFonts w:ascii="Cambria Math" w:hAnsi="Cambria Math"/>
-          <w:vertAlign w:val="subscript"/>
-        </w:rPr>
-        <w:t>c2</w:t>
-      </w:r>
-      <w:r>
-        <w:t>.</w:t>
-      </w:r>
-    </w:p>
-    <w:p>
-      <w:pPr>
-        <w:jc w:val="both"/>
-      </w:pPr>
-      <w:r>
-        <w:t>Therefore, we can start the program by receiving all the value (</w:t>
-      </w:r>
-      <w:r>
-        <w:rPr>
-          <w:rFonts w:ascii="Cambria Math" w:hAnsi="Cambria Math"/>
-        </w:rPr>
-        <w:t>INCREASE, DECREASE, CONSTANT</w:t>
-      </w:r>
-      <w:r>
-        <w:t>, UNKNOWN</w:t>
-      </w:r>
-      <w:r>
-        <w:t>) of the qualitative variables (</w:t>
-      </w:r>
-      <w:r>
-        <w:rPr>
-          <w:rFonts w:ascii="Cambria Math" w:hAnsi="Cambria Math"/>
-        </w:rPr>
-        <w:t>π</w:t>
-      </w:r>
-      <w:r>
-        <w:rPr>
-          <w:rFonts w:ascii="Cambria Math" w:hAnsi="Cambria Math"/>
-          <w:vertAlign w:val="subscript"/>
-        </w:rPr>
-        <w:t>in</w:t>
-      </w:r>
-      <w:r>
-        <w:rPr>
-          <w:rFonts w:ascii="Cambria Math" w:hAnsi="Cambria Math"/>
-        </w:rPr>
-        <w:t>, π</w:t>
-      </w:r>
-      <w:r>
-        <w:rPr>
-          <w:rFonts w:ascii="Cambria Math" w:hAnsi="Cambria Math"/>
-          <w:vertAlign w:val="subscript"/>
-        </w:rPr>
-        <w:t>out</w:t>
-      </w:r>
-      <w:r>
-        <w:rPr>
-          <w:rFonts w:ascii="Cambria Math" w:hAnsi="Cambria Math"/>
-        </w:rPr>
-        <w:t xml:space="preserve">, Q, </w:t>
-      </w:r>
-      <w:r>
-        <w:rPr>
-          <w:rFonts w:ascii="Cambria Math" w:hAnsi="Cambria Math"/>
-        </w:rPr>
-        <w:t>A</w:t>
-      </w:r>
-      <w:r>
-        <w:rPr>
-          <w:rFonts w:ascii="Cambria Math" w:hAnsi="Cambria Math"/>
-          <w:vertAlign w:val="subscript"/>
-        </w:rPr>
-        <w:t>open</w:t>
-      </w:r>
-      <w:r>
-        <w:rPr>
-          <w:rFonts w:ascii="Cambria Math" w:hAnsi="Cambria Math"/>
-        </w:rPr>
-        <w:t>, x, P</w:t>
-      </w:r>
-      <w:r>
-        <w:t>). Variable that representing spring constant (</w:t>
-      </w:r>
-      <w:r>
-        <w:rPr>
-          <w:rFonts w:ascii="Cambria Math" w:hAnsi="Cambria Math"/>
-        </w:rPr>
-        <w:t>K</w:t>
-      </w:r>
-      <w:r>
-        <w:t>) and Fluid density (</w:t>
-      </w:r>
-      <w:r>
-        <w:rPr>
-          <w:rFonts w:ascii="Cambria Math" w:hAnsi="Cambria Math"/>
-        </w:rPr>
-        <w:t>rho/</w:t>
-      </w:r>
-      <w:r>
-        <w:rPr>
-          <w:rFonts w:ascii="Cambria Math" w:hAnsi="Cambria Math"/>
-        </w:rPr>
-        <w:t>ρ</w:t>
-      </w:r>
-      <w:r>
-        <w:t xml:space="preserve">) are hard-coded into CONSTANT to decrease the complexity of this program. Because, a machine spring and fluid density would not suddenly change in the middle of the process. But, in the future, when we used this system to model a machine </w:t>
-      </w:r>
-      <w:r>
-        <w:rPr>
-          <w:u w:val="single"/>
-        </w:rPr>
-        <w:t>prior</w:t>
-      </w:r>
-      <w:r>
-        <w:t xml:space="preserve"> building it, of course we need to make it input-able as well.</w:t>
-      </w:r>
-      <w:r>
-        <w:t xml:space="preserve"> Additional, UNKNOWN value is added to cover the scenario where user did not pre-defined a variable.</w:t>
-      </w:r>
-    </w:p>
-    <w:p>
-      <w:pPr>
-        <w:jc w:val="both"/>
-      </w:pPr>
-      <w:r>
-        <w:t xml:space="preserve">Then, the program will iterate starting from </w:t>
-      </w:r>
-      <w:r>
-        <w:t>Ensemble</w:t>
-      </w:r>
-      <w:r>
-        <w:t xml:space="preserve">s_A, which value will be retracted from </w:t>
-      </w:r>
-      <w:r>
-        <w:rPr>
-          <w:rFonts w:ascii="Cambria Math" w:hAnsi="Cambria Math"/>
-        </w:rPr>
-        <w:t>π</w:t>
-      </w:r>
-      <w:r>
-        <w:rPr>
-          <w:rFonts w:ascii="Cambria Math" w:hAnsi="Cambria Math"/>
-          <w:vertAlign w:val="subscript"/>
-        </w:rPr>
-        <w:t>a1</w:t>
-      </w:r>
-      <w:r>
-        <w:t xml:space="preserve"> (Propagate Pi_A1</w:t>
-      </w:r>
-      <w:r>
-        <w:t xml:space="preserve"> – Fig.7</w:t>
-      </w:r>
-      <w:r>
-        <w:t xml:space="preserve">) and </w:t>
-      </w:r>
-      <w:r>
-        <w:rPr>
-          <w:rFonts w:ascii="Cambria Math" w:hAnsi="Cambria Math"/>
-        </w:rPr>
-        <w:t>π</w:t>
-      </w:r>
-      <w:r>
-        <w:rPr>
-          <w:rFonts w:ascii="Cambria Math" w:hAnsi="Cambria Math"/>
-          <w:vertAlign w:val="subscript"/>
-        </w:rPr>
-        <w:t>a</w:t>
-      </w:r>
-      <w:r>
-        <w:rPr>
-          <w:rFonts w:ascii="Cambria Math" w:hAnsi="Cambria Math"/>
-          <w:vertAlign w:val="subscript"/>
-        </w:rPr>
-        <w:t>2</w:t>
-      </w:r>
-      <w:r>
-        <w:t xml:space="preserve"> (Propagate Pi_A</w:t>
-      </w:r>
-      <w:r>
-        <w:t>2</w:t>
-      </w:r>
-      <w:r>
-        <w:t xml:space="preserve"> – Fig.8</w:t>
-      </w:r>
-      <w:r>
-        <w:t>)</w:t>
-      </w:r>
-      <w:r>
-        <w:t>.</w:t>
-      </w:r>
-      <w:r>
-        <w:t xml:space="preserve"> Then, we will retract value of pivot variables </w:t>
-      </w:r>
-      <w:r>
-        <w:rPr>
-          <w:rFonts w:ascii="Cambria Math" w:hAnsi="Cambria Math"/>
-        </w:rPr>
-        <w:t>π</w:t>
-      </w:r>
-      <w:r>
-        <w:rPr>
-          <w:rFonts w:ascii="Cambria Math" w:hAnsi="Cambria Math"/>
-          <w:vertAlign w:val="subscript"/>
-        </w:rPr>
-        <w:t>c</w:t>
-      </w:r>
-      <w:r>
-        <w:rPr>
-          <w:rFonts w:ascii="Cambria Math" w:hAnsi="Cambria Math"/>
-          <w:vertAlign w:val="subscript"/>
-        </w:rPr>
-        <w:t>1</w:t>
-      </w:r>
-      <w:r>
-        <w:t xml:space="preserve"> (Propagate Pi_</w:t>
-      </w:r>
-      <w:r>
-        <w:t>C</w:t>
-      </w:r>
-      <w:r>
-        <w:t>1</w:t>
-      </w:r>
-      <w:r>
-        <w:t xml:space="preserve"> – Fig.10</w:t>
-      </w:r>
-      <w:r>
-        <w:t xml:space="preserve">) and </w:t>
-      </w:r>
-      <w:r>
-        <w:rPr>
-          <w:rFonts w:ascii="Cambria Math" w:hAnsi="Cambria Math"/>
-        </w:rPr>
-        <w:t>π</w:t>
-      </w:r>
-      <w:r>
-        <w:rPr>
-          <w:rFonts w:ascii="Cambria Math" w:hAnsi="Cambria Math"/>
-          <w:vertAlign w:val="subscript"/>
-        </w:rPr>
-        <w:t>C</w:t>
-      </w:r>
-      <w:r>
-        <w:rPr>
-          <w:rFonts w:ascii="Cambria Math" w:hAnsi="Cambria Math"/>
-          <w:vertAlign w:val="subscript"/>
-        </w:rPr>
-        <w:t>2</w:t>
-      </w:r>
-      <w:r>
-        <w:t xml:space="preserve"> (Propagate Pi_</w:t>
-      </w:r>
-      <w:r>
-        <w:t>C</w:t>
-      </w:r>
-      <w:r>
-        <w:t>2</w:t>
-      </w:r>
-      <w:r>
-        <w:t xml:space="preserve"> – Fig.11</w:t>
-      </w:r>
-      <w:r>
-        <w:t>)</w:t>
-      </w:r>
-      <w:r>
-        <w:t xml:space="preserve">. With the value from pivot variables, we can connect </w:t>
-      </w:r>
-      <w:r>
-        <w:t>Ensemble</w:t>
-      </w:r>
-      <w:r>
-        <w:t xml:space="preserve">s_A with </w:t>
-      </w:r>
-      <w:r>
-        <w:t>Ensemble</w:t>
-      </w:r>
-      <w:r>
-        <w:t xml:space="preserve">s_B, which value came from </w:t>
-      </w:r>
-      <w:r>
-        <w:rPr>
-          <w:rFonts w:ascii="Cambria Math" w:hAnsi="Cambria Math"/>
-        </w:rPr>
-        <w:t>π</w:t>
-      </w:r>
-      <w:r>
-        <w:rPr>
-          <w:rFonts w:ascii="Cambria Math" w:hAnsi="Cambria Math"/>
-          <w:vertAlign w:val="subscript"/>
-        </w:rPr>
-        <w:t>b</w:t>
-      </w:r>
-      <w:r>
-        <w:rPr>
-          <w:rFonts w:ascii="Cambria Math" w:hAnsi="Cambria Math"/>
-          <w:vertAlign w:val="subscript"/>
-        </w:rPr>
-        <w:t>1</w:t>
-      </w:r>
-      <w:r>
-        <w:t xml:space="preserve"> (Propagate Pi_</w:t>
-      </w:r>
-      <w:r>
-        <w:t>B</w:t>
-      </w:r>
-      <w:r>
-        <w:t>1</w:t>
+        <w:t xml:space="preserve"> (Propagate Pi_B1</w:t>
       </w:r>
       <w:r>
         <w:t xml:space="preserve"> – Fig.</w:t>
@@ -5718,10 +5747,7 @@
         <w:t>9</w:t>
       </w:r>
       <w:r>
-        <w:t>)</w:t>
-      </w:r>
-      <w:r>
-        <w:t>.</w:t>
+        <w:t>).</w:t>
       </w:r>
     </w:p>
     <w:p>
@@ -5762,6 +5788,7 @@
       <w:r>
         <w:t>), valve opening area (</w:t>
       </w:r>
+      <w:proofErr w:type="spellStart"/>
       <w:r>
         <w:rPr>
           <w:rFonts w:ascii="Cambria Math" w:hAnsi="Cambria Math"/>
@@ -5775,6 +5802,7 @@
         </w:rPr>
         <w:t>open</w:t>
       </w:r>
+      <w:proofErr w:type="spellEnd"/>
       <w:r>
         <w:t>), and inlet pressure (</w:t>
       </w:r>
@@ -5851,6 +5879,7 @@
       <w:r>
         <w:t xml:space="preserve"> increase the value of the regime, while the denominator variables </w:t>
       </w:r>
+      <w:proofErr w:type="spellStart"/>
       <w:r>
         <w:rPr>
           <w:rFonts w:ascii="Cambria Math" w:hAnsi="Cambria Math"/>
@@ -5864,6 +5893,7 @@
         </w:rPr>
         <w:t>open</w:t>
       </w:r>
+      <w:proofErr w:type="spellEnd"/>
       <w:r>
         <w:rPr>
           <w:rFonts w:ascii="Cambria Math" w:hAnsi="Cambria Math"/>
@@ -6080,22 +6110,53 @@
         <w:t>This coupling regime connects the pipe ensemble</w:t>
       </w:r>
       <w:r>
-        <w:t xml:space="preserve"> (Ensemble_A)</w:t>
-      </w:r>
-      <w:r>
-        <w:t xml:space="preserve"> and the spring ensemble </w:t>
-      </w:r>
-      <w:r>
-        <w:t xml:space="preserve"> (Ensemble_B) </w:t>
+        <w:t xml:space="preserve"> (</w:t>
+      </w:r>
+      <w:proofErr w:type="spellStart"/>
+      <w:r>
+        <w:t>Ensemble_A</w:t>
+      </w:r>
+      <w:proofErr w:type="spellEnd"/>
+      <w:r>
+        <w:t>)</w:t>
+      </w:r>
+      <w:r>
+        <w:t xml:space="preserve"> and the spring </w:t>
+      </w:r>
+      <w:proofErr w:type="gramStart"/>
+      <w:r>
+        <w:t xml:space="preserve">ensemble </w:t>
+      </w:r>
+      <w:r>
+        <w:t xml:space="preserve"> (</w:t>
+      </w:r>
+      <w:proofErr w:type="spellStart"/>
+      <w:proofErr w:type="gramEnd"/>
+      <w:r>
+        <w:t>Ensemble_B</w:t>
+      </w:r>
+      <w:proofErr w:type="spellEnd"/>
+      <w:r>
+        <w:t xml:space="preserve">) </w:t>
       </w:r>
       <w:r>
         <w:t xml:space="preserve">by </w:t>
       </w:r>
       <w:r>
-        <w:t>using pivot variables:</w:t>
-      </w:r>
-      <w:r>
-        <w:t>pressure (</w:t>
+        <w:t xml:space="preserve">using pivot </w:t>
+      </w:r>
+      <w:proofErr w:type="spellStart"/>
+      <w:proofErr w:type="gramStart"/>
+      <w:r>
+        <w:t>variables:</w:t>
+      </w:r>
+      <w:r>
+        <w:t>pressure</w:t>
+      </w:r>
+      <w:proofErr w:type="spellEnd"/>
+      <w:proofErr w:type="gramEnd"/>
+      <w:r>
+        <w:t xml:space="preserve"> (</w:t>
       </w:r>
       <w:r>
         <w:rPr>
@@ -6136,14 +6197,37 @@
         <w:br/>
         <w:t xml:space="preserve">This coupling regime connects the </w:t>
       </w:r>
+      <w:proofErr w:type="spellStart"/>
       <w:r>
         <w:t>Ensemble</w:t>
       </w:r>
       <w:r>
-        <w:t>_A and Ensemble_B, by employing pivot variables:</w:t>
-      </w:r>
-      <w:r>
-        <w:t>spring displacement (</w:t>
+        <w:t>_A</w:t>
+      </w:r>
+      <w:proofErr w:type="spellEnd"/>
+      <w:r>
+        <w:t xml:space="preserve"> and </w:t>
+      </w:r>
+      <w:proofErr w:type="spellStart"/>
+      <w:r>
+        <w:t>Ensemble_B</w:t>
+      </w:r>
+      <w:proofErr w:type="spellEnd"/>
+      <w:r>
+        <w:t xml:space="preserve">, by employing pivot </w:t>
+      </w:r>
+      <w:proofErr w:type="spellStart"/>
+      <w:proofErr w:type="gramStart"/>
+      <w:r>
+        <w:t>variables:</w:t>
+      </w:r>
+      <w:r>
+        <w:t>spring</w:t>
+      </w:r>
+      <w:proofErr w:type="spellEnd"/>
+      <w:proofErr w:type="gramEnd"/>
+      <w:r>
+        <w:t xml:space="preserve"> displacement (</w:t>
       </w:r>
       <w:r>
         <w:rPr>
@@ -6154,6 +6238,7 @@
       <w:r>
         <w:t>) with the valve opening area (</w:t>
       </w:r>
+      <w:proofErr w:type="spellStart"/>
       <w:r>
         <w:rPr>
           <w:rFonts w:ascii="Cambria Math" w:hAnsi="Cambria Math"/>
@@ -6168,12 +6253,14 @@
         </w:rPr>
         <w:t>open</w:t>
       </w:r>
+      <w:proofErr w:type="spellEnd"/>
       <w:r>
         <w:t xml:space="preserve">). </w:t>
       </w:r>
       <w:r>
         <w:t xml:space="preserve">When, </w:t>
       </w:r>
+      <w:proofErr w:type="spellStart"/>
       <w:r>
         <w:rPr>
           <w:rFonts w:ascii="Cambria Math" w:hAnsi="Cambria Math"/>
@@ -6188,6 +6275,7 @@
         </w:rPr>
         <w:t>open</w:t>
       </w:r>
+      <w:proofErr w:type="spellEnd"/>
       <w:r>
         <w:t xml:space="preserve"> and </w:t>
       </w:r>
@@ -6228,9 +6316,11 @@
       <w:r>
         <w:t xml:space="preserve"> or changing in this coding to accommodate other mechanism, we only need to change propagate functions and the sequences that the propagate functions been called in </w:t>
       </w:r>
+      <w:proofErr w:type="spellStart"/>
       <w:r>
         <w:t>solve_pressure_regulator</w:t>
       </w:r>
+      <w:proofErr w:type="spellEnd"/>
       <w:r>
         <w:t>.</w:t>
       </w:r>
@@ -6246,16 +6336,35 @@
         <w:t>proportionality</w:t>
       </w:r>
       <w:r>
-        <w:t xml:space="preserve"> between nominator and denominator, I have also prepared function:</w:t>
-      </w:r>
-      <w:r>
-        <w:t>determine_product_status</w:t>
-      </w:r>
-      <w:r>
-        <w:t xml:space="preserve"> (Fig.6) (to find the value of 2 qualitative variables with multiplication relationship between them) and function:</w:t>
-      </w:r>
-      <w:r>
-        <w:t>determine_</w:t>
+        <w:t xml:space="preserve"> between nominator and denominator, I have also prepared </w:t>
+      </w:r>
+      <w:proofErr w:type="spellStart"/>
+      <w:proofErr w:type="gramStart"/>
+      <w:r>
+        <w:t>function:</w:t>
+      </w:r>
+      <w:r>
+        <w:t>determine</w:t>
+      </w:r>
+      <w:proofErr w:type="gramEnd"/>
+      <w:r>
+        <w:t>_product_status</w:t>
+      </w:r>
+      <w:proofErr w:type="spellEnd"/>
+      <w:r>
+        <w:t xml:space="preserve"> (Fig.6) (to find the value of 2 qualitative variables with multiplication relationship between them) and </w:t>
+      </w:r>
+      <w:proofErr w:type="spellStart"/>
+      <w:proofErr w:type="gramStart"/>
+      <w:r>
+        <w:t>function:</w:t>
+      </w:r>
+      <w:r>
+        <w:t>determine</w:t>
+      </w:r>
+      <w:proofErr w:type="gramEnd"/>
+      <w:r>
+        <w:t>_</w:t>
       </w:r>
       <w:r>
         <w:t>division</w:t>
@@ -6263,8 +6372,17 @@
       <w:r>
         <w:t>_status</w:t>
       </w:r>
-      <w:r>
-        <w:t xml:space="preserve"> (Fig5) (to find the value of 2 qualitative variables with division relationship between them). We can enhanced this in the </w:t>
+      <w:proofErr w:type="spellEnd"/>
+      <w:r>
+        <w:t xml:space="preserve"> (Fig5) (to find the value of 2 qualitative variables with division relationship between them). We can </w:t>
+      </w:r>
+      <w:proofErr w:type="gramStart"/>
+      <w:r>
+        <w:t>enhanced</w:t>
+      </w:r>
+      <w:proofErr w:type="gramEnd"/>
+      <w:r>
+        <w:t xml:space="preserve"> this in the </w:t>
       </w:r>
       <w:r>
         <w:rPr>
@@ -6273,16 +6391,35 @@
         <w:t>future</w:t>
       </w:r>
       <w:r>
-        <w:t xml:space="preserve"> by changing the variables (status1, status2) received by function:</w:t>
-      </w:r>
-      <w:r>
-        <w:t>determine_product_status</w:t>
-      </w:r>
-      <w:r>
-        <w:t xml:space="preserve"> and function:</w:t>
-      </w:r>
-      <w:r>
-        <w:t>determine_</w:t>
+        <w:t xml:space="preserve"> by changing the variables (status1, status2) received by </w:t>
+      </w:r>
+      <w:proofErr w:type="spellStart"/>
+      <w:proofErr w:type="gramStart"/>
+      <w:r>
+        <w:t>function:</w:t>
+      </w:r>
+      <w:r>
+        <w:t>determine</w:t>
+      </w:r>
+      <w:proofErr w:type="gramEnd"/>
+      <w:r>
+        <w:t>_product_status</w:t>
+      </w:r>
+      <w:proofErr w:type="spellEnd"/>
+      <w:r>
+        <w:t xml:space="preserve"> and </w:t>
+      </w:r>
+      <w:proofErr w:type="spellStart"/>
+      <w:proofErr w:type="gramStart"/>
+      <w:r>
+        <w:t>function:</w:t>
+      </w:r>
+      <w:r>
+        <w:t>determine</w:t>
+      </w:r>
+      <w:proofErr w:type="gramEnd"/>
+      <w:r>
+        <w:t>_</w:t>
       </w:r>
       <w:r>
         <w:t>division</w:t>
@@ -6290,6 +6427,7 @@
       <w:r>
         <w:t>_status</w:t>
       </w:r>
+      <w:proofErr w:type="spellEnd"/>
       <w:r>
         <w:t>, into array or dictionary, instead.</w:t>
       </w:r>
@@ -6570,16 +6708,7 @@
         <w:jc w:val="center"/>
       </w:pPr>
       <w:r>
-        <w:t>Fig</w:t>
-      </w:r>
-      <w:r>
-        <w:t>8</w:t>
-      </w:r>
-      <w:r>
-        <w:t>.Pi_A</w:t>
-      </w:r>
-      <w:r>
-        <w:t>2</w:t>
+        <w:t>Fig8.Pi_A2</w:t>
       </w:r>
     </w:p>
     <w:p>
@@ -6657,13 +6786,7 @@
         <w:t>9</w:t>
       </w:r>
       <w:r>
-        <w:t>.Pi_</w:t>
-      </w:r>
-      <w:r>
-        <w:t>B</w:t>
-      </w:r>
-      <w:r>
-        <w:t>1</w:t>
+        <w:t>.Pi_B1</w:t>
       </w:r>
     </w:p>
     <w:p>
@@ -6735,19 +6858,7 @@
         <w:jc w:val="center"/>
       </w:pPr>
       <w:r>
-        <w:t>Fig</w:t>
-      </w:r>
-      <w:r>
-        <w:t>10</w:t>
-      </w:r>
-      <w:r>
-        <w:t>.Pi_</w:t>
-      </w:r>
-      <w:r>
-        <w:t>C</w:t>
-      </w:r>
-      <w:r>
-        <w:t>1</w:t>
+        <w:t>Fig10.Pi_C1</w:t>
       </w:r>
     </w:p>
     <w:p>
@@ -6819,16 +6930,7 @@
         <w:jc w:val="center"/>
       </w:pPr>
       <w:r>
-        <w:t>Fig1</w:t>
-      </w:r>
-      <w:r>
-        <w:t>1</w:t>
-      </w:r>
-      <w:r>
-        <w:t>.Pi_C</w:t>
-      </w:r>
-      <w:r>
-        <w:t>2</w:t>
+        <w:t>Fig11.Pi_C2</w:t>
       </w:r>
     </w:p>
     <w:p>
@@ -6905,7 +7007,14 @@
         <w:rPr>
           <w:rFonts w:ascii="Cambria Math" w:hAnsi="Cambria Math"/>
         </w:rPr>
-        <w:t>, Q, A</w:t>
+        <w:t xml:space="preserve">, Q, </w:t>
+      </w:r>
+      <w:proofErr w:type="spellStart"/>
+      <w:r>
+        <w:rPr>
+          <w:rFonts w:ascii="Cambria Math" w:hAnsi="Cambria Math"/>
+        </w:rPr>
+        <w:t>A</w:t>
       </w:r>
       <w:r>
         <w:rPr>
@@ -6914,6 +7023,7 @@
         </w:rPr>
         <w:t>open</w:t>
       </w:r>
+      <w:proofErr w:type="spellEnd"/>
       <w:r>
         <w:rPr>
           <w:rFonts w:ascii="Cambria Math" w:hAnsi="Cambria Math"/>
@@ -7021,7 +7131,14 @@
         <w:rPr>
           <w:rFonts w:ascii="Cambria Math" w:hAnsi="Cambria Math"/>
         </w:rPr>
-        <w:t>Q, ρ, A</w:t>
+        <w:t xml:space="preserve">Q, ρ, </w:t>
+      </w:r>
+      <w:proofErr w:type="spellStart"/>
+      <w:r>
+        <w:rPr>
+          <w:rFonts w:ascii="Cambria Math" w:hAnsi="Cambria Math"/>
+        </w:rPr>
+        <w:t>A</w:t>
       </w:r>
       <w:r>
         <w:rPr>
@@ -7030,6 +7147,7 @@
         </w:rPr>
         <w:t>open</w:t>
       </w:r>
+      <w:proofErr w:type="spellEnd"/>
       <w:r>
         <w:rPr>
           <w:rFonts w:ascii="Cambria Math" w:hAnsi="Cambria Math"/>
@@ -7182,6 +7300,7 @@
       <w:r>
         <w:t xml:space="preserve"> ↔ </w:t>
       </w:r>
+      <w:proofErr w:type="spellStart"/>
       <w:r>
         <w:rPr>
           <w:rFonts w:ascii="Cambria Math" w:hAnsi="Cambria Math"/>
@@ -7195,6 +7314,7 @@
         </w:rPr>
         <w:t>pen</w:t>
       </w:r>
+      <w:proofErr w:type="spellEnd"/>
       <w:r>
         <w:t>.</w:t>
       </w:r>
@@ -7267,6 +7387,7 @@
         </w:numPr>
         <w:spacing w:after="0" w:line="240" w:lineRule="auto"/>
       </w:pPr>
+      <w:proofErr w:type="spellStart"/>
       <w:r>
         <w:rPr>
           <w:b/>
@@ -7274,6 +7395,7 @@
         </w:rPr>
         <w:t>determine_product_status</w:t>
       </w:r>
+      <w:proofErr w:type="spellEnd"/>
       <w:r>
         <w:t xml:space="preserve"> – Fig.6: evaluates multiplication relationship of two qualitative states.</w:t>
       </w:r>
@@ -7286,6 +7408,7 @@
         </w:numPr>
         <w:spacing w:after="0" w:line="240" w:lineRule="auto"/>
       </w:pPr>
+      <w:proofErr w:type="spellStart"/>
       <w:r>
         <w:rPr>
           <w:b/>
@@ -7293,6 +7416,7 @@
         </w:rPr>
         <w:t>determine_division_status</w:t>
       </w:r>
+      <w:proofErr w:type="spellEnd"/>
       <w:r>
         <w:t xml:space="preserve"> – Fig.5: evaluates division relationship of two qualitative states.</w:t>
       </w:r>
@@ -7310,7 +7434,23 @@
           <w:b/>
           <w:bCs/>
         </w:rPr>
-        <w:t>6. Main Algorithm (solve_pressure_regulator)</w:t>
+        <w:t>6. Main Algorithm (</w:t>
+      </w:r>
+      <w:proofErr w:type="spellStart"/>
+      <w:r>
+        <w:rPr>
+          <w:b/>
+          <w:bCs/>
+        </w:rPr>
+        <w:t>solve_pressure_regulator</w:t>
+      </w:r>
+      <w:proofErr w:type="spellEnd"/>
+      <w:r>
+        <w:rPr>
+          <w:b/>
+          <w:bCs/>
+        </w:rPr>
+        <w:t>)</w:t>
       </w:r>
     </w:p>
     <w:p>
@@ -7440,7 +7580,23 @@
         <w:spacing w:after="0" w:line="240" w:lineRule="auto"/>
       </w:pPr>
       <w:r>
-        <w:t>Generalize determine_product_status and determine_division_status to handle arrays/dictionaries of variables.</w:t>
+        <w:t xml:space="preserve">Generalize </w:t>
+      </w:r>
+      <w:proofErr w:type="spellStart"/>
+      <w:r>
+        <w:t>determine_product_status</w:t>
+      </w:r>
+      <w:proofErr w:type="spellEnd"/>
+      <w:r>
+        <w:t xml:space="preserve"> and </w:t>
+      </w:r>
+      <w:proofErr w:type="spellStart"/>
+      <w:r>
+        <w:t>determine_division_status</w:t>
+      </w:r>
+      <w:proofErr w:type="spellEnd"/>
+      <w:r>
+        <w:t xml:space="preserve"> to handle arrays/dictionaries of variables.</w:t>
       </w:r>
     </w:p>
     <w:p>
@@ -7500,6 +7656,154 @@
     </w:p>
     <w:p>
       <w:pPr>
+        <w:numPr>
+          <w:ilvl w:val="0"/>
+          <w:numId w:val="15"/>
+        </w:numPr>
+        <w:spacing w:after="0" w:line="240" w:lineRule="auto"/>
+      </w:pPr>
+      <w:r>
+        <w:t xml:space="preserve">Introduce </w:t>
+      </w:r>
+      <w:r>
+        <w:rPr>
+          <w:b/>
+          <w:bCs/>
+        </w:rPr>
+        <w:t>enhanced propagation rules</w:t>
+      </w:r>
+      <w:r>
+        <w:t xml:space="preserve"> so the system can check contradictions not only on the </w:t>
+      </w:r>
+      <w:r>
+        <w:rPr>
+          <w:rFonts w:ascii="Times New Roman" w:hAnsi="Times New Roman" w:cs="Times New Roman"/>
+        </w:rPr>
+        <w:t>π</w:t>
+      </w:r>
+      <w:r>
+        <w:t>-</w:t>
+      </w:r>
+      <w:r>
+        <w:t>variables</w:t>
+      </w:r>
+      <w:r>
+        <w:t xml:space="preserve"> (</w:t>
+      </w:r>
+      <w:r>
+        <w:t>Pi-</w:t>
+      </w:r>
+      <w:r>
+        <w:t>*</w:t>
+      </w:r>
+      <w:r>
+        <w:t>)</w:t>
+      </w:r>
+      <w:r>
+        <w:t>, but also on the core physical variables (</w:t>
+      </w:r>
+      <w:proofErr w:type="spellStart"/>
+      <w:r>
+        <w:t>e.</w:t>
+      </w:r>
+      <w:proofErr w:type="gramStart"/>
+      <w:r>
+        <w:t>g.</w:t>
+      </w:r>
+      <w:r>
+        <w:rPr>
+          <w:rFonts w:ascii="Cambria Math" w:hAnsi="Cambria Math"/>
+        </w:rPr>
+        <w:t>P</w:t>
+      </w:r>
+      <w:r>
+        <w:rPr>
+          <w:rFonts w:ascii="Cambria Math" w:hAnsi="Cambria Math"/>
+          <w:i/>
+          <w:vertAlign w:val="subscript"/>
+        </w:rPr>
+        <w:t>in</w:t>
+      </w:r>
+      <w:proofErr w:type="gramEnd"/>
+      <w:r>
+        <w:rPr>
+          <w:rFonts w:ascii="Cambria Math" w:hAnsi="Cambria Math"/>
+        </w:rPr>
+        <w:t>,</w:t>
+      </w:r>
+      <w:proofErr w:type="gramStart"/>
+      <w:r>
+        <w:rPr>
+          <w:rFonts w:ascii="Cambria Math" w:hAnsi="Cambria Math"/>
+        </w:rPr>
+        <w:t>P</w:t>
+      </w:r>
+      <w:r>
+        <w:rPr>
+          <w:rFonts w:ascii="Cambria Math" w:hAnsi="Cambria Math"/>
+          <w:vertAlign w:val="subscript"/>
+        </w:rPr>
+        <w:t>out</w:t>
+      </w:r>
+      <w:r>
+        <w:rPr>
+          <w:rFonts w:ascii="Cambria Math" w:hAnsi="Cambria Math"/>
+        </w:rPr>
+        <w:t>,Q</w:t>
+      </w:r>
+      <w:proofErr w:type="gramEnd"/>
+      <w:r>
+        <w:rPr>
+          <w:rFonts w:ascii="Cambria Math" w:hAnsi="Cambria Math"/>
+        </w:rPr>
+        <w:t>,</w:t>
+      </w:r>
+      <w:proofErr w:type="gramStart"/>
+      <w:r>
+        <w:rPr>
+          <w:rFonts w:ascii="Cambria Math" w:hAnsi="Cambria Math"/>
+        </w:rPr>
+        <w:t>A</w:t>
+      </w:r>
+      <w:r>
+        <w:rPr>
+          <w:rFonts w:ascii="Cambria Math" w:hAnsi="Cambria Math"/>
+          <w:vertAlign w:val="subscript"/>
+        </w:rPr>
+        <w:t>open</w:t>
+      </w:r>
+      <w:r>
+        <w:rPr>
+          <w:rFonts w:ascii="Cambria Math" w:hAnsi="Cambria Math"/>
+        </w:rPr>
+        <w:t>,x</w:t>
+      </w:r>
+      <w:proofErr w:type="spellEnd"/>
+      <w:proofErr w:type="gramEnd"/>
+      <w:r>
+        <w:rPr>
+          <w:rFonts w:ascii="Cambria Math" w:hAnsi="Cambria Math"/>
+        </w:rPr>
+        <w:t xml:space="preserve">, </w:t>
+      </w:r>
+      <w:r>
+        <w:rPr>
+          <w:rFonts w:ascii="Cambria Math" w:hAnsi="Cambria Math"/>
+        </w:rPr>
+        <w:t>P</w:t>
+      </w:r>
+      <w:r>
+        <w:t xml:space="preserve">). </w:t>
+      </w:r>
+      <w:r>
+        <w:br/>
+      </w:r>
+      <w:r>
+        <w:t>This would allow the solver to detect inconsistencies earlier and provide richer diagnostics about the system’s behavior.</w:t>
+      </w:r>
+    </w:p>
+    <w:p>
+      <w:pPr>
         <w:spacing w:after="0" w:line="240" w:lineRule="auto"/>
         <w:rPr>
           <w:b/>
@@ -7535,6 +7839,7 @@
         <w:spacing w:after="0" w:line="240" w:lineRule="auto"/>
       </w:pPr>
       <w:r>
+        <w:lastRenderedPageBreak/>
         <w:t>Provide explanations of contradiction causes.</w:t>
       </w:r>
     </w:p>
@@ -7591,7 +7896,6 @@
           <w:b/>
           <w:bCs/>
         </w:rPr>
-        <w:lastRenderedPageBreak/>
         <w:t>DEMO</w:t>
       </w:r>
     </w:p>
@@ -7693,7 +7997,15 @@
         <w:t>I would like to sincerely thank Professor Eric Coatanéa for providing the opportunity to work on this assignment and for sharing the reference materials that inspired this study. I am also grateful to my pen-pal</w:t>
       </w:r>
       <w:r>
-        <w:t xml:space="preserve"> (Eepy)</w:t>
+        <w:t xml:space="preserve"> (</w:t>
+      </w:r>
+      <w:proofErr w:type="spellStart"/>
+      <w:r>
+        <w:t>Eepy</w:t>
+      </w:r>
+      <w:proofErr w:type="spellEnd"/>
+      <w:r>
+        <w:t>)</w:t>
       </w:r>
       <w:r>
         <w:t>, who studied mechanical engineering</w:t>
@@ -7749,7 +8061,11 @@
         <w:t>)</w:t>
       </w:r>
       <w:r>
-        <w:t>. A photo of my handwritten notes is included as evidence that this work was carried out by hand and not generated by an automated language model</w:t>
+        <w:t xml:space="preserve">. A </w:t>
+      </w:r>
+      <w:r>
+        <w:lastRenderedPageBreak/>
+        <w:t>photo of my handwritten notes is included as evidence that this work was carried out by hand and not generated by an automated language model</w:t>
       </w:r>
       <w:r>
         <w:t xml:space="preserve"> (Fig.1</w:t>
@@ -7779,10 +8095,9 @@
         <w:rPr>
           <w:noProof/>
         </w:rPr>
-        <w:lastRenderedPageBreak/>
         <w:drawing>
-          <wp:inline distT="0" distB="0" distL="0" distR="0" wp14:anchorId="7F1B3EE5" wp14:editId="0AA856E7">
-            <wp:extent cx="5943600" cy="4305300"/>
+          <wp:inline distT="0" distB="0" distL="0" distR="0" wp14:anchorId="7F1B3EE5" wp14:editId="12E36DC3">
+            <wp:extent cx="5393803" cy="3907050"/>
             <wp:effectExtent l="0" t="0" r="0" b="0"/>
             <wp:docPr id="867873446" name="Picture 10"/>
             <wp:cNvGraphicFramePr>
@@ -7813,7 +8128,7 @@
                   <pic:spPr bwMode="auto">
                     <a:xfrm>
                       <a:off x="0" y="0"/>
-                      <a:ext cx="5943600" cy="4305300"/>
+                      <a:ext cx="5404013" cy="3914446"/>
                     </a:xfrm>
                     <a:prstGeom prst="rect">
                       <a:avLst/>
@@ -7855,9 +8170,9 @@
           <w:noProof/>
         </w:rPr>
         <w:drawing>
-          <wp:inline distT="0" distB="0" distL="0" distR="0" wp14:anchorId="49A73F11" wp14:editId="66990EF2">
-            <wp:extent cx="5416504" cy="3308350"/>
-            <wp:effectExtent l="0" t="0" r="0" b="6350"/>
+          <wp:inline distT="0" distB="0" distL="0" distR="0" wp14:anchorId="49A73F11" wp14:editId="1A0B9912">
+            <wp:extent cx="5179671" cy="3163694"/>
+            <wp:effectExtent l="0" t="0" r="2540" b="0"/>
             <wp:docPr id="1132797723" name="Picture 1"/>
             <wp:cNvGraphicFramePr>
               <a:graphicFrameLocks xmlns:a="http://schemas.openxmlformats.org/drawingml/2006/main" noChangeAspect="1"/>
@@ -7878,7 +8193,7 @@
                   <pic:spPr>
                     <a:xfrm>
                       <a:off x="0" y="0"/>
-                      <a:ext cx="5444104" cy="3325208"/>
+                      <a:ext cx="5215747" cy="3185729"/>
                     </a:xfrm>
                     <a:prstGeom prst="rect">
                       <a:avLst/>
@@ -8023,10 +8338,15 @@
       <w:jc w:val="right"/>
     </w:pPr>
     <w:r>
-      <w:t xml:space="preserve">CINDY APRILIA, </w:t>
+      <w:t>CINDY APRILIA</w:t>
     </w:r>
+    <w:proofErr w:type="gramStart"/>
     <w:r>
-      <w:t>, 29 August 2025</w:t>
+      <w:t>, ,</w:t>
+    </w:r>
+    <w:proofErr w:type="gramEnd"/>
+    <w:r>
+      <w:t xml:space="preserve"> 29 August 2025</w:t>
     </w:r>
     <w:r>
       <w:br/>

</xml_diff>

<commit_message>
Edit color of report
</commit_message>
<xml_diff>
--- a/Paper Summary.docx
+++ b/Paper Summary.docx
@@ -7694,10 +7694,7 @@
         <w:t>Pi-</w:t>
       </w:r>
       <w:r>
-        <w:t>*</w:t>
-      </w:r>
-      <w:r>
-        <w:t>)</w:t>
+        <w:t>*)</w:t>
       </w:r>
       <w:r>
         <w:t>, but also on the core physical variables (</w:t>
@@ -7784,13 +7781,7 @@
         <w:rPr>
           <w:rFonts w:ascii="Cambria Math" w:hAnsi="Cambria Math"/>
         </w:rPr>
-        <w:t xml:space="preserve">, </w:t>
-      </w:r>
-      <w:r>
-        <w:rPr>
-          <w:rFonts w:ascii="Cambria Math" w:hAnsi="Cambria Math"/>
-        </w:rPr>
-        <w:t>P</w:t>
+        <w:t>, P</w:t>
       </w:r>
       <w:r>
         <w:t xml:space="preserve">). </w:t>
@@ -8336,79 +8327,51 @@
     <w:pPr>
       <w:pStyle w:val="Header"/>
       <w:jc w:val="right"/>
+      <w:rPr>
+        <w:color w:val="A6A6A6" w:themeColor="background1" w:themeShade="A6"/>
+        <w:sz w:val="22"/>
+        <w:szCs w:val="22"/>
+      </w:rPr>
     </w:pPr>
     <w:r>
-      <w:t>CINDY APRILIA</w:t>
-    </w:r>
-    <w:proofErr w:type="gramStart"/>
-    <w:r>
-      <w:t>, ,</w:t>
-    </w:r>
-    <w:proofErr w:type="gramEnd"/>
-    <w:r>
-      <w:t xml:space="preserve"> 29 August 2025</w:t>
+      <w:rPr>
+        <w:color w:val="A6A6A6" w:themeColor="background1" w:themeShade="A6"/>
+        <w:sz w:val="22"/>
+        <w:szCs w:val="22"/>
+      </w:rPr>
+      <w:t>CINDY APRILIA, 29 August 2025</w:t>
     </w:r>
     <w:r>
+      <w:rPr>
+        <w:color w:val="A6A6A6" w:themeColor="background1" w:themeShade="A6"/>
+        <w:sz w:val="22"/>
+        <w:szCs w:val="22"/>
+      </w:rPr>
       <w:br/>
-      <w:t xml:space="preserve">Written Test of </w:t>
+      <w:t xml:space="preserve">Written Test of PhD in Breakthrough Research Project that will lead to a New Approach to Design and Manufacturing, Qualitative Physic Using Dimensional Analysis </w:t>
     </w:r>
     <w:r>
-      <w:t>P</w:t>
+      <w:rPr>
+        <w:color w:val="A6A6A6" w:themeColor="background1" w:themeShade="A6"/>
+        <w:sz w:val="22"/>
+        <w:szCs w:val="22"/>
+      </w:rPr>
+      <w:br/>
     </w:r>
     <w:r>
-      <w:t>h</w:t>
+      <w:rPr>
+        <w:color w:val="A6A6A6" w:themeColor="background1" w:themeShade="A6"/>
+        <w:sz w:val="22"/>
+        <w:szCs w:val="22"/>
+      </w:rPr>
+      <w:t xml:space="preserve">(Dimensional Analysis and </w:t>
     </w:r>
     <w:r>
-      <w:t xml:space="preserve">D in </w:t>
-    </w:r>
-    <w:r>
-      <w:t>B</w:t>
-    </w:r>
-    <w:r>
-      <w:t xml:space="preserve">reakthrough </w:t>
-    </w:r>
-    <w:r>
-      <w:t>R</w:t>
-    </w:r>
-    <w:r>
-      <w:t xml:space="preserve">esearch </w:t>
-    </w:r>
-    <w:r>
-      <w:t>P</w:t>
-    </w:r>
-    <w:r>
-      <w:t xml:space="preserve">roject that will lead to a </w:t>
-    </w:r>
-    <w:r>
-      <w:t>N</w:t>
-    </w:r>
-    <w:r>
-      <w:t xml:space="preserve">ew </w:t>
-    </w:r>
-    <w:r>
-      <w:t>A</w:t>
-    </w:r>
-    <w:r>
-      <w:t xml:space="preserve">pproach to </w:t>
-    </w:r>
-    <w:r>
-      <w:t>D</w:t>
-    </w:r>
-    <w:r>
-      <w:t xml:space="preserve">esign and </w:t>
-    </w:r>
-    <w:r>
-      <w:t>M</w:t>
-    </w:r>
-    <w:r>
-      <w:t>anufacturing</w:t>
-    </w:r>
-    <w:r>
-      <w:t xml:space="preserve">, Qualitative Physic Using Dimensional Analysis (Dimensional Analysis and </w:t>
-    </w:r>
-    <w:r>
       <w:rPr>
         <w:rFonts w:ascii="Times New Roman" w:hAnsi="Times New Roman" w:cs="Times New Roman"/>
+        <w:color w:val="A6A6A6" w:themeColor="background1" w:themeShade="A6"/>
+        <w:sz w:val="22"/>
+        <w:szCs w:val="22"/>
       </w:rPr>
       <w:t>π-Calculus)</w:t>
     </w:r>
@@ -11297,6 +11260,7 @@
   <w:style w:type="character" w:default="1" w:styleId="DefaultParagraphFont">
     <w:name w:val="Default Paragraph Font"/>
     <w:uiPriority w:val="1"/>
+    <w:semiHidden/>
     <w:unhideWhenUsed/>
   </w:style>
   <w:style w:type="table" w:default="1" w:styleId="TableNormal">

</xml_diff>